<commit_message>
scritta ipotetica intro catchy
</commit_message>
<xml_diff>
--- a/Report.docx
+++ b/Report.docx
@@ -3,23 +3,893 @@
 <w:document xmlns:wpc="http://schemas.microsoft.com/office/word/2010/wordprocessingCanvas" xmlns:cx="http://schemas.microsoft.com/office/drawing/2014/chartex" xmlns:cx1="http://schemas.microsoft.com/office/drawing/2015/9/8/chartex" xmlns:cx2="http://schemas.microsoft.com/office/drawing/2015/10/21/chartex" xmlns:cx3="http://schemas.microsoft.com/office/drawing/2016/5/9/chartex" xmlns:cx4="http://schemas.microsoft.com/office/drawing/2016/5/10/chartex" xmlns:cx5="http://schemas.microsoft.com/office/drawing/2016/5/11/chartex" xmlns:cx6="http://schemas.microsoft.com/office/drawing/2016/5/12/chartex" xmlns:cx7="http://schemas.microsoft.com/office/drawing/2016/5/13/chartex" xmlns:cx8="http://schemas.microsoft.com/office/drawing/2016/5/14/chartex" xmlns:mc="http://schemas.openxmlformats.org/markup-compatibility/2006" xmlns:aink="http://schemas.microsoft.com/office/drawing/2016/ink" xmlns:am3d="http://schemas.microsoft.com/office/drawing/2017/model3d" xmlns:o="urn:schemas-microsoft-com:office:office" xmlns:r="http://schemas.openxmlformats.org/officeDocument/2006/relationships" xmlns:m="http://schemas.openxmlformats.org/officeDocument/2006/math" xmlns:v="urn:schemas-microsoft-com:vml" xmlns:wp14="http://schemas.microsoft.com/office/word/2010/wordprocessingDrawing" xmlns:wp="http://schemas.openxmlformats.org/drawingml/2006/wordprocessingDrawing" xmlns:w10="urn:schemas-microsoft-com:office:word" xmlns:w="http://schemas.openxmlformats.org/wordprocessingml/2006/main" xmlns:w14="http://schemas.microsoft.com/office/word/2010/wordml" xmlns:w15="http://schemas.microsoft.com/office/word/2012/wordml" xmlns:w16cex="http://schemas.microsoft.com/office/word/2018/wordml/cex" xmlns:w16cid="http://schemas.microsoft.com/office/word/2016/wordml/cid" xmlns:w16="http://schemas.microsoft.com/office/word/2018/wordml" xmlns:w16sdtdh="http://schemas.microsoft.com/office/word/2020/wordml/sdtdatahash" xmlns:w16se="http://schemas.microsoft.com/office/word/2015/wordml/symex" xmlns:wpg="http://schemas.microsoft.com/office/word/2010/wordprocessingGroup" xmlns:wpi="http://schemas.microsoft.com/office/word/2010/wordprocessingInk" xmlns:wne="http://schemas.microsoft.com/office/word/2006/wordml" xmlns:wps="http://schemas.microsoft.com/office/word/2010/wordprocessingShape" mc:Ignorable="w14 w15 w16se w16cid w16 w16cex w16sdtdh wp14">
   <w:body>
     <w:p>
-      <w:r>
-        <w:t>L’ERA DIGITALE STICAZZI</w:t>
-      </w:r>
+      <w:pPr>
+        <w:pStyle w:val="Titolo1"/>
+        <w:rPr>
+          <w:rFonts w:eastAsia="Times New Roman"/>
+          <w:b/>
+          <w:bCs/>
+          <w:lang w:eastAsia="it-IT"/>
+        </w:rPr>
+      </w:pPr>
+      <w:r>
+        <w:rPr>
+          <w:rFonts w:eastAsia="Times New Roman"/>
+          <w:b/>
+          <w:bCs/>
+          <w:lang w:eastAsia="it-IT"/>
+        </w:rPr>
+        <w:t>La ricerca della saggezza nella</w:t>
+      </w:r>
+      <w:r>
+        <w:rPr>
+          <w:rFonts w:eastAsia="Times New Roman"/>
+          <w:b/>
+          <w:bCs/>
+          <w:lang w:eastAsia="it-IT"/>
+        </w:rPr>
+        <w:t xml:space="preserve"> </w:t>
+      </w:r>
+      <w:r>
+        <w:rPr>
+          <w:rFonts w:eastAsia="Times New Roman"/>
+          <w:b/>
+          <w:bCs/>
+          <w:lang w:eastAsia="it-IT"/>
+        </w:rPr>
+        <w:t>società dell’informazione</w:t>
+      </w:r>
+    </w:p>
+    <w:p>
+      <w:pPr>
+        <w:pStyle w:val="Titolo3"/>
+        <w:jc w:val="both"/>
+        <w:rPr>
+          <w:b/>
+          <w:bCs/>
+          <w:lang w:eastAsia="it-IT"/>
+        </w:rPr>
+      </w:pPr>
+    </w:p>
+    <w:p>
+      <w:pPr>
+        <w:pStyle w:val="Titolo3"/>
+        <w:spacing w:line="276" w:lineRule="auto"/>
+        <w:jc w:val="both"/>
+        <w:rPr>
+          <w:b/>
+          <w:bCs/>
+          <w:lang w:eastAsia="it-IT"/>
+        </w:rPr>
+      </w:pPr>
+      <w:r>
+        <w:rPr>
+          <w:b/>
+          <w:bCs/>
+          <w:lang w:eastAsia="it-IT"/>
+        </w:rPr>
+        <w:t>abstract</w:t>
+      </w:r>
+    </w:p>
+    <w:p>
+      <w:pPr>
+        <w:jc w:val="both"/>
+        <w:rPr>
+          <w:rFonts w:asciiTheme="majorHAnsi" w:eastAsiaTheme="majorEastAsia" w:hAnsiTheme="majorHAnsi" w:cstheme="majorHAnsi"/>
+          <w:b/>
+          <w:bCs/>
+          <w:sz w:val="28"/>
+          <w:szCs w:val="28"/>
+          <w:lang w:eastAsia="it-IT"/>
+        </w:rPr>
+      </w:pPr>
+      <w:r>
+        <w:rPr>
+          <w:rFonts w:asciiTheme="majorHAnsi" w:hAnsiTheme="majorHAnsi" w:cstheme="majorHAnsi"/>
+          <w:lang w:eastAsia="it-IT"/>
+        </w:rPr>
+        <w:t>D</w:t>
+      </w:r>
+      <w:r>
+        <w:rPr>
+          <w:rFonts w:asciiTheme="majorHAnsi" w:eastAsia="Times New Roman" w:hAnsiTheme="majorHAnsi" w:cstheme="majorHAnsi"/>
+          <w:lang w:eastAsia="it-IT"/>
+        </w:rPr>
+        <w:t>ove sono i saggi nell’età dell’informazione? Chi, ad oggi, ha acquisito competenze tali da poter essere riconosciuto come autorità in grado di guidare, attraverso la sua esperienza, l’interazione tra l’utente e le diverse declinazioni delle tecnologie dell'informazione?</w:t>
+      </w:r>
+    </w:p>
+    <w:p>
+      <w:pPr>
+        <w:spacing w:after="0" w:line="240" w:lineRule="auto"/>
+        <w:jc w:val="both"/>
+        <w:rPr>
+          <w:rFonts w:asciiTheme="majorHAnsi" w:eastAsia="Times New Roman" w:hAnsiTheme="majorHAnsi" w:cstheme="majorHAnsi"/>
+          <w:sz w:val="24"/>
+          <w:szCs w:val="24"/>
+          <w:lang w:eastAsia="it-IT"/>
+        </w:rPr>
+      </w:pPr>
+      <w:r>
+        <w:rPr>
+          <w:rFonts w:asciiTheme="majorHAnsi" w:eastAsia="Times New Roman" w:hAnsiTheme="majorHAnsi" w:cstheme="majorHAnsi"/>
+          <w:color w:val="000000"/>
+          <w:lang w:eastAsia="it-IT"/>
+        </w:rPr>
+        <w:t>In un mondo in cui la crescita dell’universo digitale è esponenziale e inarrestabile l’utente medio è spesso inerte, incapace di avere pieno controllo degli strumenti digitali. </w:t>
+      </w:r>
+    </w:p>
+    <w:p>
+      <w:pPr>
+        <w:spacing w:after="0" w:line="240" w:lineRule="auto"/>
+        <w:jc w:val="both"/>
+        <w:rPr>
+          <w:rFonts w:asciiTheme="majorHAnsi" w:eastAsia="Times New Roman" w:hAnsiTheme="majorHAnsi" w:cstheme="majorHAnsi"/>
+          <w:sz w:val="24"/>
+          <w:szCs w:val="24"/>
+          <w:lang w:eastAsia="it-IT"/>
+        </w:rPr>
+      </w:pPr>
+      <w:r>
+        <w:rPr>
+          <w:rFonts w:asciiTheme="majorHAnsi" w:eastAsia="Times New Roman" w:hAnsiTheme="majorHAnsi" w:cstheme="majorHAnsi"/>
+          <w:color w:val="000000"/>
+          <w:lang w:eastAsia="it-IT"/>
+        </w:rPr>
+        <w:t>L'incessante e dirompente introduzione di nuove tecnologie sembra non lasciare il tempo all’individuo di acquisirne piena consapevolezza. Anche in ambito professionale, la diffusione della tecnologia rende la figura dell’esperto maggiormente elusiva, insinuando  costantemente nuove concezioni di competenza.</w:t>
+      </w:r>
+    </w:p>
+    <w:p>
+      <w:pPr>
+        <w:spacing w:after="0" w:line="240" w:lineRule="auto"/>
+        <w:jc w:val="both"/>
+        <w:rPr>
+          <w:rFonts w:asciiTheme="majorHAnsi" w:eastAsia="Times New Roman" w:hAnsiTheme="majorHAnsi" w:cstheme="majorHAnsi"/>
+          <w:sz w:val="24"/>
+          <w:szCs w:val="24"/>
+          <w:lang w:eastAsia="it-IT"/>
+        </w:rPr>
+      </w:pPr>
+      <w:r>
+        <w:rPr>
+          <w:rFonts w:asciiTheme="majorHAnsi" w:eastAsia="Times New Roman" w:hAnsiTheme="majorHAnsi" w:cstheme="majorHAnsi"/>
+          <w:color w:val="000000"/>
+          <w:lang w:eastAsia="it-IT"/>
+        </w:rPr>
+        <w:t xml:space="preserve">In questo contesto le nuove generazioni, naturalmente più esposte e ricettive, sono sistematicamente indotte ad insegnare alle precedenti, apparentemente incapaci di adempiere al ruolo di educatore all’uso delle </w:t>
+      </w:r>
+      <w:proofErr w:type="spellStart"/>
+      <w:r>
+        <w:rPr>
+          <w:rFonts w:asciiTheme="majorHAnsi" w:eastAsia="Times New Roman" w:hAnsiTheme="majorHAnsi" w:cstheme="majorHAnsi"/>
+          <w:color w:val="000000"/>
+          <w:lang w:eastAsia="it-IT"/>
+        </w:rPr>
+        <w:t>ICTs</w:t>
+      </w:r>
+      <w:proofErr w:type="spellEnd"/>
+      <w:r>
+        <w:rPr>
+          <w:rFonts w:asciiTheme="majorHAnsi" w:eastAsia="Times New Roman" w:hAnsiTheme="majorHAnsi" w:cstheme="majorHAnsi"/>
+          <w:color w:val="000000"/>
+          <w:lang w:eastAsia="it-IT"/>
+        </w:rPr>
+        <w:t>.</w:t>
+      </w:r>
+    </w:p>
+    <w:p>
+      <w:pPr>
+        <w:spacing w:after="0" w:line="240" w:lineRule="auto"/>
+        <w:jc w:val="both"/>
+        <w:rPr>
+          <w:rFonts w:asciiTheme="majorHAnsi" w:eastAsia="Times New Roman" w:hAnsiTheme="majorHAnsi" w:cstheme="majorHAnsi"/>
+          <w:sz w:val="24"/>
+          <w:szCs w:val="24"/>
+          <w:lang w:eastAsia="it-IT"/>
+        </w:rPr>
+      </w:pPr>
+    </w:p>
+    <w:p>
+      <w:pPr>
+        <w:spacing w:after="0" w:line="240" w:lineRule="auto"/>
+        <w:jc w:val="both"/>
+        <w:rPr>
+          <w:rFonts w:asciiTheme="majorHAnsi" w:eastAsia="Times New Roman" w:hAnsiTheme="majorHAnsi" w:cstheme="majorHAnsi"/>
+          <w:sz w:val="24"/>
+          <w:szCs w:val="24"/>
+          <w:lang w:eastAsia="it-IT"/>
+        </w:rPr>
+      </w:pPr>
+      <w:r>
+        <w:rPr>
+          <w:rFonts w:asciiTheme="majorHAnsi" w:eastAsia="Times New Roman" w:hAnsiTheme="majorHAnsi" w:cstheme="majorHAnsi"/>
+          <w:color w:val="000000"/>
+          <w:lang w:eastAsia="it-IT"/>
+        </w:rPr>
+        <w:t xml:space="preserve">Per indagare tali questioni strutturiamo il nostro elaborato nel modo seguente. Individueremo diverse classi di utenti sulla base di come si interfacciano con le tecnologie dell’informazione. Cercheremo, in particolar modo, di riconoscere e distinguere per ogni classe le circostanze che inducono gli utenti ad un primo approccio, le diverse modalità e scopi principali di utilizzo delle </w:t>
+      </w:r>
+      <w:proofErr w:type="spellStart"/>
+      <w:r>
+        <w:rPr>
+          <w:rFonts w:asciiTheme="majorHAnsi" w:eastAsia="Times New Roman" w:hAnsiTheme="majorHAnsi" w:cstheme="majorHAnsi"/>
+          <w:color w:val="000000"/>
+          <w:lang w:eastAsia="it-IT"/>
+        </w:rPr>
+        <w:t>ICTs</w:t>
+      </w:r>
+      <w:proofErr w:type="spellEnd"/>
+      <w:r>
+        <w:rPr>
+          <w:rFonts w:asciiTheme="majorHAnsi" w:eastAsia="Times New Roman" w:hAnsiTheme="majorHAnsi" w:cstheme="majorHAnsi"/>
+          <w:color w:val="000000"/>
+          <w:lang w:eastAsia="it-IT"/>
+        </w:rPr>
+        <w:t>.</w:t>
+      </w:r>
+    </w:p>
+    <w:p>
+      <w:pPr>
+        <w:spacing w:after="0" w:line="240" w:lineRule="auto"/>
+        <w:jc w:val="both"/>
+        <w:rPr>
+          <w:rFonts w:asciiTheme="majorHAnsi" w:eastAsia="Times New Roman" w:hAnsiTheme="majorHAnsi" w:cstheme="majorHAnsi"/>
+          <w:sz w:val="24"/>
+          <w:szCs w:val="24"/>
+          <w:lang w:eastAsia="it-IT"/>
+        </w:rPr>
+      </w:pPr>
+      <w:r>
+        <w:rPr>
+          <w:rFonts w:asciiTheme="majorHAnsi" w:eastAsia="Times New Roman" w:hAnsiTheme="majorHAnsi" w:cstheme="majorHAnsi"/>
+          <w:color w:val="000000"/>
+          <w:lang w:eastAsia="it-IT"/>
+        </w:rPr>
+        <w:t xml:space="preserve">In mancanza del saggio, l’utente sembra approcciarsi in modo diretto o per imitazione alla nuova tecnologia, sviluppando una conoscenza superficiale e scarsamente spendibile. Cercheremo di esplorare le ragioni dell’inefficacia dell'apprendimento per utilizzo diretto di tecnologie immediate, confrontandolo con una forma di apprendimento più tradizionale, basata su fatica e impegno, e mediata dall'autorità competente; proveremo a delineare le </w:t>
+      </w:r>
+      <w:r>
+        <w:rPr>
+          <w:rFonts w:asciiTheme="majorHAnsi" w:eastAsia="Times New Roman" w:hAnsiTheme="majorHAnsi" w:cstheme="majorHAnsi"/>
+          <w:color w:val="000000"/>
+          <w:lang w:eastAsia="it-IT"/>
+        </w:rPr>
+        <w:t>caratteristiche di una nuova figura di esperto e a suggerire un set di competenze che permetta all’utente di adattarsi in modo flessibile alla rapidità del progresso tecnologico.</w:t>
+      </w:r>
+    </w:p>
+    <w:p>
+      <w:pPr>
+        <w:spacing w:after="0" w:line="240" w:lineRule="auto"/>
+        <w:jc w:val="both"/>
+        <w:rPr>
+          <w:rFonts w:asciiTheme="majorHAnsi" w:eastAsia="Times New Roman" w:hAnsiTheme="majorHAnsi" w:cstheme="majorHAnsi"/>
+          <w:sz w:val="24"/>
+          <w:szCs w:val="24"/>
+          <w:lang w:eastAsia="it-IT"/>
+        </w:rPr>
+      </w:pPr>
+    </w:p>
+    <w:p>
+      <w:pPr>
+        <w:spacing w:after="0" w:line="240" w:lineRule="auto"/>
+        <w:jc w:val="both"/>
+        <w:rPr>
+          <w:rFonts w:asciiTheme="majorHAnsi" w:eastAsia="Times New Roman" w:hAnsiTheme="majorHAnsi" w:cstheme="majorHAnsi"/>
+          <w:color w:val="000000"/>
+          <w:lang w:eastAsia="it-IT"/>
+        </w:rPr>
+      </w:pPr>
+      <w:r>
+        <w:rPr>
+          <w:rFonts w:asciiTheme="majorHAnsi" w:eastAsia="Times New Roman" w:hAnsiTheme="majorHAnsi" w:cstheme="majorHAnsi"/>
+          <w:color w:val="000000"/>
+          <w:lang w:eastAsia="it-IT"/>
+        </w:rPr>
+        <w:t>Il metodo di raccolta delle informazioni per la stesura dell’elaborato sarà principalmente qualitativo: verterà sulla ricerca in letteratura scientifica e sull’analisi del contenuto del libro The Game di Alessandro Baricco.</w:t>
+      </w:r>
+    </w:p>
+    <w:p>
+      <w:pPr>
+        <w:spacing w:after="0" w:line="240" w:lineRule="auto"/>
+        <w:jc w:val="both"/>
+        <w:rPr>
+          <w:rFonts w:asciiTheme="majorHAnsi" w:eastAsia="Times New Roman" w:hAnsiTheme="majorHAnsi" w:cstheme="majorHAnsi"/>
+          <w:sz w:val="24"/>
+          <w:szCs w:val="24"/>
+          <w:lang w:eastAsia="it-IT"/>
+        </w:rPr>
+      </w:pPr>
+      <w:r>
+        <w:rPr>
+          <w:rFonts w:asciiTheme="majorHAnsi" w:eastAsia="Times New Roman" w:hAnsiTheme="majorHAnsi" w:cstheme="majorHAnsi"/>
+          <w:color w:val="000000"/>
+          <w:lang w:eastAsia="it-IT"/>
+        </w:rPr>
+        <w:t xml:space="preserve">Inoltre, tenteremo di introdurre dati quantitativi raccolti con l’ausilio di sondaggi che verranno tenuti in considerazione solo se significativi. Somministreremo un Modulo Google a un campione di popolazione appartenente alla Generazione Y e Z, investigando la natura soggettiva dell’approccio e della relazione con le </w:t>
+      </w:r>
+      <w:proofErr w:type="spellStart"/>
+      <w:r>
+        <w:rPr>
+          <w:rFonts w:asciiTheme="majorHAnsi" w:eastAsia="Times New Roman" w:hAnsiTheme="majorHAnsi" w:cstheme="majorHAnsi"/>
+          <w:color w:val="000000"/>
+          <w:lang w:eastAsia="it-IT"/>
+        </w:rPr>
+        <w:t>ICTs</w:t>
+      </w:r>
+      <w:proofErr w:type="spellEnd"/>
+      <w:r>
+        <w:rPr>
+          <w:rFonts w:asciiTheme="majorHAnsi" w:eastAsia="Times New Roman" w:hAnsiTheme="majorHAnsi" w:cstheme="majorHAnsi"/>
+          <w:color w:val="000000"/>
+          <w:lang w:eastAsia="it-IT"/>
+        </w:rPr>
+        <w:t>.</w:t>
+      </w:r>
+    </w:p>
+    <w:p>
+      <w:pPr>
+        <w:pStyle w:val="Titolo3"/>
+        <w:jc w:val="both"/>
+        <w:rPr>
+          <w:b/>
+          <w:bCs/>
+        </w:rPr>
+      </w:pPr>
+      <w:r>
+        <w:rPr>
+          <w:b/>
+          <w:bCs/>
+        </w:rPr>
+        <w:t>keywords</w:t>
+      </w:r>
+    </w:p>
+    <w:p/>
+    <w:p>
+      <w:pPr>
+        <w:pStyle w:val="Titolo3"/>
+        <w:jc w:val="both"/>
+        <w:rPr>
+          <w:b/>
+          <w:bCs/>
+        </w:rPr>
+      </w:pPr>
+      <w:r>
+        <w:rPr>
+          <w:b/>
+          <w:bCs/>
+        </w:rPr>
+        <w:t>introduzione</w:t>
+      </w:r>
+    </w:p>
+    <w:p>
+      <w:pPr>
+        <w:jc w:val="both"/>
+      </w:pPr>
+    </w:p>
+    <w:p>
+      <w:pPr>
+        <w:rPr>
+          <w:rFonts w:asciiTheme="majorHAnsi" w:hAnsiTheme="majorHAnsi" w:cstheme="majorHAnsi"/>
+          <w:i/>
+          <w:iCs/>
+        </w:rPr>
+      </w:pPr>
+      <w:r>
+        <w:rPr>
+          <w:rFonts w:asciiTheme="majorHAnsi" w:hAnsiTheme="majorHAnsi" w:cstheme="majorHAnsi"/>
+          <w:i/>
+          <w:iCs/>
+        </w:rPr>
+        <w:t>“Molte persone provano a cambiare la natura degli umani, ma è davvero una perdita di tempo. Non puoi cambiare la natura degli umani, quello che puoi fare è cambiare gli strumenti che usano, cambiare le tecniche. Allora cambierai la civiltà”</w:t>
+      </w:r>
+      <w:r>
+        <w:rPr>
+          <w:rFonts w:asciiTheme="majorHAnsi" w:hAnsiTheme="majorHAnsi" w:cstheme="majorHAnsi"/>
+          <w:i/>
+          <w:iCs/>
+        </w:rPr>
+        <w:t>.</w:t>
+      </w:r>
+    </w:p>
+    <w:p>
+      <w:pPr>
+        <w:rPr>
+          <w:rFonts w:asciiTheme="majorHAnsi" w:hAnsiTheme="majorHAnsi" w:cstheme="majorHAnsi"/>
+        </w:rPr>
+      </w:pPr>
+      <w:r>
+        <w:rPr>
+          <w:rFonts w:asciiTheme="majorHAnsi" w:hAnsiTheme="majorHAnsi" w:cstheme="majorHAnsi"/>
+        </w:rPr>
+        <w:t xml:space="preserve">Questa l’affermazione di Stewart Brand, </w:t>
+      </w:r>
+      <w:r>
+        <w:rPr>
+          <w:rFonts w:asciiTheme="majorHAnsi" w:hAnsiTheme="majorHAnsi" w:cstheme="majorHAnsi"/>
+        </w:rPr>
+        <w:t xml:space="preserve">inventore del termine </w:t>
+      </w:r>
+      <w:r>
+        <w:rPr>
+          <w:rFonts w:asciiTheme="majorHAnsi" w:hAnsiTheme="majorHAnsi" w:cstheme="majorHAnsi"/>
+          <w:i/>
+          <w:iCs/>
+        </w:rPr>
+        <w:t>Personal Computer</w:t>
+      </w:r>
+      <w:r>
+        <w:rPr>
+          <w:rFonts w:asciiTheme="majorHAnsi" w:hAnsiTheme="majorHAnsi" w:cstheme="majorHAnsi"/>
+        </w:rPr>
+        <w:t>, questo</w:t>
+      </w:r>
+      <w:r>
+        <w:rPr>
+          <w:rFonts w:asciiTheme="majorHAnsi" w:hAnsiTheme="majorHAnsi" w:cstheme="majorHAnsi"/>
+        </w:rPr>
+        <w:t xml:space="preserve"> il prologo </w:t>
+      </w:r>
+      <w:r>
+        <w:rPr>
+          <w:rFonts w:asciiTheme="majorHAnsi" w:hAnsiTheme="majorHAnsi" w:cstheme="majorHAnsi"/>
+        </w:rPr>
+        <w:t xml:space="preserve">del personale viaggio di comprensione di Alessandro Baricco alla ricerca </w:t>
+      </w:r>
+      <w:r>
+        <w:rPr>
+          <w:rFonts w:asciiTheme="majorHAnsi" w:hAnsiTheme="majorHAnsi" w:cstheme="majorHAnsi"/>
+        </w:rPr>
+        <w:t>delle origini della rivoluzione digitale</w:t>
+      </w:r>
+      <w:r>
+        <w:rPr>
+          <w:rFonts w:asciiTheme="majorHAnsi" w:hAnsiTheme="majorHAnsi" w:cstheme="majorHAnsi"/>
+        </w:rPr>
+        <w:t>, questo</w:t>
+      </w:r>
+      <w:r>
+        <w:rPr>
+          <w:rFonts w:asciiTheme="majorHAnsi" w:hAnsiTheme="majorHAnsi" w:cstheme="majorHAnsi"/>
+        </w:rPr>
+        <w:t xml:space="preserve"> l’input </w:t>
+      </w:r>
+      <w:r>
+        <w:rPr>
+          <w:rFonts w:asciiTheme="majorHAnsi" w:hAnsiTheme="majorHAnsi" w:cstheme="majorHAnsi"/>
+        </w:rPr>
+        <w:t>da</w:t>
+      </w:r>
+      <w:r>
+        <w:rPr>
+          <w:rFonts w:asciiTheme="majorHAnsi" w:hAnsiTheme="majorHAnsi" w:cstheme="majorHAnsi"/>
+        </w:rPr>
+        <w:t xml:space="preserve"> cui ha inizio</w:t>
+      </w:r>
+      <w:r>
+        <w:rPr>
+          <w:rFonts w:asciiTheme="majorHAnsi" w:hAnsiTheme="majorHAnsi" w:cstheme="majorHAnsi"/>
+        </w:rPr>
+        <w:t xml:space="preserve"> l</w:t>
+      </w:r>
+      <w:r>
+        <w:rPr>
+          <w:rFonts w:asciiTheme="majorHAnsi" w:hAnsiTheme="majorHAnsi" w:cstheme="majorHAnsi"/>
+        </w:rPr>
+        <w:t>a nostra indagine</w:t>
+      </w:r>
+      <w:r>
+        <w:rPr>
+          <w:rFonts w:asciiTheme="majorHAnsi" w:hAnsiTheme="majorHAnsi" w:cstheme="majorHAnsi"/>
+        </w:rPr>
+        <w:t>.</w:t>
+      </w:r>
+      <w:r>
+        <w:rPr>
+          <w:rFonts w:asciiTheme="majorHAnsi" w:hAnsiTheme="majorHAnsi" w:cstheme="majorHAnsi"/>
+        </w:rPr>
+        <w:t xml:space="preserve"> </w:t>
+      </w:r>
+    </w:p>
+    <w:p>
+      <w:pPr>
+        <w:rPr>
+          <w:rFonts w:asciiTheme="majorHAnsi" w:hAnsiTheme="majorHAnsi" w:cstheme="majorHAnsi"/>
+        </w:rPr>
+      </w:pPr>
+      <w:r>
+        <w:rPr>
+          <w:rFonts w:asciiTheme="majorHAnsi" w:hAnsiTheme="majorHAnsi" w:cstheme="majorHAnsi"/>
+        </w:rPr>
+        <w:t xml:space="preserve">Svilupperemo </w:t>
+      </w:r>
+      <w:r>
+        <w:rPr>
+          <w:rFonts w:asciiTheme="majorHAnsi" w:hAnsiTheme="majorHAnsi" w:cstheme="majorHAnsi"/>
+        </w:rPr>
+        <w:t>l</w:t>
+      </w:r>
+      <w:r>
+        <w:rPr>
+          <w:rFonts w:asciiTheme="majorHAnsi" w:hAnsiTheme="majorHAnsi" w:cstheme="majorHAnsi"/>
+        </w:rPr>
+        <w:t>’elaborato</w:t>
+      </w:r>
+      <w:r>
+        <w:rPr>
+          <w:rFonts w:asciiTheme="majorHAnsi" w:hAnsiTheme="majorHAnsi" w:cstheme="majorHAnsi"/>
+        </w:rPr>
+        <w:t xml:space="preserve"> </w:t>
+      </w:r>
+      <w:r>
+        <w:rPr>
+          <w:rFonts w:asciiTheme="majorHAnsi" w:hAnsiTheme="majorHAnsi" w:cstheme="majorHAnsi"/>
+        </w:rPr>
+        <w:t>includendo</w:t>
+      </w:r>
+      <w:r>
+        <w:rPr>
+          <w:rFonts w:asciiTheme="majorHAnsi" w:hAnsiTheme="majorHAnsi" w:cstheme="majorHAnsi"/>
+        </w:rPr>
+        <w:t xml:space="preserve"> ad ogni sezione </w:t>
+      </w:r>
+      <w:r>
+        <w:rPr>
+          <w:rFonts w:asciiTheme="majorHAnsi" w:hAnsiTheme="majorHAnsi" w:cstheme="majorHAnsi"/>
+        </w:rPr>
+        <w:t xml:space="preserve">i </w:t>
+      </w:r>
+      <w:r>
+        <w:rPr>
+          <w:rFonts w:asciiTheme="majorHAnsi" w:hAnsiTheme="majorHAnsi" w:cstheme="majorHAnsi"/>
+        </w:rPr>
+        <w:t xml:space="preserve">relativi </w:t>
+      </w:r>
+      <w:r>
+        <w:rPr>
+          <w:rFonts w:asciiTheme="majorHAnsi" w:hAnsiTheme="majorHAnsi" w:cstheme="majorHAnsi"/>
+        </w:rPr>
+        <w:t>dati</w:t>
+      </w:r>
+      <w:r>
+        <w:rPr>
+          <w:rFonts w:asciiTheme="majorHAnsi" w:hAnsiTheme="majorHAnsi" w:cstheme="majorHAnsi"/>
+        </w:rPr>
+        <w:t xml:space="preserve"> ottenuti dal </w:t>
+      </w:r>
+      <w:r>
+        <w:rPr>
+          <w:rFonts w:asciiTheme="majorHAnsi" w:hAnsiTheme="majorHAnsi" w:cstheme="majorHAnsi"/>
+        </w:rPr>
+        <w:t>questionario</w:t>
+      </w:r>
+      <w:r>
+        <w:rPr>
+          <w:rFonts w:asciiTheme="majorHAnsi" w:hAnsiTheme="majorHAnsi" w:cstheme="majorHAnsi"/>
+        </w:rPr>
+        <w:t xml:space="preserve"> sull'utilizzo delle tecnologie dell'informazione</w:t>
+      </w:r>
+      <w:r>
+        <w:rPr>
+          <w:rFonts w:asciiTheme="majorHAnsi" w:hAnsiTheme="majorHAnsi" w:cstheme="majorHAnsi"/>
+        </w:rPr>
+        <w:t xml:space="preserve">. </w:t>
+      </w:r>
+      <w:r>
+        <w:rPr>
+          <w:rFonts w:asciiTheme="majorHAnsi" w:hAnsiTheme="majorHAnsi" w:cstheme="majorHAnsi"/>
+        </w:rPr>
+        <w:t>Tramite tale strumento a</w:t>
+      </w:r>
+      <w:r>
+        <w:rPr>
+          <w:rFonts w:asciiTheme="majorHAnsi" w:hAnsiTheme="majorHAnsi" w:cstheme="majorHAnsi"/>
+        </w:rPr>
+        <w:t xml:space="preserve">bbiamo </w:t>
+      </w:r>
+      <w:r>
+        <w:rPr>
+          <w:rFonts w:asciiTheme="majorHAnsi" w:hAnsiTheme="majorHAnsi" w:cstheme="majorHAnsi"/>
+        </w:rPr>
+        <w:t xml:space="preserve">intervistato </w:t>
+      </w:r>
+      <w:r>
+        <w:rPr>
+          <w:rFonts w:asciiTheme="majorHAnsi" w:hAnsiTheme="majorHAnsi" w:cstheme="majorHAnsi"/>
+        </w:rPr>
+        <w:t xml:space="preserve">in modo anonimo </w:t>
+      </w:r>
+      <w:r>
+        <w:rPr>
+          <w:rFonts w:asciiTheme="majorHAnsi" w:hAnsiTheme="majorHAnsi" w:cstheme="majorHAnsi"/>
+        </w:rPr>
+        <w:t>un</w:t>
+      </w:r>
+      <w:r>
+        <w:rPr>
+          <w:rFonts w:asciiTheme="majorHAnsi" w:hAnsiTheme="majorHAnsi" w:cstheme="majorHAnsi"/>
+        </w:rPr>
+        <w:t xml:space="preserve"> campione</w:t>
+      </w:r>
+      <w:r>
+        <w:rPr>
+          <w:rFonts w:asciiTheme="majorHAnsi" w:hAnsiTheme="majorHAnsi" w:cstheme="majorHAnsi"/>
+        </w:rPr>
+        <w:t xml:space="preserve"> </w:t>
+      </w:r>
+      <w:r>
+        <w:rPr>
+          <w:rFonts w:asciiTheme="majorHAnsi" w:hAnsiTheme="majorHAnsi" w:cstheme="majorHAnsi"/>
+        </w:rPr>
+        <w:t xml:space="preserve">di </w:t>
+      </w:r>
+      <w:r>
+        <w:rPr>
+          <w:rFonts w:asciiTheme="majorHAnsi" w:hAnsiTheme="majorHAnsi" w:cstheme="majorHAnsi"/>
+        </w:rPr>
+        <w:t xml:space="preserve">circa 150 </w:t>
+      </w:r>
+      <w:r>
+        <w:rPr>
+          <w:rFonts w:asciiTheme="majorHAnsi" w:hAnsiTheme="majorHAnsi" w:cstheme="majorHAnsi"/>
+        </w:rPr>
+        <w:t>soggetti,</w:t>
+      </w:r>
+      <w:r>
+        <w:rPr>
+          <w:rFonts w:asciiTheme="majorHAnsi" w:hAnsiTheme="majorHAnsi" w:cstheme="majorHAnsi"/>
+        </w:rPr>
+        <w:t xml:space="preserve"> soggetti nati tra il 1981</w:t>
+      </w:r>
+      <w:r>
+        <w:rPr>
+          <w:rFonts w:asciiTheme="majorHAnsi" w:hAnsiTheme="majorHAnsi" w:cstheme="majorHAnsi"/>
+        </w:rPr>
+        <w:t xml:space="preserve"> </w:t>
+      </w:r>
+      <w:r>
+        <w:rPr>
+          <w:rFonts w:asciiTheme="majorHAnsi" w:hAnsiTheme="majorHAnsi" w:cstheme="majorHAnsi"/>
+        </w:rPr>
+        <w:t>e il 2012</w:t>
+      </w:r>
+      <w:r>
+        <w:rPr>
+          <w:rFonts w:asciiTheme="majorHAnsi" w:hAnsiTheme="majorHAnsi" w:cstheme="majorHAnsi"/>
+        </w:rPr>
+        <w:t xml:space="preserve">, </w:t>
+      </w:r>
+      <w:r>
+        <w:rPr>
+          <w:rFonts w:asciiTheme="majorHAnsi" w:hAnsiTheme="majorHAnsi" w:cstheme="majorHAnsi"/>
+        </w:rPr>
+        <w:t>membri de</w:t>
+      </w:r>
+      <w:r>
+        <w:rPr>
+          <w:rFonts w:asciiTheme="majorHAnsi" w:hAnsiTheme="majorHAnsi" w:cstheme="majorHAnsi"/>
+        </w:rPr>
+        <w:t xml:space="preserve">lle cosiddette </w:t>
+      </w:r>
+      <w:r>
+        <w:rPr>
+          <w:rFonts w:asciiTheme="majorHAnsi" w:hAnsiTheme="majorHAnsi" w:cstheme="majorHAnsi"/>
+          <w:i/>
+          <w:iCs/>
+        </w:rPr>
+        <w:t>Generazioni Y e Z</w:t>
+      </w:r>
+      <w:r>
+        <w:rPr>
+          <w:rFonts w:asciiTheme="majorHAnsi" w:hAnsiTheme="majorHAnsi" w:cstheme="majorHAnsi"/>
+        </w:rPr>
+        <w:t>,</w:t>
+      </w:r>
+      <w:r>
+        <w:rPr>
+          <w:rFonts w:asciiTheme="majorHAnsi" w:hAnsiTheme="majorHAnsi" w:cstheme="majorHAnsi"/>
+          <w:i/>
+          <w:iCs/>
+        </w:rPr>
+        <w:t xml:space="preserve"> </w:t>
+      </w:r>
+      <w:r>
+        <w:rPr>
+          <w:rFonts w:asciiTheme="majorHAnsi" w:hAnsiTheme="majorHAnsi" w:cstheme="majorHAnsi"/>
+        </w:rPr>
+        <w:t xml:space="preserve">e abbiamo proposto loro </w:t>
+      </w:r>
+      <w:r>
+        <w:rPr>
+          <w:rFonts w:asciiTheme="majorHAnsi" w:hAnsiTheme="majorHAnsi" w:cstheme="majorHAnsi"/>
+        </w:rPr>
+        <w:t xml:space="preserve">un </w:t>
+      </w:r>
+      <w:proofErr w:type="spellStart"/>
+      <w:r>
+        <w:rPr>
+          <w:rFonts w:asciiTheme="majorHAnsi" w:hAnsiTheme="majorHAnsi" w:cstheme="majorHAnsi"/>
+        </w:rPr>
+        <w:t>form</w:t>
+      </w:r>
+      <w:proofErr w:type="spellEnd"/>
+      <w:r>
+        <w:rPr>
+          <w:rFonts w:asciiTheme="majorHAnsi" w:hAnsiTheme="majorHAnsi" w:cstheme="majorHAnsi"/>
+        </w:rPr>
+        <w:t xml:space="preserve"> </w:t>
+      </w:r>
+      <w:r>
+        <w:rPr>
+          <w:rFonts w:asciiTheme="majorHAnsi" w:hAnsiTheme="majorHAnsi" w:cstheme="majorHAnsi"/>
+        </w:rPr>
+        <w:t>volt</w:t>
+      </w:r>
+      <w:r>
+        <w:rPr>
+          <w:rFonts w:asciiTheme="majorHAnsi" w:hAnsiTheme="majorHAnsi" w:cstheme="majorHAnsi"/>
+        </w:rPr>
+        <w:t>o</w:t>
+      </w:r>
+      <w:r>
+        <w:rPr>
+          <w:rFonts w:asciiTheme="majorHAnsi" w:hAnsiTheme="majorHAnsi" w:cstheme="majorHAnsi"/>
+        </w:rPr>
+        <w:t xml:space="preserve"> a</w:t>
+      </w:r>
+      <w:r>
+        <w:rPr>
+          <w:rFonts w:asciiTheme="majorHAnsi" w:hAnsiTheme="majorHAnsi" w:cstheme="majorHAnsi"/>
+        </w:rPr>
+        <w:t xml:space="preserve">d esplorare </w:t>
+      </w:r>
+      <w:r>
+        <w:rPr>
+          <w:rFonts w:asciiTheme="majorHAnsi" w:hAnsiTheme="majorHAnsi" w:cstheme="majorHAnsi"/>
+        </w:rPr>
+        <w:t xml:space="preserve">le </w:t>
+      </w:r>
+      <w:r>
+        <w:rPr>
+          <w:rFonts w:asciiTheme="majorHAnsi" w:hAnsiTheme="majorHAnsi" w:cstheme="majorHAnsi"/>
+        </w:rPr>
+        <w:t>singole peculiarità nell’</w:t>
+      </w:r>
+      <w:r>
+        <w:rPr>
+          <w:rFonts w:asciiTheme="majorHAnsi" w:hAnsiTheme="majorHAnsi" w:cstheme="majorHAnsi"/>
+        </w:rPr>
+        <w:t>approccio ai dispositivi digitali</w:t>
+      </w:r>
+      <w:r>
+        <w:rPr>
+          <w:rFonts w:asciiTheme="majorHAnsi" w:hAnsiTheme="majorHAnsi" w:cstheme="majorHAnsi"/>
+        </w:rPr>
+        <w:t xml:space="preserve">, </w:t>
+      </w:r>
+      <w:r>
+        <w:rPr>
+          <w:rFonts w:asciiTheme="majorHAnsi" w:hAnsiTheme="majorHAnsi" w:cstheme="majorHAnsi"/>
+        </w:rPr>
+        <w:t>nella sfera</w:t>
+      </w:r>
+      <w:r>
+        <w:rPr>
+          <w:rFonts w:asciiTheme="majorHAnsi" w:hAnsiTheme="majorHAnsi" w:cstheme="majorHAnsi"/>
+        </w:rPr>
+        <w:t xml:space="preserve"> p</w:t>
+      </w:r>
+      <w:r>
+        <w:rPr>
+          <w:rFonts w:asciiTheme="majorHAnsi" w:hAnsiTheme="majorHAnsi" w:cstheme="majorHAnsi"/>
+        </w:rPr>
+        <w:t xml:space="preserve">ersonale e </w:t>
+      </w:r>
+      <w:r>
+        <w:rPr>
+          <w:rFonts w:asciiTheme="majorHAnsi" w:hAnsiTheme="majorHAnsi" w:cstheme="majorHAnsi"/>
+        </w:rPr>
+        <w:t>altres</w:t>
+      </w:r>
+      <w:r>
+        <w:rPr>
+          <w:rFonts w:asciiTheme="majorHAnsi" w:hAnsiTheme="majorHAnsi" w:cstheme="majorHAnsi"/>
+        </w:rPr>
+        <w:t xml:space="preserve">ì </w:t>
+      </w:r>
+      <w:r>
+        <w:rPr>
+          <w:rFonts w:asciiTheme="majorHAnsi" w:hAnsiTheme="majorHAnsi" w:cstheme="majorHAnsi"/>
+        </w:rPr>
+        <w:t>strettamente familiare.</w:t>
+      </w:r>
+      <w:r>
+        <w:rPr>
+          <w:rFonts w:asciiTheme="majorHAnsi" w:hAnsiTheme="majorHAnsi" w:cstheme="majorHAnsi"/>
+        </w:rPr>
+        <w:t xml:space="preserve"> </w:t>
+      </w:r>
+      <w:r>
+        <w:rPr>
+          <w:rFonts w:asciiTheme="majorHAnsi" w:hAnsiTheme="majorHAnsi" w:cstheme="majorHAnsi"/>
+        </w:rPr>
+        <w:t xml:space="preserve">Tenteremo </w:t>
+      </w:r>
+      <w:r>
+        <w:rPr>
+          <w:rFonts w:asciiTheme="majorHAnsi" w:hAnsiTheme="majorHAnsi" w:cstheme="majorHAnsi"/>
+        </w:rPr>
+        <w:t xml:space="preserve">di arricchire </w:t>
+      </w:r>
+      <w:r>
+        <w:rPr>
+          <w:rFonts w:asciiTheme="majorHAnsi" w:hAnsiTheme="majorHAnsi" w:cstheme="majorHAnsi"/>
+        </w:rPr>
+        <w:t xml:space="preserve">il </w:t>
+      </w:r>
+      <w:r>
+        <w:rPr>
+          <w:rFonts w:asciiTheme="majorHAnsi" w:hAnsiTheme="majorHAnsi" w:cstheme="majorHAnsi"/>
+        </w:rPr>
+        <w:t>nostr</w:t>
+      </w:r>
+      <w:r>
+        <w:rPr>
+          <w:rFonts w:asciiTheme="majorHAnsi" w:hAnsiTheme="majorHAnsi" w:cstheme="majorHAnsi"/>
+        </w:rPr>
+        <w:t>o percorso di</w:t>
+      </w:r>
+      <w:r>
+        <w:rPr>
+          <w:rFonts w:asciiTheme="majorHAnsi" w:hAnsiTheme="majorHAnsi" w:cstheme="majorHAnsi"/>
+        </w:rPr>
+        <w:t xml:space="preserve"> ricerca </w:t>
+      </w:r>
+      <w:r>
+        <w:rPr>
+          <w:rFonts w:asciiTheme="majorHAnsi" w:hAnsiTheme="majorHAnsi" w:cstheme="majorHAnsi"/>
+        </w:rPr>
+        <w:t>tramite</w:t>
+      </w:r>
+      <w:r>
+        <w:rPr>
+          <w:rFonts w:asciiTheme="majorHAnsi" w:hAnsiTheme="majorHAnsi" w:cstheme="majorHAnsi"/>
+        </w:rPr>
+        <w:t xml:space="preserve"> </w:t>
+      </w:r>
+      <w:r>
+        <w:rPr>
+          <w:rFonts w:asciiTheme="majorHAnsi" w:hAnsiTheme="majorHAnsi" w:cstheme="majorHAnsi"/>
+        </w:rPr>
+        <w:t>un’analisi approfondita dei dati raccolti.</w:t>
+      </w:r>
+    </w:p>
+    <w:p>
+      <w:pPr>
+        <w:rPr>
+          <w:rFonts w:asciiTheme="majorHAnsi" w:hAnsiTheme="majorHAnsi" w:cstheme="majorHAnsi"/>
+        </w:rPr>
+      </w:pPr>
     </w:p>
     <w:p/>
     <w:p/>
-    <w:p>
-      <w:r>
-        <w:t>Ciao zio</w:t>
-      </w:r>
-    </w:p>
     <w:p/>
     <w:p/>
+    <w:p/>
+    <w:p/>
+    <w:p/>
+    <w:p/>
+    <w:p/>
+    <w:p/>
+    <w:p/>
+    <w:p/>
+    <w:p/>
+    <w:p/>
+    <w:p>
+      <w:pPr>
+        <w:jc w:val="both"/>
+      </w:pPr>
+    </w:p>
     <w:sectPr>
       <w:pgSz w:w="11906" w:h="16838"/>
       <w:pgMar w:top="1417" w:right="1134" w:bottom="1134" w:left="1134" w:header="708" w:footer="708" w:gutter="0"/>
-      <w:cols w:space="708"/>
+      <w:cols w:num="2" w:space="708"/>
       <w:docGrid w:linePitch="360"/>
     </w:sectPr>
   </w:body>
@@ -31,7 +901,7 @@
   <w:docDefaults>
     <w:rPrDefault>
       <w:rPr>
-        <w:rFonts w:asciiTheme="minorHAnsi" w:eastAsiaTheme="minorHAnsi" w:hAnsiTheme="minorHAnsi" w:cstheme="minorBidi"/>
+        <w:rFonts w:asciiTheme="minorHAnsi" w:eastAsiaTheme="minorEastAsia" w:hAnsiTheme="minorHAnsi" w:cstheme="minorBidi"/>
         <w:sz w:val="22"/>
         <w:szCs w:val="22"/>
         <w:lang w:val="it-IT" w:eastAsia="en-US" w:bidi="ar-SA"/>
@@ -424,6 +1294,224 @@
   <w:style w:type="paragraph" w:default="1" w:styleId="Normale">
     <w:name w:val="Normal"/>
     <w:qFormat/>
+    <w:rsid w:val="00CA11B5"/>
+  </w:style>
+  <w:style w:type="paragraph" w:styleId="Titolo1">
+    <w:name w:val="heading 1"/>
+    <w:basedOn w:val="Normale"/>
+    <w:next w:val="Normale"/>
+    <w:link w:val="Titolo1Carattere"/>
+    <w:uiPriority w:val="9"/>
+    <w:qFormat/>
+    <w:rsid w:val="00CA11B5"/>
+    <w:pPr>
+      <w:keepNext/>
+      <w:keepLines/>
+      <w:spacing w:before="400" w:after="40" w:line="240" w:lineRule="auto"/>
+      <w:outlineLvl w:val="0"/>
+    </w:pPr>
+    <w:rPr>
+      <w:rFonts w:asciiTheme="majorHAnsi" w:eastAsiaTheme="majorEastAsia" w:hAnsiTheme="majorHAnsi" w:cstheme="majorBidi"/>
+      <w:caps/>
+      <w:sz w:val="36"/>
+      <w:szCs w:val="36"/>
+    </w:rPr>
+  </w:style>
+  <w:style w:type="paragraph" w:styleId="Titolo2">
+    <w:name w:val="heading 2"/>
+    <w:basedOn w:val="Normale"/>
+    <w:next w:val="Normale"/>
+    <w:link w:val="Titolo2Carattere"/>
+    <w:uiPriority w:val="9"/>
+    <w:unhideWhenUsed/>
+    <w:qFormat/>
+    <w:rsid w:val="00CA11B5"/>
+    <w:pPr>
+      <w:keepNext/>
+      <w:keepLines/>
+      <w:spacing w:before="120" w:after="0" w:line="240" w:lineRule="auto"/>
+      <w:outlineLvl w:val="1"/>
+    </w:pPr>
+    <w:rPr>
+      <w:rFonts w:asciiTheme="majorHAnsi" w:eastAsiaTheme="majorEastAsia" w:hAnsiTheme="majorHAnsi" w:cstheme="majorBidi"/>
+      <w:caps/>
+      <w:sz w:val="28"/>
+      <w:szCs w:val="28"/>
+    </w:rPr>
+  </w:style>
+  <w:style w:type="paragraph" w:styleId="Titolo3">
+    <w:name w:val="heading 3"/>
+    <w:basedOn w:val="Normale"/>
+    <w:next w:val="Normale"/>
+    <w:link w:val="Titolo3Carattere"/>
+    <w:uiPriority w:val="9"/>
+    <w:unhideWhenUsed/>
+    <w:qFormat/>
+    <w:rsid w:val="00CA11B5"/>
+    <w:pPr>
+      <w:keepNext/>
+      <w:keepLines/>
+      <w:spacing w:before="120" w:after="0" w:line="240" w:lineRule="auto"/>
+      <w:outlineLvl w:val="2"/>
+    </w:pPr>
+    <w:rPr>
+      <w:rFonts w:asciiTheme="majorHAnsi" w:eastAsiaTheme="majorEastAsia" w:hAnsiTheme="majorHAnsi" w:cstheme="majorBidi"/>
+      <w:smallCaps/>
+      <w:sz w:val="28"/>
+      <w:szCs w:val="28"/>
+    </w:rPr>
+  </w:style>
+  <w:style w:type="paragraph" w:styleId="Titolo4">
+    <w:name w:val="heading 4"/>
+    <w:basedOn w:val="Normale"/>
+    <w:next w:val="Normale"/>
+    <w:link w:val="Titolo4Carattere"/>
+    <w:uiPriority w:val="9"/>
+    <w:semiHidden/>
+    <w:unhideWhenUsed/>
+    <w:qFormat/>
+    <w:rsid w:val="00CA11B5"/>
+    <w:pPr>
+      <w:keepNext/>
+      <w:keepLines/>
+      <w:spacing w:before="120" w:after="0"/>
+      <w:outlineLvl w:val="3"/>
+    </w:pPr>
+    <w:rPr>
+      <w:rFonts w:asciiTheme="majorHAnsi" w:eastAsiaTheme="majorEastAsia" w:hAnsiTheme="majorHAnsi" w:cstheme="majorBidi"/>
+      <w:caps/>
+    </w:rPr>
+  </w:style>
+  <w:style w:type="paragraph" w:styleId="Titolo5">
+    <w:name w:val="heading 5"/>
+    <w:basedOn w:val="Normale"/>
+    <w:next w:val="Normale"/>
+    <w:link w:val="Titolo5Carattere"/>
+    <w:uiPriority w:val="9"/>
+    <w:semiHidden/>
+    <w:unhideWhenUsed/>
+    <w:qFormat/>
+    <w:rsid w:val="00CA11B5"/>
+    <w:pPr>
+      <w:keepNext/>
+      <w:keepLines/>
+      <w:spacing w:before="120" w:after="0"/>
+      <w:outlineLvl w:val="4"/>
+    </w:pPr>
+    <w:rPr>
+      <w:rFonts w:asciiTheme="majorHAnsi" w:eastAsiaTheme="majorEastAsia" w:hAnsiTheme="majorHAnsi" w:cstheme="majorBidi"/>
+      <w:i/>
+      <w:iCs/>
+      <w:caps/>
+    </w:rPr>
+  </w:style>
+  <w:style w:type="paragraph" w:styleId="Titolo6">
+    <w:name w:val="heading 6"/>
+    <w:basedOn w:val="Normale"/>
+    <w:next w:val="Normale"/>
+    <w:link w:val="Titolo6Carattere"/>
+    <w:uiPriority w:val="9"/>
+    <w:semiHidden/>
+    <w:unhideWhenUsed/>
+    <w:qFormat/>
+    <w:rsid w:val="00CA11B5"/>
+    <w:pPr>
+      <w:keepNext/>
+      <w:keepLines/>
+      <w:spacing w:before="120" w:after="0"/>
+      <w:outlineLvl w:val="5"/>
+    </w:pPr>
+    <w:rPr>
+      <w:rFonts w:asciiTheme="majorHAnsi" w:eastAsiaTheme="majorEastAsia" w:hAnsiTheme="majorHAnsi" w:cstheme="majorBidi"/>
+      <w:b/>
+      <w:bCs/>
+      <w:caps/>
+      <w:color w:val="262626" w:themeColor="text1" w:themeTint="D9"/>
+      <w:sz w:val="20"/>
+      <w:szCs w:val="20"/>
+    </w:rPr>
+  </w:style>
+  <w:style w:type="paragraph" w:styleId="Titolo7">
+    <w:name w:val="heading 7"/>
+    <w:basedOn w:val="Normale"/>
+    <w:next w:val="Normale"/>
+    <w:link w:val="Titolo7Carattere"/>
+    <w:uiPriority w:val="9"/>
+    <w:semiHidden/>
+    <w:unhideWhenUsed/>
+    <w:qFormat/>
+    <w:rsid w:val="00CA11B5"/>
+    <w:pPr>
+      <w:keepNext/>
+      <w:keepLines/>
+      <w:spacing w:before="120" w:after="0"/>
+      <w:outlineLvl w:val="6"/>
+    </w:pPr>
+    <w:rPr>
+      <w:rFonts w:asciiTheme="majorHAnsi" w:eastAsiaTheme="majorEastAsia" w:hAnsiTheme="majorHAnsi" w:cstheme="majorBidi"/>
+      <w:b/>
+      <w:bCs/>
+      <w:i/>
+      <w:iCs/>
+      <w:caps/>
+      <w:color w:val="262626" w:themeColor="text1" w:themeTint="D9"/>
+      <w:sz w:val="20"/>
+      <w:szCs w:val="20"/>
+    </w:rPr>
+  </w:style>
+  <w:style w:type="paragraph" w:styleId="Titolo8">
+    <w:name w:val="heading 8"/>
+    <w:basedOn w:val="Normale"/>
+    <w:next w:val="Normale"/>
+    <w:link w:val="Titolo8Carattere"/>
+    <w:uiPriority w:val="9"/>
+    <w:semiHidden/>
+    <w:unhideWhenUsed/>
+    <w:qFormat/>
+    <w:rsid w:val="00CA11B5"/>
+    <w:pPr>
+      <w:keepNext/>
+      <w:keepLines/>
+      <w:spacing w:before="120" w:after="0"/>
+      <w:outlineLvl w:val="7"/>
+    </w:pPr>
+    <w:rPr>
+      <w:rFonts w:asciiTheme="majorHAnsi" w:eastAsiaTheme="majorEastAsia" w:hAnsiTheme="majorHAnsi" w:cstheme="majorBidi"/>
+      <w:b/>
+      <w:bCs/>
+      <w:caps/>
+      <w:color w:val="7F7F7F" w:themeColor="text1" w:themeTint="80"/>
+      <w:sz w:val="20"/>
+      <w:szCs w:val="20"/>
+    </w:rPr>
+  </w:style>
+  <w:style w:type="paragraph" w:styleId="Titolo9">
+    <w:name w:val="heading 9"/>
+    <w:basedOn w:val="Normale"/>
+    <w:next w:val="Normale"/>
+    <w:link w:val="Titolo9Carattere"/>
+    <w:uiPriority w:val="9"/>
+    <w:semiHidden/>
+    <w:unhideWhenUsed/>
+    <w:qFormat/>
+    <w:rsid w:val="00CA11B5"/>
+    <w:pPr>
+      <w:keepNext/>
+      <w:keepLines/>
+      <w:spacing w:before="120" w:after="0"/>
+      <w:outlineLvl w:val="8"/>
+    </w:pPr>
+    <w:rPr>
+      <w:rFonts w:asciiTheme="majorHAnsi" w:eastAsiaTheme="majorEastAsia" w:hAnsiTheme="majorHAnsi" w:cstheme="majorBidi"/>
+      <w:b/>
+      <w:bCs/>
+      <w:i/>
+      <w:iCs/>
+      <w:caps/>
+      <w:color w:val="7F7F7F" w:themeColor="text1" w:themeTint="80"/>
+      <w:sz w:val="20"/>
+      <w:szCs w:val="20"/>
+    </w:rPr>
   </w:style>
   <w:style w:type="character" w:default="1" w:styleId="Carpredefinitoparagrafo">
     <w:name w:val="Default Paragraph Font"/>
@@ -451,6 +1539,421 @@
     <w:uiPriority w:val="99"/>
     <w:semiHidden/>
     <w:unhideWhenUsed/>
+  </w:style>
+  <w:style w:type="paragraph" w:styleId="NormaleWeb">
+    <w:name w:val="Normal (Web)"/>
+    <w:basedOn w:val="Normale"/>
+    <w:uiPriority w:val="99"/>
+    <w:semiHidden/>
+    <w:unhideWhenUsed/>
+    <w:rsid w:val="00D9264B"/>
+    <w:pPr>
+      <w:spacing w:before="100" w:beforeAutospacing="1" w:after="100" w:afterAutospacing="1" w:line="240" w:lineRule="auto"/>
+    </w:pPr>
+    <w:rPr>
+      <w:rFonts w:ascii="Times New Roman" w:eastAsia="Times New Roman" w:hAnsi="Times New Roman" w:cs="Times New Roman"/>
+      <w:sz w:val="24"/>
+      <w:szCs w:val="24"/>
+      <w:lang w:eastAsia="it-IT"/>
+    </w:rPr>
+  </w:style>
+  <w:style w:type="character" w:customStyle="1" w:styleId="Titolo1Carattere">
+    <w:name w:val="Titolo 1 Carattere"/>
+    <w:basedOn w:val="Carpredefinitoparagrafo"/>
+    <w:link w:val="Titolo1"/>
+    <w:uiPriority w:val="9"/>
+    <w:rsid w:val="00CA11B5"/>
+    <w:rPr>
+      <w:rFonts w:asciiTheme="majorHAnsi" w:eastAsiaTheme="majorEastAsia" w:hAnsiTheme="majorHAnsi" w:cstheme="majorBidi"/>
+      <w:caps/>
+      <w:sz w:val="36"/>
+      <w:szCs w:val="36"/>
+    </w:rPr>
+  </w:style>
+  <w:style w:type="character" w:customStyle="1" w:styleId="Titolo2Carattere">
+    <w:name w:val="Titolo 2 Carattere"/>
+    <w:basedOn w:val="Carpredefinitoparagrafo"/>
+    <w:link w:val="Titolo2"/>
+    <w:uiPriority w:val="9"/>
+    <w:rsid w:val="00CA11B5"/>
+    <w:rPr>
+      <w:rFonts w:asciiTheme="majorHAnsi" w:eastAsiaTheme="majorEastAsia" w:hAnsiTheme="majorHAnsi" w:cstheme="majorBidi"/>
+      <w:caps/>
+      <w:sz w:val="28"/>
+      <w:szCs w:val="28"/>
+    </w:rPr>
+  </w:style>
+  <w:style w:type="character" w:customStyle="1" w:styleId="Titolo3Carattere">
+    <w:name w:val="Titolo 3 Carattere"/>
+    <w:basedOn w:val="Carpredefinitoparagrafo"/>
+    <w:link w:val="Titolo3"/>
+    <w:uiPriority w:val="9"/>
+    <w:rsid w:val="00CA11B5"/>
+    <w:rPr>
+      <w:rFonts w:asciiTheme="majorHAnsi" w:eastAsiaTheme="majorEastAsia" w:hAnsiTheme="majorHAnsi" w:cstheme="majorBidi"/>
+      <w:smallCaps/>
+      <w:sz w:val="28"/>
+      <w:szCs w:val="28"/>
+    </w:rPr>
+  </w:style>
+  <w:style w:type="character" w:customStyle="1" w:styleId="Titolo4Carattere">
+    <w:name w:val="Titolo 4 Carattere"/>
+    <w:basedOn w:val="Carpredefinitoparagrafo"/>
+    <w:link w:val="Titolo4"/>
+    <w:uiPriority w:val="9"/>
+    <w:semiHidden/>
+    <w:rsid w:val="00CA11B5"/>
+    <w:rPr>
+      <w:rFonts w:asciiTheme="majorHAnsi" w:eastAsiaTheme="majorEastAsia" w:hAnsiTheme="majorHAnsi" w:cstheme="majorBidi"/>
+      <w:caps/>
+    </w:rPr>
+  </w:style>
+  <w:style w:type="character" w:customStyle="1" w:styleId="Titolo5Carattere">
+    <w:name w:val="Titolo 5 Carattere"/>
+    <w:basedOn w:val="Carpredefinitoparagrafo"/>
+    <w:link w:val="Titolo5"/>
+    <w:uiPriority w:val="9"/>
+    <w:semiHidden/>
+    <w:rsid w:val="00CA11B5"/>
+    <w:rPr>
+      <w:rFonts w:asciiTheme="majorHAnsi" w:eastAsiaTheme="majorEastAsia" w:hAnsiTheme="majorHAnsi" w:cstheme="majorBidi"/>
+      <w:i/>
+      <w:iCs/>
+      <w:caps/>
+    </w:rPr>
+  </w:style>
+  <w:style w:type="character" w:customStyle="1" w:styleId="Titolo6Carattere">
+    <w:name w:val="Titolo 6 Carattere"/>
+    <w:basedOn w:val="Carpredefinitoparagrafo"/>
+    <w:link w:val="Titolo6"/>
+    <w:uiPriority w:val="9"/>
+    <w:semiHidden/>
+    <w:rsid w:val="00CA11B5"/>
+    <w:rPr>
+      <w:rFonts w:asciiTheme="majorHAnsi" w:eastAsiaTheme="majorEastAsia" w:hAnsiTheme="majorHAnsi" w:cstheme="majorBidi"/>
+      <w:b/>
+      <w:bCs/>
+      <w:caps/>
+      <w:color w:val="262626" w:themeColor="text1" w:themeTint="D9"/>
+      <w:sz w:val="20"/>
+      <w:szCs w:val="20"/>
+    </w:rPr>
+  </w:style>
+  <w:style w:type="character" w:customStyle="1" w:styleId="Titolo7Carattere">
+    <w:name w:val="Titolo 7 Carattere"/>
+    <w:basedOn w:val="Carpredefinitoparagrafo"/>
+    <w:link w:val="Titolo7"/>
+    <w:uiPriority w:val="9"/>
+    <w:semiHidden/>
+    <w:rsid w:val="00CA11B5"/>
+    <w:rPr>
+      <w:rFonts w:asciiTheme="majorHAnsi" w:eastAsiaTheme="majorEastAsia" w:hAnsiTheme="majorHAnsi" w:cstheme="majorBidi"/>
+      <w:b/>
+      <w:bCs/>
+      <w:i/>
+      <w:iCs/>
+      <w:caps/>
+      <w:color w:val="262626" w:themeColor="text1" w:themeTint="D9"/>
+      <w:sz w:val="20"/>
+      <w:szCs w:val="20"/>
+    </w:rPr>
+  </w:style>
+  <w:style w:type="character" w:customStyle="1" w:styleId="Titolo8Carattere">
+    <w:name w:val="Titolo 8 Carattere"/>
+    <w:basedOn w:val="Carpredefinitoparagrafo"/>
+    <w:link w:val="Titolo8"/>
+    <w:uiPriority w:val="9"/>
+    <w:semiHidden/>
+    <w:rsid w:val="00CA11B5"/>
+    <w:rPr>
+      <w:rFonts w:asciiTheme="majorHAnsi" w:eastAsiaTheme="majorEastAsia" w:hAnsiTheme="majorHAnsi" w:cstheme="majorBidi"/>
+      <w:b/>
+      <w:bCs/>
+      <w:caps/>
+      <w:color w:val="7F7F7F" w:themeColor="text1" w:themeTint="80"/>
+      <w:sz w:val="20"/>
+      <w:szCs w:val="20"/>
+    </w:rPr>
+  </w:style>
+  <w:style w:type="character" w:customStyle="1" w:styleId="Titolo9Carattere">
+    <w:name w:val="Titolo 9 Carattere"/>
+    <w:basedOn w:val="Carpredefinitoparagrafo"/>
+    <w:link w:val="Titolo9"/>
+    <w:uiPriority w:val="9"/>
+    <w:semiHidden/>
+    <w:rsid w:val="00CA11B5"/>
+    <w:rPr>
+      <w:rFonts w:asciiTheme="majorHAnsi" w:eastAsiaTheme="majorEastAsia" w:hAnsiTheme="majorHAnsi" w:cstheme="majorBidi"/>
+      <w:b/>
+      <w:bCs/>
+      <w:i/>
+      <w:iCs/>
+      <w:caps/>
+      <w:color w:val="7F7F7F" w:themeColor="text1" w:themeTint="80"/>
+      <w:sz w:val="20"/>
+      <w:szCs w:val="20"/>
+    </w:rPr>
+  </w:style>
+  <w:style w:type="paragraph" w:styleId="Didascalia">
+    <w:name w:val="caption"/>
+    <w:basedOn w:val="Normale"/>
+    <w:next w:val="Normale"/>
+    <w:uiPriority w:val="35"/>
+    <w:semiHidden/>
+    <w:unhideWhenUsed/>
+    <w:qFormat/>
+    <w:rsid w:val="00CA11B5"/>
+    <w:pPr>
+      <w:spacing w:line="240" w:lineRule="auto"/>
+    </w:pPr>
+    <w:rPr>
+      <w:b/>
+      <w:bCs/>
+      <w:smallCaps/>
+      <w:color w:val="595959" w:themeColor="text1" w:themeTint="A6"/>
+    </w:rPr>
+  </w:style>
+  <w:style w:type="paragraph" w:styleId="Titolo">
+    <w:name w:val="Title"/>
+    <w:basedOn w:val="Normale"/>
+    <w:next w:val="Normale"/>
+    <w:link w:val="TitoloCarattere"/>
+    <w:uiPriority w:val="10"/>
+    <w:qFormat/>
+    <w:rsid w:val="00CA11B5"/>
+    <w:pPr>
+      <w:spacing w:after="0" w:line="240" w:lineRule="auto"/>
+      <w:contextualSpacing/>
+    </w:pPr>
+    <w:rPr>
+      <w:rFonts w:asciiTheme="majorHAnsi" w:eastAsiaTheme="majorEastAsia" w:hAnsiTheme="majorHAnsi" w:cstheme="majorBidi"/>
+      <w:caps/>
+      <w:color w:val="404040" w:themeColor="text1" w:themeTint="BF"/>
+      <w:spacing w:val="-10"/>
+      <w:sz w:val="72"/>
+      <w:szCs w:val="72"/>
+    </w:rPr>
+  </w:style>
+  <w:style w:type="character" w:customStyle="1" w:styleId="TitoloCarattere">
+    <w:name w:val="Titolo Carattere"/>
+    <w:basedOn w:val="Carpredefinitoparagrafo"/>
+    <w:link w:val="Titolo"/>
+    <w:uiPriority w:val="10"/>
+    <w:rsid w:val="00CA11B5"/>
+    <w:rPr>
+      <w:rFonts w:asciiTheme="majorHAnsi" w:eastAsiaTheme="majorEastAsia" w:hAnsiTheme="majorHAnsi" w:cstheme="majorBidi"/>
+      <w:caps/>
+      <w:color w:val="404040" w:themeColor="text1" w:themeTint="BF"/>
+      <w:spacing w:val="-10"/>
+      <w:sz w:val="72"/>
+      <w:szCs w:val="72"/>
+    </w:rPr>
+  </w:style>
+  <w:style w:type="paragraph" w:styleId="Sottotitolo">
+    <w:name w:val="Subtitle"/>
+    <w:basedOn w:val="Normale"/>
+    <w:next w:val="Normale"/>
+    <w:link w:val="SottotitoloCarattere"/>
+    <w:uiPriority w:val="11"/>
+    <w:qFormat/>
+    <w:rsid w:val="00CA11B5"/>
+    <w:pPr>
+      <w:numPr>
+        <w:ilvl w:val="1"/>
+      </w:numPr>
+    </w:pPr>
+    <w:rPr>
+      <w:rFonts w:asciiTheme="majorHAnsi" w:eastAsiaTheme="majorEastAsia" w:hAnsiTheme="majorHAnsi" w:cstheme="majorBidi"/>
+      <w:smallCaps/>
+      <w:color w:val="595959" w:themeColor="text1" w:themeTint="A6"/>
+      <w:sz w:val="28"/>
+      <w:szCs w:val="28"/>
+    </w:rPr>
+  </w:style>
+  <w:style w:type="character" w:customStyle="1" w:styleId="SottotitoloCarattere">
+    <w:name w:val="Sottotitolo Carattere"/>
+    <w:basedOn w:val="Carpredefinitoparagrafo"/>
+    <w:link w:val="Sottotitolo"/>
+    <w:uiPriority w:val="11"/>
+    <w:rsid w:val="00CA11B5"/>
+    <w:rPr>
+      <w:rFonts w:asciiTheme="majorHAnsi" w:eastAsiaTheme="majorEastAsia" w:hAnsiTheme="majorHAnsi" w:cstheme="majorBidi"/>
+      <w:smallCaps/>
+      <w:color w:val="595959" w:themeColor="text1" w:themeTint="A6"/>
+      <w:sz w:val="28"/>
+      <w:szCs w:val="28"/>
+    </w:rPr>
+  </w:style>
+  <w:style w:type="character" w:styleId="Enfasigrassetto">
+    <w:name w:val="Strong"/>
+    <w:basedOn w:val="Carpredefinitoparagrafo"/>
+    <w:uiPriority w:val="22"/>
+    <w:qFormat/>
+    <w:rsid w:val="00CA11B5"/>
+    <w:rPr>
+      <w:b/>
+      <w:bCs/>
+    </w:rPr>
+  </w:style>
+  <w:style w:type="character" w:styleId="Enfasicorsivo">
+    <w:name w:val="Emphasis"/>
+    <w:basedOn w:val="Carpredefinitoparagrafo"/>
+    <w:uiPriority w:val="20"/>
+    <w:qFormat/>
+    <w:rsid w:val="00CA11B5"/>
+    <w:rPr>
+      <w:i/>
+      <w:iCs/>
+    </w:rPr>
+  </w:style>
+  <w:style w:type="paragraph" w:styleId="Nessunaspaziatura">
+    <w:name w:val="No Spacing"/>
+    <w:uiPriority w:val="1"/>
+    <w:qFormat/>
+    <w:rsid w:val="00CA11B5"/>
+    <w:pPr>
+      <w:spacing w:after="0" w:line="240" w:lineRule="auto"/>
+    </w:pPr>
+  </w:style>
+  <w:style w:type="paragraph" w:styleId="Citazione">
+    <w:name w:val="Quote"/>
+    <w:basedOn w:val="Normale"/>
+    <w:next w:val="Normale"/>
+    <w:link w:val="CitazioneCarattere"/>
+    <w:uiPriority w:val="29"/>
+    <w:qFormat/>
+    <w:rsid w:val="00CA11B5"/>
+    <w:pPr>
+      <w:spacing w:before="160" w:line="240" w:lineRule="auto"/>
+      <w:ind w:left="720" w:right="720"/>
+    </w:pPr>
+    <w:rPr>
+      <w:rFonts w:asciiTheme="majorHAnsi" w:eastAsiaTheme="majorEastAsia" w:hAnsiTheme="majorHAnsi" w:cstheme="majorBidi"/>
+      <w:sz w:val="25"/>
+      <w:szCs w:val="25"/>
+    </w:rPr>
+  </w:style>
+  <w:style w:type="character" w:customStyle="1" w:styleId="CitazioneCarattere">
+    <w:name w:val="Citazione Carattere"/>
+    <w:basedOn w:val="Carpredefinitoparagrafo"/>
+    <w:link w:val="Citazione"/>
+    <w:uiPriority w:val="29"/>
+    <w:rsid w:val="00CA11B5"/>
+    <w:rPr>
+      <w:rFonts w:asciiTheme="majorHAnsi" w:eastAsiaTheme="majorEastAsia" w:hAnsiTheme="majorHAnsi" w:cstheme="majorBidi"/>
+      <w:sz w:val="25"/>
+      <w:szCs w:val="25"/>
+    </w:rPr>
+  </w:style>
+  <w:style w:type="paragraph" w:styleId="Citazioneintensa">
+    <w:name w:val="Intense Quote"/>
+    <w:basedOn w:val="Normale"/>
+    <w:next w:val="Normale"/>
+    <w:link w:val="CitazioneintensaCarattere"/>
+    <w:uiPriority w:val="30"/>
+    <w:qFormat/>
+    <w:rsid w:val="00CA11B5"/>
+    <w:pPr>
+      <w:spacing w:before="280" w:after="280" w:line="240" w:lineRule="auto"/>
+      <w:ind w:left="1080" w:right="1080"/>
+      <w:jc w:val="center"/>
+    </w:pPr>
+    <w:rPr>
+      <w:color w:val="404040" w:themeColor="text1" w:themeTint="BF"/>
+      <w:sz w:val="32"/>
+      <w:szCs w:val="32"/>
+    </w:rPr>
+  </w:style>
+  <w:style w:type="character" w:customStyle="1" w:styleId="CitazioneintensaCarattere">
+    <w:name w:val="Citazione intensa Carattere"/>
+    <w:basedOn w:val="Carpredefinitoparagrafo"/>
+    <w:link w:val="Citazioneintensa"/>
+    <w:uiPriority w:val="30"/>
+    <w:rsid w:val="00CA11B5"/>
+    <w:rPr>
+      <w:color w:val="404040" w:themeColor="text1" w:themeTint="BF"/>
+      <w:sz w:val="32"/>
+      <w:szCs w:val="32"/>
+    </w:rPr>
+  </w:style>
+  <w:style w:type="character" w:styleId="Enfasidelicata">
+    <w:name w:val="Subtle Emphasis"/>
+    <w:basedOn w:val="Carpredefinitoparagrafo"/>
+    <w:uiPriority w:val="19"/>
+    <w:qFormat/>
+    <w:rsid w:val="00CA11B5"/>
+    <w:rPr>
+      <w:i/>
+      <w:iCs/>
+      <w:color w:val="595959" w:themeColor="text1" w:themeTint="A6"/>
+    </w:rPr>
+  </w:style>
+  <w:style w:type="character" w:styleId="Enfasiintensa">
+    <w:name w:val="Intense Emphasis"/>
+    <w:basedOn w:val="Carpredefinitoparagrafo"/>
+    <w:uiPriority w:val="21"/>
+    <w:qFormat/>
+    <w:rsid w:val="00CA11B5"/>
+    <w:rPr>
+      <w:b/>
+      <w:bCs/>
+      <w:i/>
+      <w:iCs/>
+    </w:rPr>
+  </w:style>
+  <w:style w:type="character" w:styleId="Riferimentodelicato">
+    <w:name w:val="Subtle Reference"/>
+    <w:basedOn w:val="Carpredefinitoparagrafo"/>
+    <w:uiPriority w:val="31"/>
+    <w:qFormat/>
+    <w:rsid w:val="00CA11B5"/>
+    <w:rPr>
+      <w:smallCaps/>
+      <w:color w:val="404040" w:themeColor="text1" w:themeTint="BF"/>
+      <w:u w:val="single" w:color="7F7F7F" w:themeColor="text1" w:themeTint="80"/>
+    </w:rPr>
+  </w:style>
+  <w:style w:type="character" w:styleId="Riferimentointenso">
+    <w:name w:val="Intense Reference"/>
+    <w:basedOn w:val="Carpredefinitoparagrafo"/>
+    <w:uiPriority w:val="32"/>
+    <w:qFormat/>
+    <w:rsid w:val="00CA11B5"/>
+    <w:rPr>
+      <w:b/>
+      <w:bCs/>
+      <w:caps w:val="0"/>
+      <w:smallCaps/>
+      <w:color w:val="auto"/>
+      <w:spacing w:val="3"/>
+      <w:u w:val="single"/>
+    </w:rPr>
+  </w:style>
+  <w:style w:type="character" w:styleId="Titolodellibro">
+    <w:name w:val="Book Title"/>
+    <w:basedOn w:val="Carpredefinitoparagrafo"/>
+    <w:uiPriority w:val="33"/>
+    <w:qFormat/>
+    <w:rsid w:val="00CA11B5"/>
+    <w:rPr>
+      <w:b/>
+      <w:bCs/>
+      <w:smallCaps/>
+      <w:spacing w:val="7"/>
+    </w:rPr>
+  </w:style>
+  <w:style w:type="paragraph" w:styleId="Titolosommario">
+    <w:name w:val="TOC Heading"/>
+    <w:basedOn w:val="Titolo1"/>
+    <w:next w:val="Normale"/>
+    <w:uiPriority w:val="39"/>
+    <w:semiHidden/>
+    <w:unhideWhenUsed/>
+    <w:qFormat/>
+    <w:rsid w:val="00CA11B5"/>
+    <w:pPr>
+      <w:outlineLvl w:val="9"/>
+    </w:pPr>
   </w:style>
 </w:styles>
 </file>

</xml_diff>

<commit_message>
scritta possibile intro catchy
</commit_message>
<xml_diff>
--- a/Report.docx
+++ b/Report.docx
@@ -155,25 +155,7 @@
           <w:color w:val="000000"/>
           <w:lang w:eastAsia="it-IT"/>
         </w:rPr>
-        <w:t xml:space="preserve">In questo contesto le nuove generazioni, naturalmente più esposte e ricettive, sono sistematicamente indotte ad insegnare alle precedenti, apparentemente incapaci di adempiere al ruolo di educatore all’uso delle </w:t>
-      </w:r>
-      <w:proofErr w:type="spellStart"/>
-      <w:r>
-        <w:rPr>
-          <w:rFonts w:asciiTheme="majorHAnsi" w:eastAsia="Times New Roman" w:hAnsiTheme="majorHAnsi" w:cstheme="majorHAnsi"/>
-          <w:color w:val="000000"/>
-          <w:lang w:eastAsia="it-IT"/>
-        </w:rPr>
-        <w:t>ICTs</w:t>
-      </w:r>
-      <w:proofErr w:type="spellEnd"/>
-      <w:r>
-        <w:rPr>
-          <w:rFonts w:asciiTheme="majorHAnsi" w:eastAsia="Times New Roman" w:hAnsiTheme="majorHAnsi" w:cstheme="majorHAnsi"/>
-          <w:color w:val="000000"/>
-          <w:lang w:eastAsia="it-IT"/>
-        </w:rPr>
-        <w:t>.</w:t>
+        <w:t>In questo contesto le nuove generazioni, naturalmente più esposte e ricettive, sono sistematicamente indotte ad insegnare alle precedenti, apparentemente incapaci di adempiere al ruolo di educatore all’uso delle ICTs.</w:t>
       </w:r>
     </w:p>
     <w:p>
@@ -205,25 +187,7 @@
           <w:color w:val="000000"/>
           <w:lang w:eastAsia="it-IT"/>
         </w:rPr>
-        <w:t xml:space="preserve">Per indagare tali questioni strutturiamo il nostro elaborato nel modo seguente. Individueremo diverse classi di utenti sulla base di come si interfacciano con le tecnologie dell’informazione. Cercheremo, in particolar modo, di riconoscere e distinguere per ogni classe le circostanze che inducono gli utenti ad un primo approccio, le diverse modalità e scopi principali di utilizzo delle </w:t>
-      </w:r>
-      <w:proofErr w:type="spellStart"/>
-      <w:r>
-        <w:rPr>
-          <w:rFonts w:asciiTheme="majorHAnsi" w:eastAsia="Times New Roman" w:hAnsiTheme="majorHAnsi" w:cstheme="majorHAnsi"/>
-          <w:color w:val="000000"/>
-          <w:lang w:eastAsia="it-IT"/>
-        </w:rPr>
-        <w:t>ICTs</w:t>
-      </w:r>
-      <w:proofErr w:type="spellEnd"/>
-      <w:r>
-        <w:rPr>
-          <w:rFonts w:asciiTheme="majorHAnsi" w:eastAsia="Times New Roman" w:hAnsiTheme="majorHAnsi" w:cstheme="majorHAnsi"/>
-          <w:color w:val="000000"/>
-          <w:lang w:eastAsia="it-IT"/>
-        </w:rPr>
-        <w:t>.</w:t>
+        <w:t>Per indagare tali questioni strutturiamo il nostro elaborato nel modo seguente. Individueremo diverse classi di utenti sulla base di come si interfacciano con le tecnologie dell’informazione. Cercheremo, in particolar modo, di riconoscere e distinguere per ogni classe le circostanze che inducono gli utenti ad un primo approccio, le diverse modalità e scopi principali di utilizzo delle ICTs.</w:t>
       </w:r>
     </w:p>
     <w:p>
@@ -302,25 +266,7 @@
           <w:color w:val="000000"/>
           <w:lang w:eastAsia="it-IT"/>
         </w:rPr>
-        <w:t xml:space="preserve">Inoltre, tenteremo di introdurre dati quantitativi raccolti con l’ausilio di sondaggi che verranno tenuti in considerazione solo se significativi. Somministreremo un Modulo Google a un campione di popolazione appartenente alla Generazione Y e Z, investigando la natura soggettiva dell’approccio e della relazione con le </w:t>
-      </w:r>
-      <w:proofErr w:type="spellStart"/>
-      <w:r>
-        <w:rPr>
-          <w:rFonts w:asciiTheme="majorHAnsi" w:eastAsia="Times New Roman" w:hAnsiTheme="majorHAnsi" w:cstheme="majorHAnsi"/>
-          <w:color w:val="000000"/>
-          <w:lang w:eastAsia="it-IT"/>
-        </w:rPr>
-        <w:t>ICTs</w:t>
-      </w:r>
-      <w:proofErr w:type="spellEnd"/>
-      <w:r>
-        <w:rPr>
-          <w:rFonts w:asciiTheme="majorHAnsi" w:eastAsia="Times New Roman" w:hAnsiTheme="majorHAnsi" w:cstheme="majorHAnsi"/>
-          <w:color w:val="000000"/>
-          <w:lang w:eastAsia="it-IT"/>
-        </w:rPr>
-        <w:t>.</w:t>
+        <w:t>Inoltre, tenteremo di introdurre dati quantitativi raccolti con l’ausilio di sondaggi che verranno tenuti in considerazione solo se significativi. Somministreremo un Modulo Google a un campione di popolazione appartenente alla Generazione Y e Z, investigando la natura soggettiva dell’approccio e della relazione con le ICTs.</w:t>
       </w:r>
     </w:p>
     <w:p>
@@ -699,16 +645,8 @@
         <w:rPr>
           <w:rFonts w:asciiTheme="majorHAnsi" w:hAnsiTheme="majorHAnsi" w:cstheme="majorHAnsi"/>
         </w:rPr>
-        <w:t xml:space="preserve">un </w:t>
-      </w:r>
-      <w:proofErr w:type="spellStart"/>
-      <w:r>
-        <w:rPr>
-          <w:rFonts w:asciiTheme="majorHAnsi" w:hAnsiTheme="majorHAnsi" w:cstheme="majorHAnsi"/>
-        </w:rPr>
-        <w:t>form</w:t>
-      </w:r>
-      <w:proofErr w:type="spellEnd"/>
+        <w:t>un form</w:t>
+      </w:r>
       <w:r>
         <w:rPr>
           <w:rFonts w:asciiTheme="majorHAnsi" w:hAnsiTheme="majorHAnsi" w:cstheme="majorHAnsi"/>
@@ -857,7 +795,19 @@
         <w:rPr>
           <w:rFonts w:asciiTheme="majorHAnsi" w:hAnsiTheme="majorHAnsi" w:cstheme="majorHAnsi"/>
         </w:rPr>
-        <w:t>un’analisi approfondita dei dati raccolti.</w:t>
+        <w:t xml:space="preserve">un’analisi </w:t>
+      </w:r>
+      <w:r>
+        <w:rPr>
+          <w:rFonts w:asciiTheme="majorHAnsi" w:hAnsiTheme="majorHAnsi" w:cstheme="majorHAnsi"/>
+        </w:rPr>
+        <w:t>attenta</w:t>
+      </w:r>
+      <w:r>
+        <w:rPr>
+          <w:rFonts w:asciiTheme="majorHAnsi" w:hAnsiTheme="majorHAnsi" w:cstheme="majorHAnsi"/>
+        </w:rPr>
+        <w:t xml:space="preserve"> dei dati raccolti.</w:t>
       </w:r>
     </w:p>
     <w:p>

</xml_diff>

<commit_message>
modifica errore di battitura
</commit_message>
<xml_diff>
--- a/Report.docx
+++ b/Report.docx
@@ -218,16 +218,14 @@
         </w:rPr>
         <w:t xml:space="preserve">L'incessante e dirompente introduzione di nuove tecnologie sembra non lasciare il tempo all’individuo di acquisirne piena consapevolezza. Anche in ambito professionale, la diffusione della tecnologia rende la figura dell’esperto maggiormente elusiva, </w:t>
       </w:r>
-      <w:proofErr w:type="gramStart"/>
       <w:r>
         <w:rPr>
           <w:rFonts w:asciiTheme="majorHAnsi" w:eastAsia="Times New Roman" w:hAnsiTheme="majorHAnsi" w:cstheme="majorHAnsi"/>
           <w:color w:val="000000"/>
           <w:lang w:eastAsia="it-IT"/>
         </w:rPr>
-        <w:t>insinuando  costantemente</w:t>
-      </w:r>
-      <w:proofErr w:type="gramEnd"/>
+        <w:t>insinuando costantemente</w:t>
+      </w:r>
       <w:r>
         <w:rPr>
           <w:rFonts w:asciiTheme="majorHAnsi" w:eastAsia="Times New Roman" w:hAnsiTheme="majorHAnsi" w:cstheme="majorHAnsi"/>

</xml_diff>

<commit_message>
aggiunta parte di Sal
</commit_message>
<xml_diff>
--- a/Report.docx
+++ b/Report.docx
@@ -273,10 +273,13 @@
           <w:szCs w:val="20"/>
           <w:lang w:eastAsia="it-IT"/>
         </w:rPr>
-        <w:t xml:space="preserve">In questo contesto le nuove generazioni, naturalmente più esposte e ricettive, sono sistematicamente indotte ad insegnare alle precedenti, apparentemente incapaci di adempiere al ruolo di educatore all’uso delle </w:t>
-      </w:r>
-      <w:proofErr w:type="spellStart"/>
-      <w:r>
+        <w:t>In questo contesto le nuove generazioni, naturalmente più esposte e ricettive, sono sistematicamente indotte ad insegnare alle precedenti, apparentemente incapaci di adempiere al ruolo di educatore all’uso delle ICTs.</w:t>
+      </w:r>
+    </w:p>
+    <w:p>
+      <w:pPr>
+        <w:spacing w:after="0" w:line="160" w:lineRule="atLeast"/>
+        <w:jc w:val="both"/>
         <w:rPr>
           <w:rFonts w:asciiTheme="majorHAnsi" w:eastAsia="Times New Roman" w:hAnsiTheme="majorHAnsi" w:cstheme="majorHAnsi"/>
           <w:color w:val="000000"/>
@@ -284,9 +287,19 @@
           <w:szCs w:val="20"/>
           <w:lang w:eastAsia="it-IT"/>
         </w:rPr>
-        <w:t>ICTs</w:t>
-      </w:r>
-      <w:proofErr w:type="spellEnd"/>
+      </w:pPr>
+    </w:p>
+    <w:p>
+      <w:pPr>
+        <w:spacing w:after="0" w:line="240" w:lineRule="auto"/>
+        <w:jc w:val="both"/>
+        <w:rPr>
+          <w:rFonts w:asciiTheme="majorHAnsi" w:eastAsia="Times New Roman" w:hAnsiTheme="majorHAnsi" w:cstheme="majorHAnsi"/>
+          <w:sz w:val="20"/>
+          <w:szCs w:val="20"/>
+          <w:lang w:eastAsia="it-IT"/>
+        </w:rPr>
+      </w:pPr>
       <w:r>
         <w:rPr>
           <w:rFonts w:asciiTheme="majorHAnsi" w:eastAsia="Times New Roman" w:hAnsiTheme="majorHAnsi" w:cstheme="majorHAnsi"/>
@@ -295,7 +308,7 @@
           <w:szCs w:val="20"/>
           <w:lang w:eastAsia="it-IT"/>
         </w:rPr>
-        <w:t>.</w:t>
+        <w:t>Per indagare tali questioni strutturiamo il nostro elaborato nel modo seguente. Individueremo diverse classi di utenti sulla base di come si interfacciano con le tecnologie dell’informazione. Cercheremo, in particolar modo, di riconoscere e distinguere per ogni classe le circostanze che inducono gli utenti ad un primo approccio, le diverse modalità e scopi principali di utilizzo delle ICTs.</w:t>
       </w:r>
     </w:p>
     <w:p>
@@ -310,6 +323,16 @@
           <w:lang w:eastAsia="it-IT"/>
         </w:rPr>
       </w:pPr>
+      <w:r>
+        <w:rPr>
+          <w:rFonts w:asciiTheme="majorHAnsi" w:eastAsia="Times New Roman" w:hAnsiTheme="majorHAnsi" w:cstheme="majorHAnsi"/>
+          <w:color w:val="000000"/>
+          <w:sz w:val="20"/>
+          <w:szCs w:val="20"/>
+          <w:lang w:eastAsia="it-IT"/>
+        </w:rPr>
+        <w:t>In mancanza del saggio, l’utente sembra approcciarsi in modo diretto o per imitazione alla nuova tecnologia, sviluppando una conoscenza superficiale e scarsamente spendibile. Cercheremo di esplorare le ragioni dell’inefficacia dell'apprendimento per utilizzo diretto di tecnologie immediate, confrontandolo con una forma di apprendimento più tradizionale, basata su fatica e impegno, e mediata dall'autorità competente; proveremo a delineare le caratteristiche di una nuova figura di esperto e a suggerire un set di competenze che permetta all’utente di adattarsi in modo flessibile alla rapidità del progresso tecnologico.</w:t>
+      </w:r>
     </w:p>
     <w:p>
       <w:pPr>
@@ -317,12 +340,17 @@
         <w:jc w:val="both"/>
         <w:rPr>
           <w:rFonts w:asciiTheme="majorHAnsi" w:eastAsia="Times New Roman" w:hAnsiTheme="majorHAnsi" w:cstheme="majorHAnsi"/>
-          <w:sz w:val="20"/>
-          <w:szCs w:val="20"/>
-          <w:lang w:eastAsia="it-IT"/>
-        </w:rPr>
-      </w:pPr>
-      <w:r>
+          <w:color w:val="000000"/>
+          <w:sz w:val="20"/>
+          <w:szCs w:val="20"/>
+          <w:lang w:eastAsia="it-IT"/>
+        </w:rPr>
+      </w:pPr>
+    </w:p>
+    <w:p>
+      <w:pPr>
+        <w:spacing w:after="0" w:line="240" w:lineRule="auto"/>
+        <w:jc w:val="both"/>
         <w:rPr>
           <w:rFonts w:asciiTheme="majorHAnsi" w:eastAsia="Times New Roman" w:hAnsiTheme="majorHAnsi" w:cstheme="majorHAnsi"/>
           <w:color w:val="000000"/>
@@ -330,9 +358,7 @@
           <w:szCs w:val="20"/>
           <w:lang w:eastAsia="it-IT"/>
         </w:rPr>
-        <w:t xml:space="preserve">Per indagare tali questioni strutturiamo il nostro elaborato nel modo seguente. Individueremo diverse classi di utenti sulla base di come si interfacciano con le tecnologie dell’informazione. Cercheremo, in particolar modo, di riconoscere e distinguere per ogni classe le circostanze che inducono gli utenti ad un primo approccio, le diverse modalità e scopi principali di utilizzo delle </w:t>
-      </w:r>
-      <w:proofErr w:type="spellStart"/>
+      </w:pPr>
       <w:r>
         <w:rPr>
           <w:rFonts w:asciiTheme="majorHAnsi" w:eastAsia="Times New Roman" w:hAnsiTheme="majorHAnsi" w:cstheme="majorHAnsi"/>
@@ -341,10 +367,13 @@
           <w:szCs w:val="20"/>
           <w:lang w:eastAsia="it-IT"/>
         </w:rPr>
-        <w:t>ICTs</w:t>
-      </w:r>
-      <w:proofErr w:type="spellEnd"/>
-      <w:r>
+        <w:t>Il metodo di raccolta delle informazioni per la stesura dell’elaborato sarà principalmente qualitativo: verterà sulla ricerca in letteratura scientifica e sull’analisi del contenuto del libro The Game di Alessandro Baricco.</w:t>
+      </w:r>
+    </w:p>
+    <w:p>
+      <w:pPr>
+        <w:spacing w:after="0" w:line="240" w:lineRule="auto"/>
+        <w:jc w:val="both"/>
         <w:rPr>
           <w:rFonts w:asciiTheme="majorHAnsi" w:eastAsia="Times New Roman" w:hAnsiTheme="majorHAnsi" w:cstheme="majorHAnsi"/>
           <w:color w:val="000000"/>
@@ -352,13 +381,8 @@
           <w:szCs w:val="20"/>
           <w:lang w:eastAsia="it-IT"/>
         </w:rPr>
-        <w:t>.</w:t>
-      </w:r>
-    </w:p>
-    <w:p>
-      <w:pPr>
-        <w:spacing w:after="0" w:line="160" w:lineRule="atLeast"/>
-        <w:jc w:val="both"/>
+      </w:pPr>
+      <w:r>
         <w:rPr>
           <w:rFonts w:asciiTheme="majorHAnsi" w:eastAsia="Times New Roman" w:hAnsiTheme="majorHAnsi" w:cstheme="majorHAnsi"/>
           <w:color w:val="000000"/>
@@ -366,7 +390,8 @@
           <w:szCs w:val="20"/>
           <w:lang w:eastAsia="it-IT"/>
         </w:rPr>
-      </w:pPr>
+        <w:t xml:space="preserve">Inoltre, tenteremo di introdurre dati quantitativi raccolti con l’ausilio di sondaggi che verranno tenuti in </w:t>
+      </w:r>
       <w:r>
         <w:rPr>
           <w:rFonts w:asciiTheme="majorHAnsi" w:eastAsia="Times New Roman" w:hAnsiTheme="majorHAnsi" w:cstheme="majorHAnsi"/>
@@ -375,98 +400,7 @@
           <w:szCs w:val="20"/>
           <w:lang w:eastAsia="it-IT"/>
         </w:rPr>
-        <w:t>In mancanza del saggio, l’utente sembra approcciarsi in modo diretto o per imitazione alla nuova tecnologia, sviluppando una conoscenza superficiale e scarsamente spendibile. Cercheremo di esplorare le ragioni dell’inefficacia dell'apprendimento per utilizzo diretto di tecnologie immediate, confrontandolo con una forma di apprendimento più tradizionale, basata su fatica e impegno, e mediata dall'autorità competente; proveremo a delineare le caratteristiche di una nuova figura di esperto e a suggerire un set di competenze che permetta all’utente di adattarsi in modo flessibile alla rapidità del progresso tecnologico.</w:t>
-      </w:r>
-    </w:p>
-    <w:p>
-      <w:pPr>
-        <w:spacing w:after="0" w:line="240" w:lineRule="auto"/>
-        <w:jc w:val="both"/>
-        <w:rPr>
-          <w:rFonts w:asciiTheme="majorHAnsi" w:eastAsia="Times New Roman" w:hAnsiTheme="majorHAnsi" w:cstheme="majorHAnsi"/>
-          <w:color w:val="000000"/>
-          <w:sz w:val="20"/>
-          <w:szCs w:val="20"/>
-          <w:lang w:eastAsia="it-IT"/>
-        </w:rPr>
-      </w:pPr>
-    </w:p>
-    <w:p>
-      <w:pPr>
-        <w:spacing w:after="0" w:line="240" w:lineRule="auto"/>
-        <w:jc w:val="both"/>
-        <w:rPr>
-          <w:rFonts w:asciiTheme="majorHAnsi" w:eastAsia="Times New Roman" w:hAnsiTheme="majorHAnsi" w:cstheme="majorHAnsi"/>
-          <w:color w:val="000000"/>
-          <w:sz w:val="20"/>
-          <w:szCs w:val="20"/>
-          <w:lang w:eastAsia="it-IT"/>
-        </w:rPr>
-      </w:pPr>
-      <w:r>
-        <w:rPr>
-          <w:rFonts w:asciiTheme="majorHAnsi" w:eastAsia="Times New Roman" w:hAnsiTheme="majorHAnsi" w:cstheme="majorHAnsi"/>
-          <w:color w:val="000000"/>
-          <w:sz w:val="20"/>
-          <w:szCs w:val="20"/>
-          <w:lang w:eastAsia="it-IT"/>
-        </w:rPr>
-        <w:t>Il metodo di raccolta delle informazioni per la stesura dell’elaborato sarà principalmente qualitativo: verterà sulla ricerca in letteratura scientifica e sull’analisi del contenuto del libro The Game di Alessandro Baricco.</w:t>
-      </w:r>
-    </w:p>
-    <w:p>
-      <w:pPr>
-        <w:spacing w:after="0" w:line="240" w:lineRule="auto"/>
-        <w:jc w:val="both"/>
-        <w:rPr>
-          <w:rFonts w:asciiTheme="majorHAnsi" w:eastAsia="Times New Roman" w:hAnsiTheme="majorHAnsi" w:cstheme="majorHAnsi"/>
-          <w:color w:val="000000"/>
-          <w:sz w:val="20"/>
-          <w:szCs w:val="20"/>
-          <w:lang w:eastAsia="it-IT"/>
-        </w:rPr>
-      </w:pPr>
-      <w:r>
-        <w:rPr>
-          <w:rFonts w:asciiTheme="majorHAnsi" w:eastAsia="Times New Roman" w:hAnsiTheme="majorHAnsi" w:cstheme="majorHAnsi"/>
-          <w:color w:val="000000"/>
-          <w:sz w:val="20"/>
-          <w:szCs w:val="20"/>
-          <w:lang w:eastAsia="it-IT"/>
-        </w:rPr>
-        <w:t xml:space="preserve">Inoltre, tenteremo di introdurre dati quantitativi raccolti con l’ausilio di sondaggi che verranno tenuti in </w:t>
-      </w:r>
-      <w:r>
-        <w:rPr>
-          <w:rFonts w:asciiTheme="majorHAnsi" w:eastAsia="Times New Roman" w:hAnsiTheme="majorHAnsi" w:cstheme="majorHAnsi"/>
-          <w:color w:val="000000"/>
-          <w:sz w:val="20"/>
-          <w:szCs w:val="20"/>
-          <w:lang w:eastAsia="it-IT"/>
-        </w:rPr>
-        <w:t xml:space="preserve">considerazione solo se significativi. Somministreremo un Modulo Google a un campione di popolazione appartenente alla Generazione Y e Z, investigando la natura soggettiva dell’approccio e della relazione con le </w:t>
-      </w:r>
-      <w:proofErr w:type="spellStart"/>
-      <w:r>
-        <w:rPr>
-          <w:rFonts w:asciiTheme="majorHAnsi" w:eastAsia="Times New Roman" w:hAnsiTheme="majorHAnsi" w:cstheme="majorHAnsi"/>
-          <w:color w:val="000000"/>
-          <w:sz w:val="20"/>
-          <w:szCs w:val="20"/>
-          <w:lang w:eastAsia="it-IT"/>
-        </w:rPr>
-        <w:t>ICTs</w:t>
-      </w:r>
-      <w:proofErr w:type="spellEnd"/>
-      <w:r>
-        <w:rPr>
-          <w:rFonts w:asciiTheme="majorHAnsi" w:eastAsia="Times New Roman" w:hAnsiTheme="majorHAnsi" w:cstheme="majorHAnsi"/>
-          <w:color w:val="000000"/>
-          <w:sz w:val="20"/>
-          <w:szCs w:val="20"/>
-          <w:lang w:eastAsia="it-IT"/>
-        </w:rPr>
-        <w:t>.</w:t>
+        <w:t>considerazione solo se significativi. Somministreremo un Modulo Google a un campione di popolazione appartenente alla Generazione Y e Z, investigando la natura soggettiva dell’approccio e della relazione con le ICTs.</w:t>
       </w:r>
     </w:p>
     <w:p>
@@ -1114,18 +1048,8 @@
           <w:sz w:val="20"/>
           <w:szCs w:val="20"/>
         </w:rPr>
-        <w:t xml:space="preserve">un </w:t>
-      </w:r>
-      <w:proofErr w:type="spellStart"/>
-      <w:r>
-        <w:rPr>
-          <w:rFonts w:asciiTheme="majorHAnsi" w:hAnsiTheme="majorHAnsi" w:cstheme="majorHAnsi"/>
-          <w:sz w:val="20"/>
-          <w:szCs w:val="20"/>
-        </w:rPr>
-        <w:t>form</w:t>
-      </w:r>
-      <w:proofErr w:type="spellEnd"/>
+        <w:t>un form</w:t>
+      </w:r>
       <w:r>
         <w:rPr>
           <w:rFonts w:asciiTheme="majorHAnsi" w:hAnsiTheme="majorHAnsi" w:cstheme="majorHAnsi"/>
@@ -1464,25 +1388,7 @@
           <w:sz w:val="20"/>
           <w:szCs w:val="20"/>
         </w:rPr>
-        <w:t xml:space="preserve">In accordo con </w:t>
-      </w:r>
-      <w:proofErr w:type="spellStart"/>
-      <w:r>
-        <w:rPr>
-          <w:rFonts w:asciiTheme="majorHAnsi" w:hAnsiTheme="majorHAnsi" w:cstheme="majorHAnsi"/>
-          <w:sz w:val="20"/>
-          <w:szCs w:val="20"/>
-        </w:rPr>
-        <w:t>Bran</w:t>
-      </w:r>
-      <w:proofErr w:type="spellEnd"/>
-      <w:r>
-        <w:rPr>
-          <w:rFonts w:asciiTheme="majorHAnsi" w:hAnsiTheme="majorHAnsi" w:cstheme="majorHAnsi"/>
-          <w:sz w:val="20"/>
-          <w:szCs w:val="20"/>
-        </w:rPr>
-        <w:t xml:space="preserve"> Knowles e Vicki L. Hanson, autori dell’articolo </w:t>
+        <w:t xml:space="preserve">In accordo con Bran Knowles e Vicki L. Hanson, autori dell’articolo </w:t>
       </w:r>
       <w:r>
         <w:rPr>
@@ -1492,9 +1398,33 @@
           <w:sz w:val="20"/>
           <w:szCs w:val="20"/>
         </w:rPr>
-        <w:t xml:space="preserve">“The Wisdom of </w:t>
-      </w:r>
-      <w:proofErr w:type="spellStart"/>
+        <w:t>“The Wisdom of Older Technology (Non)Users”</w:t>
+      </w:r>
+      <w:r>
+        <w:rPr>
+          <w:rFonts w:asciiTheme="majorHAnsi" w:hAnsiTheme="majorHAnsi" w:cstheme="majorHAnsi"/>
+          <w:sz w:val="20"/>
+          <w:szCs w:val="20"/>
+        </w:rPr>
+        <w:t>, identifichiamo dunque alcune peculiarità di tale relazione. In primo luogo, nei Non-Users vi è il sentimento di incompetenza legato al basso livello di esperienza: si percepisce un’ansia generalizzata conseguente all’idea di non padroneggiare lo strumento digitale e dunque di non comprenderne appieno i rischi.  È doveroso contestualizzare tale timore all’interno di una generazione che da sempre si è affidata alla figura dell’“esperto”, inteso come professionista formato, per gestire vari aspetti della vita (operazioni bancarie, prenotazione di viaggi, protocolli sanitari, etc.) e che oggi si ritrova a doversi assumere le responsabilità di tali azioni. Inoltre, spesso gli anziani percepiscono la tecnologia come un'erosione o una minaccia del valore sociale di alcune attività: ad esempio, ci si preoccupa che gli acquisti online sottraggano sempre più occasioni di guadagno ai negozi locali, e dunque possano portare alla disoccupazione del personale che vi lavora, oltre che la chiusura di centri commerciali urbani che favoriscono la socializzazione. Infine, si osserva che per soggetti in età avanzata la rinuncia all’uso di tecnologie si adatta alle aspettative culturali e dunque offre il privilegio di “essere giustificati”. Gli stessi anziani prendono parte a tale prospettiva e nella relazione con le ICTs sono scoraggiati e disincentivati, pur potendone trarre potenzialmente grandi benefici come alleviare la solitudine e l'isolamento, vivere in modo indipendente e partecipare alla società.</w:t>
+      </w:r>
+    </w:p>
+    <w:p>
+      <w:pPr>
+        <w:rPr>
+          <w:rFonts w:asciiTheme="majorHAnsi" w:hAnsiTheme="majorHAnsi" w:cstheme="majorHAnsi"/>
+          <w:sz w:val="20"/>
+          <w:szCs w:val="20"/>
+        </w:rPr>
+      </w:pPr>
+      <w:r>
+        <w:rPr>
+          <w:rFonts w:asciiTheme="majorHAnsi" w:hAnsiTheme="majorHAnsi" w:cstheme="majorHAnsi"/>
+          <w:sz w:val="20"/>
+          <w:szCs w:val="20"/>
+        </w:rPr>
+        <w:t xml:space="preserve">Spostiamo ora l’attenzione sulla porzione di società giovane spesso definita come “Nativi Digitali”: il termine è stato coniato nel 2001 dall’autore dell’articolo </w:t>
+      </w:r>
       <w:r>
         <w:rPr>
           <w:rFonts w:asciiTheme="majorHAnsi" w:hAnsiTheme="majorHAnsi" w:cstheme="majorHAnsi"/>
@@ -1503,9 +1433,58 @@
           <w:sz w:val="20"/>
           <w:szCs w:val="20"/>
         </w:rPr>
-        <w:t>Older</w:t>
-      </w:r>
-      <w:proofErr w:type="spellEnd"/>
+        <w:t>"Digital Natives, Digital Immigrants"</w:t>
+      </w:r>
+      <w:r>
+        <w:rPr>
+          <w:rFonts w:asciiTheme="majorHAnsi" w:hAnsiTheme="majorHAnsi" w:cstheme="majorHAnsi"/>
+          <w:sz w:val="20"/>
+          <w:szCs w:val="20"/>
+        </w:rPr>
+        <w:t xml:space="preserve">, Marc Prensky, il quale ha definito nativi digitali i giovani nati e cresciuti circondati </w:t>
+      </w:r>
+      <w:r>
+        <w:rPr>
+          <w:rFonts w:asciiTheme="majorHAnsi" w:hAnsiTheme="majorHAnsi" w:cstheme="majorHAnsi"/>
+          <w:sz w:val="20"/>
+          <w:szCs w:val="20"/>
+        </w:rPr>
+        <w:t xml:space="preserve">da </w:t>
+      </w:r>
+      <w:r>
+        <w:rPr>
+          <w:rFonts w:asciiTheme="majorHAnsi" w:hAnsiTheme="majorHAnsi" w:cstheme="majorHAnsi"/>
+          <w:sz w:val="20"/>
+          <w:szCs w:val="20"/>
+        </w:rPr>
+        <w:t xml:space="preserve">strumenti dell'era digitale e che dunque ne abbiano fatto esperienza sin dalla prima infanzia. </w:t>
+      </w:r>
+      <w:commentRangeStart w:id="0"/>
+      <w:r>
+        <w:rPr>
+          <w:rFonts w:asciiTheme="majorHAnsi" w:hAnsiTheme="majorHAnsi" w:cstheme="majorHAnsi"/>
+          <w:sz w:val="20"/>
+          <w:szCs w:val="20"/>
+        </w:rPr>
+        <w:t>Comunemente</w:t>
+      </w:r>
+      <w:commentRangeEnd w:id="0"/>
+      <w:r>
+        <w:rPr>
+          <w:rStyle w:val="Rimandocommento"/>
+          <w:sz w:val="20"/>
+          <w:szCs w:val="20"/>
+        </w:rPr>
+        <w:commentReference w:id="0"/>
+      </w:r>
+      <w:r>
+        <w:rPr>
+          <w:rFonts w:asciiTheme="majorHAnsi" w:hAnsiTheme="majorHAnsi" w:cstheme="majorHAnsi"/>
+          <w:sz w:val="20"/>
+          <w:szCs w:val="20"/>
+        </w:rPr>
+        <w:t xml:space="preserve"> si pensa ai ragazzi di oggi come intrinsecamente dotati di abilità digitali ma è necessario osservare che la massiccia esposizione alla tecnologia non può essere equiparata alla capacità di usarla. Nell’articolo del 2014, </w:t>
+      </w:r>
       <w:r>
         <w:rPr>
           <w:rFonts w:asciiTheme="majorHAnsi" w:hAnsiTheme="majorHAnsi" w:cstheme="majorHAnsi"/>
@@ -1514,142 +1493,7 @@
           <w:sz w:val="20"/>
           <w:szCs w:val="20"/>
         </w:rPr>
-        <w:t xml:space="preserve"> Technology (Non)Users”</w:t>
-      </w:r>
-      <w:r>
-        <w:rPr>
-          <w:rFonts w:asciiTheme="majorHAnsi" w:hAnsiTheme="majorHAnsi" w:cstheme="majorHAnsi"/>
-          <w:sz w:val="20"/>
-          <w:szCs w:val="20"/>
-        </w:rPr>
-        <w:t xml:space="preserve">, identifichiamo dunque alcune peculiarità di tale relazione. In primo luogo, nei Non-Users vi è il sentimento di incompetenza legato al basso livello di esperienza: si percepisce un’ansia generalizzata conseguente all’idea di non padroneggiare lo strumento digitale e dunque di non comprenderne appieno i rischi.  È doveroso contestualizzare tale timore all’interno di una generazione che da sempre si è affidata alla figura dell’“esperto”, inteso come professionista formato, per gestire vari aspetti della vita (operazioni bancarie, prenotazione di viaggi, protocolli sanitari, etc.) e che oggi si ritrova a doversi assumere le responsabilità di tali azioni. Inoltre, spesso gli anziani percepiscono la tecnologia come un'erosione o una minaccia del valore sociale di alcune attività: ad esempio, ci si preoccupa che gli acquisti online sottraggano sempre più occasioni di guadagno ai negozi locali, e dunque possano portare alla disoccupazione del personale che vi lavora, oltre che la chiusura di centri commerciali urbani che favoriscono la socializzazione. Infine, si osserva che per soggetti in età avanzata la rinuncia all’uso di tecnologie si adatta alle aspettative culturali e dunque offre il privilegio di “essere giustificati”. Gli stessi anziani prendono parte a tale prospettiva e nella relazione con le </w:t>
-      </w:r>
-      <w:proofErr w:type="spellStart"/>
-      <w:r>
-        <w:rPr>
-          <w:rFonts w:asciiTheme="majorHAnsi" w:hAnsiTheme="majorHAnsi" w:cstheme="majorHAnsi"/>
-          <w:sz w:val="20"/>
-          <w:szCs w:val="20"/>
-        </w:rPr>
-        <w:t>ICTs</w:t>
-      </w:r>
-      <w:proofErr w:type="spellEnd"/>
-      <w:r>
-        <w:rPr>
-          <w:rFonts w:asciiTheme="majorHAnsi" w:hAnsiTheme="majorHAnsi" w:cstheme="majorHAnsi"/>
-          <w:sz w:val="20"/>
-          <w:szCs w:val="20"/>
-        </w:rPr>
-        <w:t xml:space="preserve"> sono scoraggiati e disincentivati, pur potendone trarre potenzialmente grandi benefici come alleviare la solitudine e l'isolamento, vivere in modo indipendente e partecipare alla società.</w:t>
-      </w:r>
-    </w:p>
-    <w:p>
-      <w:pPr>
-        <w:rPr>
-          <w:rFonts w:asciiTheme="majorHAnsi" w:hAnsiTheme="majorHAnsi" w:cstheme="majorHAnsi"/>
-          <w:sz w:val="20"/>
-          <w:szCs w:val="20"/>
-        </w:rPr>
-      </w:pPr>
-      <w:r>
-        <w:rPr>
-          <w:rFonts w:asciiTheme="majorHAnsi" w:hAnsiTheme="majorHAnsi" w:cstheme="majorHAnsi"/>
-          <w:sz w:val="20"/>
-          <w:szCs w:val="20"/>
-        </w:rPr>
-        <w:t xml:space="preserve">Spostiamo ora l’attenzione sulla porzione di società giovane spesso definita come “Nativi Digitali”: il termine è stato coniato nel 2001 dall’autore dell’articolo </w:t>
-      </w:r>
-      <w:r>
-        <w:rPr>
-          <w:rFonts w:asciiTheme="majorHAnsi" w:hAnsiTheme="majorHAnsi" w:cstheme="majorHAnsi"/>
-          <w:i/>
-          <w:iCs/>
-          <w:sz w:val="20"/>
-          <w:szCs w:val="20"/>
-        </w:rPr>
-        <w:t>"Digital Natives, Digital Immigrants"</w:t>
-      </w:r>
-      <w:r>
-        <w:rPr>
-          <w:rFonts w:asciiTheme="majorHAnsi" w:hAnsiTheme="majorHAnsi" w:cstheme="majorHAnsi"/>
-          <w:sz w:val="20"/>
-          <w:szCs w:val="20"/>
-        </w:rPr>
-        <w:t xml:space="preserve">, Marc Prensky, il quale ha definito nativi digitali i giovani nati e cresciuti circondati </w:t>
-      </w:r>
-      <w:r>
-        <w:rPr>
-          <w:rFonts w:asciiTheme="majorHAnsi" w:hAnsiTheme="majorHAnsi" w:cstheme="majorHAnsi"/>
-          <w:sz w:val="20"/>
-          <w:szCs w:val="20"/>
-        </w:rPr>
-        <w:t xml:space="preserve">da </w:t>
-      </w:r>
-      <w:r>
-        <w:rPr>
-          <w:rFonts w:asciiTheme="majorHAnsi" w:hAnsiTheme="majorHAnsi" w:cstheme="majorHAnsi"/>
-          <w:sz w:val="20"/>
-          <w:szCs w:val="20"/>
-        </w:rPr>
-        <w:t xml:space="preserve">strumenti dell'era digitale e che dunque ne abbiano fatto esperienza sin dalla prima infanzia. </w:t>
-      </w:r>
-      <w:commentRangeStart w:id="0"/>
-      <w:r>
-        <w:rPr>
-          <w:rFonts w:asciiTheme="majorHAnsi" w:hAnsiTheme="majorHAnsi" w:cstheme="majorHAnsi"/>
-          <w:sz w:val="20"/>
-          <w:szCs w:val="20"/>
-        </w:rPr>
-        <w:t>Comunemente</w:t>
-      </w:r>
-      <w:commentRangeEnd w:id="0"/>
-      <w:r>
-        <w:rPr>
-          <w:rStyle w:val="Rimandocommento"/>
-          <w:sz w:val="20"/>
-          <w:szCs w:val="20"/>
-        </w:rPr>
-        <w:commentReference w:id="0"/>
-      </w:r>
-      <w:r>
-        <w:rPr>
-          <w:rFonts w:asciiTheme="majorHAnsi" w:hAnsiTheme="majorHAnsi" w:cstheme="majorHAnsi"/>
-          <w:sz w:val="20"/>
-          <w:szCs w:val="20"/>
-        </w:rPr>
-        <w:t xml:space="preserve"> si pensa ai ragazzi di oggi come intrinsecamente dotati di abilità digitali ma è necessario osservare che la massiccia esposizione alla tecnologia non può essere equiparata alla capacità di usarla. Nell’articolo del 2014, </w:t>
-      </w:r>
-      <w:r>
-        <w:rPr>
-          <w:rFonts w:asciiTheme="majorHAnsi" w:hAnsiTheme="majorHAnsi" w:cstheme="majorHAnsi"/>
-          <w:i/>
-          <w:iCs/>
-          <w:sz w:val="20"/>
-          <w:szCs w:val="20"/>
-        </w:rPr>
-        <w:t xml:space="preserve">“The </w:t>
-      </w:r>
-      <w:proofErr w:type="spellStart"/>
-      <w:r>
-        <w:rPr>
-          <w:rFonts w:asciiTheme="majorHAnsi" w:hAnsiTheme="majorHAnsi" w:cstheme="majorHAnsi"/>
-          <w:i/>
-          <w:iCs/>
-          <w:sz w:val="20"/>
-          <w:szCs w:val="20"/>
-        </w:rPr>
-        <w:t>fallacy</w:t>
-      </w:r>
-      <w:proofErr w:type="spellEnd"/>
-      <w:r>
-        <w:rPr>
-          <w:rFonts w:asciiTheme="majorHAnsi" w:hAnsiTheme="majorHAnsi" w:cstheme="majorHAnsi"/>
-          <w:i/>
-          <w:iCs/>
-          <w:sz w:val="20"/>
-          <w:szCs w:val="20"/>
-        </w:rPr>
-        <w:t xml:space="preserve"> of the ‘digital native’”</w:t>
+        <w:t>“The fallacy of the ‘digital native’”</w:t>
       </w:r>
       <w:r>
         <w:rPr>
@@ -2299,43 +2143,7 @@
           <w:sz w:val="20"/>
           <w:szCs w:val="20"/>
         </w:rPr>
-        <w:t xml:space="preserve">Ritorniamo così al 1978, anno in cui venne sviluppato dall’ingegnere giapponese </w:t>
-      </w:r>
-      <w:proofErr w:type="spellStart"/>
-      <w:r>
-        <w:rPr>
-          <w:rFonts w:asciiTheme="majorHAnsi" w:hAnsiTheme="majorHAnsi" w:cstheme="majorHAnsi"/>
-          <w:sz w:val="20"/>
-          <w:szCs w:val="20"/>
-        </w:rPr>
-        <w:t>Nishikado</w:t>
-      </w:r>
-      <w:proofErr w:type="spellEnd"/>
-      <w:r>
-        <w:rPr>
-          <w:rFonts w:asciiTheme="majorHAnsi" w:hAnsiTheme="majorHAnsi" w:cstheme="majorHAnsi"/>
-          <w:sz w:val="20"/>
-          <w:szCs w:val="20"/>
-        </w:rPr>
-        <w:t xml:space="preserve"> </w:t>
-      </w:r>
-      <w:proofErr w:type="spellStart"/>
-      <w:r>
-        <w:rPr>
-          <w:rFonts w:asciiTheme="majorHAnsi" w:hAnsiTheme="majorHAnsi" w:cstheme="majorHAnsi"/>
-          <w:sz w:val="20"/>
-          <w:szCs w:val="20"/>
-        </w:rPr>
-        <w:t>Tomohiro</w:t>
-      </w:r>
-      <w:proofErr w:type="spellEnd"/>
-      <w:r>
-        <w:rPr>
-          <w:rFonts w:asciiTheme="majorHAnsi" w:hAnsiTheme="majorHAnsi" w:cstheme="majorHAnsi"/>
-          <w:sz w:val="20"/>
-          <w:szCs w:val="20"/>
-        </w:rPr>
-        <w:t xml:space="preserve"> il videogioco </w:t>
+        <w:t xml:space="preserve">Ritorniamo così al 1978, anno in cui venne sviluppato dall’ingegnere giapponese Nishikado Tomohiro il videogioco </w:t>
       </w:r>
       <w:r>
         <w:rPr>
@@ -2345,9 +2153,16 @@
           <w:sz w:val="20"/>
           <w:szCs w:val="20"/>
         </w:rPr>
-        <w:t xml:space="preserve">Space </w:t>
-      </w:r>
-      <w:proofErr w:type="spellStart"/>
+        <w:t xml:space="preserve">Space Invaders </w:t>
+      </w:r>
+      <w:r>
+        <w:rPr>
+          <w:rFonts w:asciiTheme="majorHAnsi" w:hAnsiTheme="majorHAnsi" w:cstheme="majorHAnsi"/>
+          <w:sz w:val="20"/>
+          <w:szCs w:val="20"/>
+        </w:rPr>
+        <w:t xml:space="preserve">che nel giro di pochi anni, raggiungendo anche l’Italia, generò un fatturato di 500 milioni di dollari decretando l’inizio di un periodo di grande fortuna per i videogiochi. Le armi vincenti erano a dir poco innovative: semplicità, velocità, fluidità. Dodici anni dopo, passando per l’avvento dei primi </w:t>
+      </w:r>
       <w:r>
         <w:rPr>
           <w:rFonts w:asciiTheme="majorHAnsi" w:hAnsiTheme="majorHAnsi" w:cstheme="majorHAnsi"/>
@@ -2356,9 +2171,16 @@
           <w:sz w:val="20"/>
           <w:szCs w:val="20"/>
         </w:rPr>
-        <w:t>Invaders</w:t>
-      </w:r>
-      <w:proofErr w:type="spellEnd"/>
+        <w:t>Personal Computer</w:t>
+      </w:r>
+      <w:r>
+        <w:rPr>
+          <w:rFonts w:asciiTheme="majorHAnsi" w:hAnsiTheme="majorHAnsi" w:cstheme="majorHAnsi"/>
+          <w:sz w:val="20"/>
+          <w:szCs w:val="20"/>
+        </w:rPr>
+        <w:t xml:space="preserve">, del CD e della prima fotocamera interamente digitale Fuji, un ingegnere informatico inglese di nome Tim Berners-Lee inaugura il </w:t>
+      </w:r>
       <w:r>
         <w:rPr>
           <w:rFonts w:asciiTheme="majorHAnsi" w:hAnsiTheme="majorHAnsi" w:cstheme="majorHAnsi"/>
@@ -2367,15 +2189,15 @@
           <w:sz w:val="20"/>
           <w:szCs w:val="20"/>
         </w:rPr>
-        <w:t xml:space="preserve"> </w:t>
-      </w:r>
-      <w:r>
-        <w:rPr>
-          <w:rFonts w:asciiTheme="majorHAnsi" w:hAnsiTheme="majorHAnsi" w:cstheme="majorHAnsi"/>
-          <w:sz w:val="20"/>
-          <w:szCs w:val="20"/>
-        </w:rPr>
-        <w:t xml:space="preserve">che nel giro di pochi anni, raggiungendo anche l’Italia, generò un fatturato di 500 milioni di dollari decretando l’inizio di un periodo di grande fortuna per i videogiochi. Le armi vincenti erano a dir poco innovative: semplicità, velocità, fluidità. Dodici anni dopo, passando per l’avvento dei primi </w:t>
+        <w:t xml:space="preserve">World Wide Web. </w:t>
+      </w:r>
+      <w:r>
+        <w:rPr>
+          <w:rFonts w:asciiTheme="majorHAnsi" w:hAnsiTheme="majorHAnsi" w:cstheme="majorHAnsi"/>
+          <w:sz w:val="20"/>
+          <w:szCs w:val="20"/>
+        </w:rPr>
+        <w:t>Nel dicembre del 1990 nasce la prima pagina Web: una manciata di link</w:t>
       </w:r>
       <w:r>
         <w:rPr>
@@ -2385,33 +2207,15 @@
           <w:sz w:val="20"/>
           <w:szCs w:val="20"/>
         </w:rPr>
-        <w:t>Personal Computer</w:t>
-      </w:r>
-      <w:r>
-        <w:rPr>
-          <w:rFonts w:asciiTheme="majorHAnsi" w:hAnsiTheme="majorHAnsi" w:cstheme="majorHAnsi"/>
-          <w:sz w:val="20"/>
-          <w:szCs w:val="20"/>
-        </w:rPr>
-        <w:t xml:space="preserve">, del CD e della prima fotocamera interamente digitale Fuji, un ingegnere informatico inglese di nome Tim </w:t>
-      </w:r>
-      <w:proofErr w:type="spellStart"/>
-      <w:r>
-        <w:rPr>
-          <w:rFonts w:asciiTheme="majorHAnsi" w:hAnsiTheme="majorHAnsi" w:cstheme="majorHAnsi"/>
-          <w:sz w:val="20"/>
-          <w:szCs w:val="20"/>
-        </w:rPr>
-        <w:t>Berners</w:t>
-      </w:r>
-      <w:proofErr w:type="spellEnd"/>
-      <w:r>
-        <w:rPr>
-          <w:rFonts w:asciiTheme="majorHAnsi" w:hAnsiTheme="majorHAnsi" w:cstheme="majorHAnsi"/>
-          <w:sz w:val="20"/>
-          <w:szCs w:val="20"/>
-        </w:rPr>
-        <w:t xml:space="preserve">-Lee inaugura il </w:t>
+        <w:t xml:space="preserve">  </w:t>
+      </w:r>
+      <w:r>
+        <w:rPr>
+          <w:rFonts w:asciiTheme="majorHAnsi" w:hAnsiTheme="majorHAnsi" w:cstheme="majorHAnsi"/>
+          <w:sz w:val="20"/>
+          <w:szCs w:val="20"/>
+        </w:rPr>
+        <w:t>e parole “</w:t>
       </w:r>
       <w:r>
         <w:rPr>
@@ -2421,15 +2225,32 @@
           <w:sz w:val="20"/>
           <w:szCs w:val="20"/>
         </w:rPr>
-        <w:t xml:space="preserve">World Wide Web. </w:t>
-      </w:r>
-      <w:r>
-        <w:rPr>
-          <w:rFonts w:asciiTheme="majorHAnsi" w:hAnsiTheme="majorHAnsi" w:cstheme="majorHAnsi"/>
-          <w:sz w:val="20"/>
-          <w:szCs w:val="20"/>
-        </w:rPr>
-        <w:t>Nel dicembre del 1990 nasce la prima pagina Web: una manciata di link</w:t>
+        <w:t>to give universal access to a large universe of documents</w:t>
+      </w:r>
+      <w:r>
+        <w:rPr>
+          <w:rFonts w:asciiTheme="majorHAnsi" w:hAnsiTheme="majorHAnsi" w:cstheme="majorHAnsi"/>
+          <w:sz w:val="20"/>
+          <w:szCs w:val="20"/>
+        </w:rPr>
+        <w:t>” (</w:t>
+      </w:r>
+      <w:r>
+        <w:rPr>
+          <w:rFonts w:asciiTheme="majorHAnsi" w:hAnsiTheme="majorHAnsi" w:cstheme="majorHAnsi"/>
+          <w:sz w:val="20"/>
+          <w:szCs w:val="20"/>
+          <w:highlight w:val="yellow"/>
+        </w:rPr>
+        <w:t>si capisce che la frase è della pagina proprio?)</w:t>
+      </w:r>
+      <w:r>
+        <w:rPr>
+          <w:rFonts w:asciiTheme="majorHAnsi" w:hAnsiTheme="majorHAnsi" w:cstheme="majorHAnsi"/>
+          <w:sz w:val="20"/>
+          <w:szCs w:val="20"/>
+        </w:rPr>
+        <w:t xml:space="preserve">. L’obiettivo era chiarissimo: cancellare i confini alla ricerca di una fluidità che concedesse a tutti una presa diretta sul mondo; e non è un caso infatti il termine coniato </w:t>
       </w:r>
       <w:r>
         <w:rPr>
@@ -2439,15 +2260,32 @@
           <w:sz w:val="20"/>
           <w:szCs w:val="20"/>
         </w:rPr>
-        <w:t xml:space="preserve">  </w:t>
-      </w:r>
-      <w:r>
-        <w:rPr>
-          <w:rFonts w:asciiTheme="majorHAnsi" w:hAnsiTheme="majorHAnsi" w:cstheme="majorHAnsi"/>
-          <w:sz w:val="20"/>
-          <w:szCs w:val="20"/>
-        </w:rPr>
-        <w:t>e parole “</w:t>
+        <w:t>Personal Computer.</w:t>
+      </w:r>
+      <w:r>
+        <w:rPr>
+          <w:rFonts w:asciiTheme="majorHAnsi" w:hAnsiTheme="majorHAnsi" w:cstheme="majorHAnsi"/>
+          <w:sz w:val="20"/>
+          <w:szCs w:val="20"/>
+        </w:rPr>
+        <w:t xml:space="preserve"> E’ logico supporre che questi decenni di innovazione siano stati fortemente condizionati da un secolo atroce di guerre e distruzioni, fissità dei confini e stasi delle informazioni in un mondo, l’Occidente, che vantava il </w:t>
+      </w:r>
+      <w:r>
+        <w:rPr>
+          <w:rFonts w:asciiTheme="majorHAnsi" w:hAnsiTheme="majorHAnsi" w:cstheme="majorHAnsi"/>
+          <w:sz w:val="20"/>
+          <w:szCs w:val="20"/>
+          <w:highlight w:val="yellow"/>
+        </w:rPr>
+        <w:t>possesso di principi e valori</w:t>
+      </w:r>
+      <w:r>
+        <w:rPr>
+          <w:rFonts w:asciiTheme="majorHAnsi" w:hAnsiTheme="majorHAnsi" w:cstheme="majorHAnsi"/>
+          <w:sz w:val="20"/>
+          <w:szCs w:val="20"/>
+        </w:rPr>
+        <w:t xml:space="preserve">. Forse non era ancora chiara la direzione ma c’era una linea di fuga ben marcata. Innanzitutto si è data priorità al movimento e alla fluidità, abbattendo antichi muri con un nuovo sistema dinamico, anche a costo di sentirsi un po’ smarriti. Contemporaneamente la digitalizzazione si imponeva l’obiettivo di redistribuire ai più quel potere che prima di allora era nelle mani di pochi privilegiati, le stesse élite che in nome di un qualche ideale avevano compiuto uno sterminio di massa. Si rinunciò così ai riferimenti guida, ai passaggi intermedi, alla ricerca della libertà, dell’accessibilità, generando il </w:t>
       </w:r>
       <w:r>
         <w:rPr>
@@ -2457,93 +2295,47 @@
           <w:sz w:val="20"/>
           <w:szCs w:val="20"/>
         </w:rPr>
-        <w:t xml:space="preserve">to </w:t>
-      </w:r>
-      <w:proofErr w:type="spellStart"/>
-      <w:r>
-        <w:rPr>
-          <w:rFonts w:asciiTheme="majorHAnsi" w:hAnsiTheme="majorHAnsi" w:cstheme="majorHAnsi"/>
-          <w:i/>
-          <w:iCs/>
-          <w:sz w:val="20"/>
-          <w:szCs w:val="20"/>
-        </w:rPr>
-        <w:t>give</w:t>
-      </w:r>
-      <w:proofErr w:type="spellEnd"/>
-      <w:r>
-        <w:rPr>
-          <w:rFonts w:asciiTheme="majorHAnsi" w:hAnsiTheme="majorHAnsi" w:cstheme="majorHAnsi"/>
-          <w:i/>
-          <w:iCs/>
+        <w:t>navigare</w:t>
+      </w:r>
+      <w:r>
+        <w:rPr>
+          <w:rFonts w:asciiTheme="majorHAnsi" w:hAnsiTheme="majorHAnsi" w:cstheme="majorHAnsi"/>
+          <w:sz w:val="20"/>
+          <w:szCs w:val="20"/>
+        </w:rPr>
+        <w:t xml:space="preserve"> delle idee nelle maree tracciate da altri individui.</w:t>
+      </w:r>
+      <w:r>
+        <w:rPr>
+          <w:rFonts w:asciiTheme="majorHAnsi" w:hAnsiTheme="majorHAnsi" w:cstheme="majorHAnsi"/>
           <w:sz w:val="20"/>
           <w:szCs w:val="20"/>
         </w:rPr>
         <w:t xml:space="preserve"> </w:t>
       </w:r>
-      <w:proofErr w:type="spellStart"/>
-      <w:r>
-        <w:rPr>
-          <w:rFonts w:asciiTheme="majorHAnsi" w:hAnsiTheme="majorHAnsi" w:cstheme="majorHAnsi"/>
-          <w:i/>
-          <w:iCs/>
-          <w:sz w:val="20"/>
-          <w:szCs w:val="20"/>
-        </w:rPr>
-        <w:t>universal</w:t>
-      </w:r>
-      <w:proofErr w:type="spellEnd"/>
-      <w:r>
-        <w:rPr>
-          <w:rFonts w:asciiTheme="majorHAnsi" w:hAnsiTheme="majorHAnsi" w:cstheme="majorHAnsi"/>
-          <w:i/>
-          <w:iCs/>
-          <w:sz w:val="20"/>
-          <w:szCs w:val="20"/>
-        </w:rPr>
-        <w:t xml:space="preserve"> access to a large </w:t>
-      </w:r>
-      <w:proofErr w:type="spellStart"/>
-      <w:r>
-        <w:rPr>
-          <w:rFonts w:asciiTheme="majorHAnsi" w:hAnsiTheme="majorHAnsi" w:cstheme="majorHAnsi"/>
-          <w:i/>
-          <w:iCs/>
-          <w:sz w:val="20"/>
-          <w:szCs w:val="20"/>
-        </w:rPr>
-        <w:t>universe</w:t>
-      </w:r>
-      <w:proofErr w:type="spellEnd"/>
-      <w:r>
-        <w:rPr>
-          <w:rFonts w:asciiTheme="majorHAnsi" w:hAnsiTheme="majorHAnsi" w:cstheme="majorHAnsi"/>
-          <w:i/>
-          <w:iCs/>
-          <w:sz w:val="20"/>
-          <w:szCs w:val="20"/>
-        </w:rPr>
-        <w:t xml:space="preserve"> of </w:t>
-      </w:r>
-      <w:proofErr w:type="spellStart"/>
-      <w:r>
-        <w:rPr>
-          <w:rFonts w:asciiTheme="majorHAnsi" w:hAnsiTheme="majorHAnsi" w:cstheme="majorHAnsi"/>
-          <w:i/>
-          <w:iCs/>
-          <w:sz w:val="20"/>
-          <w:szCs w:val="20"/>
-        </w:rPr>
-        <w:t>documents</w:t>
-      </w:r>
-      <w:proofErr w:type="spellEnd"/>
-      <w:r>
-        <w:rPr>
-          <w:rFonts w:asciiTheme="majorHAnsi" w:hAnsiTheme="majorHAnsi" w:cstheme="majorHAnsi"/>
-          <w:sz w:val="20"/>
-          <w:szCs w:val="20"/>
-        </w:rPr>
-        <w:t>” (</w:t>
+      <w:r>
+        <w:rPr>
+          <w:rFonts w:asciiTheme="majorHAnsi" w:hAnsiTheme="majorHAnsi" w:cstheme="majorHAnsi"/>
+          <w:sz w:val="20"/>
+          <w:szCs w:val="20"/>
+        </w:rPr>
+        <w:t>Era cambiata la forma mentale, da sempre costretta a procedere in modo lineare: forse per la prima volta l’essere umano ne aveva assecondato la sua indole naturale a muoversi continuamente e in modo confusionario, senza un inizio né una fine.</w:t>
+      </w:r>
+      <w:r>
+        <w:rPr>
+          <w:rFonts w:asciiTheme="majorHAnsi" w:hAnsiTheme="majorHAnsi" w:cstheme="majorHAnsi"/>
+          <w:sz w:val="20"/>
+          <w:szCs w:val="20"/>
+        </w:rPr>
+        <w:t xml:space="preserve"> </w:t>
+      </w:r>
+      <w:r>
+        <w:rPr>
+          <w:rFonts w:asciiTheme="majorHAnsi" w:hAnsiTheme="majorHAnsi" w:cstheme="majorHAnsi"/>
+          <w:sz w:val="20"/>
+          <w:szCs w:val="20"/>
+        </w:rPr>
+        <w:t xml:space="preserve">Sull’onda di questa rivoluzione, nel 2003, vennero </w:t>
       </w:r>
       <w:r>
         <w:rPr>
@@ -2552,108 +2344,6 @@
           <w:szCs w:val="20"/>
           <w:highlight w:val="yellow"/>
         </w:rPr>
-        <w:t>si capisce che la frase è della pagina proprio?)</w:t>
-      </w:r>
-      <w:r>
-        <w:rPr>
-          <w:rFonts w:asciiTheme="majorHAnsi" w:hAnsiTheme="majorHAnsi" w:cstheme="majorHAnsi"/>
-          <w:sz w:val="20"/>
-          <w:szCs w:val="20"/>
-        </w:rPr>
-        <w:t xml:space="preserve">. L’obiettivo era chiarissimo: cancellare i confini alla ricerca di una fluidità che concedesse a tutti una presa diretta sul mondo; e non è un caso infatti il termine coniato </w:t>
-      </w:r>
-      <w:r>
-        <w:rPr>
-          <w:rFonts w:asciiTheme="majorHAnsi" w:hAnsiTheme="majorHAnsi" w:cstheme="majorHAnsi"/>
-          <w:i/>
-          <w:iCs/>
-          <w:sz w:val="20"/>
-          <w:szCs w:val="20"/>
-        </w:rPr>
-        <w:t>Personal Computer.</w:t>
-      </w:r>
-      <w:r>
-        <w:rPr>
-          <w:rFonts w:asciiTheme="majorHAnsi" w:hAnsiTheme="majorHAnsi" w:cstheme="majorHAnsi"/>
-          <w:sz w:val="20"/>
-          <w:szCs w:val="20"/>
-        </w:rPr>
-        <w:t xml:space="preserve"> E’ logico supporre che questi decenni di innovazione siano stati fortemente condizionati da un secolo atroce di guerre e distruzioni, fissità dei confini e stasi delle informazioni in un mondo, l’Occidente, che vantava il </w:t>
-      </w:r>
-      <w:r>
-        <w:rPr>
-          <w:rFonts w:asciiTheme="majorHAnsi" w:hAnsiTheme="majorHAnsi" w:cstheme="majorHAnsi"/>
-          <w:sz w:val="20"/>
-          <w:szCs w:val="20"/>
-          <w:highlight w:val="yellow"/>
-        </w:rPr>
-        <w:t>possesso di principi e valori</w:t>
-      </w:r>
-      <w:r>
-        <w:rPr>
-          <w:rFonts w:asciiTheme="majorHAnsi" w:hAnsiTheme="majorHAnsi" w:cstheme="majorHAnsi"/>
-          <w:sz w:val="20"/>
-          <w:szCs w:val="20"/>
-        </w:rPr>
-        <w:t xml:space="preserve">. Forse non era ancora chiara la direzione ma c’era una linea di fuga ben marcata. Innanzitutto si è data priorità al movimento e alla fluidità, abbattendo antichi muri con un nuovo sistema dinamico, anche a costo di sentirsi un po’ smarriti. Contemporaneamente la digitalizzazione si imponeva l’obiettivo di redistribuire ai più quel potere che prima di allora era nelle mani di pochi privilegiati, le stesse élite che in nome di un qualche ideale avevano compiuto uno sterminio di massa. Si rinunciò così ai riferimenti guida, ai passaggi intermedi, alla ricerca della libertà, dell’accessibilità, generando il </w:t>
-      </w:r>
-      <w:r>
-        <w:rPr>
-          <w:rFonts w:asciiTheme="majorHAnsi" w:hAnsiTheme="majorHAnsi" w:cstheme="majorHAnsi"/>
-          <w:i/>
-          <w:iCs/>
-          <w:sz w:val="20"/>
-          <w:szCs w:val="20"/>
-        </w:rPr>
-        <w:t>navigare</w:t>
-      </w:r>
-      <w:r>
-        <w:rPr>
-          <w:rFonts w:asciiTheme="majorHAnsi" w:hAnsiTheme="majorHAnsi" w:cstheme="majorHAnsi"/>
-          <w:sz w:val="20"/>
-          <w:szCs w:val="20"/>
-        </w:rPr>
-        <w:t xml:space="preserve"> delle idee nelle maree tracciate da altri individui.</w:t>
-      </w:r>
-      <w:r>
-        <w:rPr>
-          <w:rFonts w:asciiTheme="majorHAnsi" w:hAnsiTheme="majorHAnsi" w:cstheme="majorHAnsi"/>
-          <w:sz w:val="20"/>
-          <w:szCs w:val="20"/>
-        </w:rPr>
-        <w:t xml:space="preserve"> </w:t>
-      </w:r>
-      <w:r>
-        <w:rPr>
-          <w:rFonts w:asciiTheme="majorHAnsi" w:hAnsiTheme="majorHAnsi" w:cstheme="majorHAnsi"/>
-          <w:sz w:val="20"/>
-          <w:szCs w:val="20"/>
-        </w:rPr>
-        <w:t>Era cambiata la forma mentale, da sempre costretta a procedere in modo lineare: forse per la prima volta l’essere umano ne aveva assecondato la sua indole naturale a muoversi continuamente e in modo confusionario, senza un inizio né una fine.</w:t>
-      </w:r>
-      <w:r>
-        <w:rPr>
-          <w:rFonts w:asciiTheme="majorHAnsi" w:hAnsiTheme="majorHAnsi" w:cstheme="majorHAnsi"/>
-          <w:sz w:val="20"/>
-          <w:szCs w:val="20"/>
-        </w:rPr>
-        <w:t xml:space="preserve"> </w:t>
-      </w:r>
-      <w:r>
-        <w:rPr>
-          <w:rFonts w:asciiTheme="majorHAnsi" w:hAnsiTheme="majorHAnsi" w:cstheme="majorHAnsi"/>
-          <w:sz w:val="20"/>
-          <w:szCs w:val="20"/>
-        </w:rPr>
-        <w:t xml:space="preserve">Sull’onda di questa rivoluzione, nel 2003, vennero </w:t>
-      </w:r>
-      <w:r>
-        <w:rPr>
-          <w:rFonts w:asciiTheme="majorHAnsi" w:hAnsiTheme="majorHAnsi" w:cstheme="majorHAnsi"/>
-          <w:sz w:val="20"/>
-          <w:szCs w:val="20"/>
-          <w:highlight w:val="yellow"/>
-        </w:rPr>
         <w:t>lanciati sul mercato</w:t>
       </w:r>
       <w:r>
@@ -2671,25 +2361,23 @@
           <w:szCs w:val="20"/>
         </w:rPr>
         <w:lastRenderedPageBreak/>
-        <w:t xml:space="preserve">questi due eventi che si può evincere un ulteriore dettaglio fondamentale della rivoluzione digitale: coerentemente con la volontà di smantellare ogni mediazione, i nuovi strumenti digitali non appaiono come macchine mediatrici  dell’esperienza bensì come una vera e propria estensione del sé. La nascita di una comunità virtuale inoltre, in accordo con l’eliminazione dei confini, evidenzia l’interconnessione tra il mondo e il nuovo </w:t>
-      </w:r>
-      <w:proofErr w:type="spellStart"/>
-      <w:r>
-        <w:rPr>
-          <w:rFonts w:asciiTheme="majorHAnsi" w:hAnsiTheme="majorHAnsi" w:cstheme="majorHAnsi"/>
-          <w:sz w:val="20"/>
-          <w:szCs w:val="20"/>
-        </w:rPr>
-        <w:t>oltremondo</w:t>
-      </w:r>
-      <w:proofErr w:type="spellEnd"/>
-      <w:r>
-        <w:rPr>
-          <w:rFonts w:asciiTheme="majorHAnsi" w:hAnsiTheme="majorHAnsi" w:cstheme="majorHAnsi"/>
-          <w:sz w:val="20"/>
-          <w:szCs w:val="20"/>
-        </w:rPr>
-        <w:t xml:space="preserve"> digitale.</w:t>
+        <w:t>questi due eventi che si può evincere un ulteriore dettaglio fondamentale della rivoluzione digitale: coerentemente con la volontà di smantellare ogni mediazione, i nuovi strumenti digitali non appaiono come macchine mediatrici  dell’esperienza</w:t>
+      </w:r>
+      <w:r>
+        <w:rPr>
+          <w:rFonts w:asciiTheme="majorHAnsi" w:hAnsiTheme="majorHAnsi" w:cstheme="majorHAnsi"/>
+          <w:sz w:val="20"/>
+          <w:szCs w:val="20"/>
+        </w:rPr>
+        <w:t>,</w:t>
+      </w:r>
+      <w:r>
+        <w:rPr>
+          <w:rFonts w:asciiTheme="majorHAnsi" w:hAnsiTheme="majorHAnsi" w:cstheme="majorHAnsi"/>
+          <w:sz w:val="20"/>
+          <w:szCs w:val="20"/>
+        </w:rPr>
+        <w:t xml:space="preserve"> bensì come una vera e propria estensione del sé. La nascita di una comunità virtuale inoltre, in accordo con l’eliminazione dei confini, evidenzia l’interconnessione tra il mondo e il nuovo oltremondo digitale.</w:t>
       </w:r>
     </w:p>
     <w:p>
@@ -2937,7 +2625,15 @@
           <w:sz w:val="20"/>
           <w:szCs w:val="20"/>
         </w:rPr>
-        <w:t xml:space="preserve">E’ in questo evento che si può identificare una vera e propria inversione dell’antico paradigma. Non è più necessario un cammino di fatica e sacrificio, mediato da libri, maestri, per raggiungere l’articolazione complessa del reale; l’esperienza non è più un lusso infrequente ed esclusivo. L’essenza dell’esperienza non è stata distrutta né banalizzata, bensì liberata sulla superficie del mondo, accessibile a tutti. Questa ricerca spasmodica della accessibilità, della semplicità, culmina nel 2008 con la diffusione delle </w:t>
+        <w:t>I</w:t>
+      </w:r>
+      <w:r>
+        <w:rPr>
+          <w:rFonts w:asciiTheme="majorHAnsi" w:hAnsiTheme="majorHAnsi" w:cstheme="majorHAnsi"/>
+          <w:sz w:val="20"/>
+          <w:szCs w:val="20"/>
+        </w:rPr>
+        <w:t xml:space="preserve">n questo evento si può identificare una vera e propria inversione dell’antico paradigma. Non è più necessario un cammino di fatica e sacrificio, mediato da libri, maestri, per raggiungere l’articolazione complessa del reale; l’esperienza non è più un lusso infrequente ed esclusivo. L’essenza dell’esperienza non è stata distrutta né banalizzata, bensì liberata sulla superficie del mondo, accessibile a tutti. Questa ricerca spasmodica della accessibilità, della semplicità, culmina nel 2008 con la diffusione delle </w:t>
       </w:r>
       <w:r>
         <w:rPr>
@@ -2955,42 +2651,48 @@
           <w:sz w:val="20"/>
           <w:szCs w:val="20"/>
         </w:rPr>
-        <w:t xml:space="preserve"> per gli smartphone: la linea di demarcazione  tra mondo e </w:t>
-      </w:r>
-      <w:proofErr w:type="spellStart"/>
-      <w:r>
-        <w:rPr>
-          <w:rFonts w:asciiTheme="majorHAnsi" w:hAnsiTheme="majorHAnsi" w:cstheme="majorHAnsi"/>
-          <w:sz w:val="20"/>
-          <w:szCs w:val="20"/>
-        </w:rPr>
-        <w:t>oltremondo</w:t>
-      </w:r>
-      <w:proofErr w:type="spellEnd"/>
-      <w:r>
-        <w:rPr>
-          <w:rFonts w:asciiTheme="majorHAnsi" w:hAnsiTheme="majorHAnsi" w:cstheme="majorHAnsi"/>
-          <w:sz w:val="20"/>
-          <w:szCs w:val="20"/>
-        </w:rPr>
-        <w:t xml:space="preserve"> è diventata impercettibile.</w:t>
-      </w:r>
-    </w:p>
-    <w:p>
-      <w:pPr>
-        <w:rPr>
-          <w:rFonts w:asciiTheme="majorHAnsi" w:hAnsiTheme="majorHAnsi" w:cstheme="majorHAnsi"/>
-          <w:sz w:val="20"/>
-          <w:szCs w:val="20"/>
-        </w:rPr>
-      </w:pPr>
-      <w:r>
-        <w:rPr>
-          <w:rFonts w:asciiTheme="majorHAnsi" w:hAnsiTheme="majorHAnsi" w:cstheme="majorHAnsi"/>
-          <w:sz w:val="20"/>
-          <w:szCs w:val="20"/>
-        </w:rPr>
-        <w:t>E’ nell’inversione del paradigma che gli individui percepiscono un’incrinatura: percepiscono di aver minato l’anima, la nobiltà dell’umano, di aver svenduto la bellezza del mistero, della complessità in cambio di soluzioni comode e veloci. Si guarda al passato con una certa malinconia e forse immaturità, un passato che tuttavia si dimostra ottusamente tenuto in ostaggio: è la costruzione di un nuovo muro,</w:t>
+        <w:t xml:space="preserve"> per gli smartphone: la linea di demarcazione  tra mondo e oltremondo è diventata impercettibile.</w:t>
+      </w:r>
+    </w:p>
+    <w:p>
+      <w:pPr>
+        <w:rPr>
+          <w:rFonts w:asciiTheme="majorHAnsi" w:hAnsiTheme="majorHAnsi" w:cstheme="majorHAnsi"/>
+          <w:sz w:val="20"/>
+          <w:szCs w:val="20"/>
+        </w:rPr>
+      </w:pPr>
+      <w:r>
+        <w:rPr>
+          <w:rFonts w:asciiTheme="majorHAnsi" w:hAnsiTheme="majorHAnsi" w:cstheme="majorHAnsi"/>
+          <w:sz w:val="20"/>
+          <w:szCs w:val="20"/>
+        </w:rPr>
+        <w:t>E’ n</w:t>
+      </w:r>
+      <w:r>
+        <w:rPr>
+          <w:rFonts w:asciiTheme="majorHAnsi" w:hAnsiTheme="majorHAnsi" w:cstheme="majorHAnsi"/>
+          <w:sz w:val="20"/>
+          <w:szCs w:val="20"/>
+        </w:rPr>
+        <w:t>ell’inversione del paradigma</w:t>
+      </w:r>
+      <w:r>
+        <w:rPr>
+          <w:rFonts w:asciiTheme="majorHAnsi" w:hAnsiTheme="majorHAnsi" w:cstheme="majorHAnsi"/>
+          <w:sz w:val="20"/>
+          <w:szCs w:val="20"/>
+        </w:rPr>
+        <w:t xml:space="preserve"> che</w:t>
+      </w:r>
+      <w:r>
+        <w:rPr>
+          <w:rFonts w:asciiTheme="majorHAnsi" w:hAnsiTheme="majorHAnsi" w:cstheme="majorHAnsi"/>
+          <w:sz w:val="20"/>
+          <w:szCs w:val="20"/>
+        </w:rPr>
+        <w:t xml:space="preserve"> gli individui percepiscono un’incrinatura: percepiscono di aver minato l’anima, la nobiltà dell’umano, di aver svenduto la bellezza del mistero, della complessità in cambio di soluzioni comode e veloci. Si guarda al passato con una certa malinconia e forse immaturità, un passato che tuttavia si dimostra ottusamente tenuto in ostaggio: è la costruzione di un nuovo muro,</w:t>
       </w:r>
       <w:r>
         <w:rPr>

</xml_diff>

<commit_message>
Letto tutto e messo a posto mia parte
</commit_message>
<xml_diff>
--- a/Report.docx
+++ b/Report.docx
@@ -1518,15 +1518,15 @@
         </w:rPr>
         <w:t xml:space="preserve">È necessario considerare che i componenti più anziani della società hanno vissuto la maggior parte della loro esistenza senza l’ausilio di dispositivi tecnologici e oggi si ritrovano immersi in una realtà in cui tutto sembra essere mediato da </w:t>
       </w:r>
+      <w:r>
+        <w:rPr>
+          <w:rFonts w:ascii="Times New Roman" w:hAnsi="Times New Roman" w:cs="Times New Roman"/>
+          <w:sz w:val="20"/>
+          <w:szCs w:val="20"/>
+        </w:rPr>
+        <w:t>essi</w:t>
+      </w:r>
       <w:commentRangeStart w:id="1"/>
-      <w:r>
-        <w:rPr>
-          <w:rFonts w:ascii="Times New Roman" w:hAnsi="Times New Roman" w:cs="Times New Roman"/>
-          <w:sz w:val="20"/>
-          <w:szCs w:val="20"/>
-        </w:rPr>
-        <w:t>tali strumenti</w:t>
-      </w:r>
       <w:commentRangeEnd w:id="1"/>
       <w:r>
         <w:rPr>
@@ -1635,7 +1635,43 @@
           <w:sz w:val="20"/>
           <w:szCs w:val="20"/>
         </w:rPr>
-        <w:t xml:space="preserve"> Knowles e Vicki L. Hanson, autori dell’articolo </w:t>
+        <w:t xml:space="preserve"> </w:t>
+      </w:r>
+      <w:proofErr w:type="spellStart"/>
+      <w:r>
+        <w:rPr>
+          <w:rFonts w:ascii="Times New Roman" w:hAnsi="Times New Roman" w:cs="Times New Roman"/>
+          <w:sz w:val="20"/>
+          <w:szCs w:val="20"/>
+        </w:rPr>
+        <w:t>Knowles</w:t>
+      </w:r>
+      <w:proofErr w:type="spellEnd"/>
+      <w:r>
+        <w:rPr>
+          <w:rFonts w:ascii="Times New Roman" w:hAnsi="Times New Roman" w:cs="Times New Roman"/>
+          <w:sz w:val="20"/>
+          <w:szCs w:val="20"/>
+        </w:rPr>
+        <w:t xml:space="preserve"> e </w:t>
+      </w:r>
+      <w:proofErr w:type="spellStart"/>
+      <w:r>
+        <w:rPr>
+          <w:rFonts w:ascii="Times New Roman" w:hAnsi="Times New Roman" w:cs="Times New Roman"/>
+          <w:sz w:val="20"/>
+          <w:szCs w:val="20"/>
+        </w:rPr>
+        <w:t>Vicki</w:t>
+      </w:r>
+      <w:proofErr w:type="spellEnd"/>
+      <w:r>
+        <w:rPr>
+          <w:rFonts w:ascii="Times New Roman" w:hAnsi="Times New Roman" w:cs="Times New Roman"/>
+          <w:sz w:val="20"/>
+          <w:szCs w:val="20"/>
+        </w:rPr>
+        <w:t xml:space="preserve"> L. Hanson, autori dell’articolo </w:t>
       </w:r>
       <w:r>
         <w:rPr>
@@ -1645,7 +1681,7 @@
           <w:sz w:val="20"/>
           <w:szCs w:val="20"/>
         </w:rPr>
-        <w:t xml:space="preserve">“The Wisdom of </w:t>
+        <w:t xml:space="preserve">“The </w:t>
       </w:r>
       <w:proofErr w:type="spellStart"/>
       <w:r>
@@ -1656,7 +1692,7 @@
           <w:sz w:val="20"/>
           <w:szCs w:val="20"/>
         </w:rPr>
-        <w:t>Older</w:t>
+        <w:t>Wisdom</w:t>
       </w:r>
       <w:proofErr w:type="spellEnd"/>
       <w:r>
@@ -1667,17 +1703,61 @@
           <w:sz w:val="20"/>
           <w:szCs w:val="20"/>
         </w:rPr>
-        <w:t xml:space="preserve"> Technology (Non)Users”</w:t>
-      </w:r>
-      <w:r>
-        <w:rPr>
-          <w:rStyle w:val="Rimandonotaapidipagina"/>
+        <w:t xml:space="preserve"> of </w:t>
+      </w:r>
+      <w:proofErr w:type="spellStart"/>
+      <w:r>
+        <w:rPr>
           <w:rFonts w:ascii="Times New Roman" w:hAnsi="Times New Roman" w:cs="Times New Roman"/>
           <w:i/>
           <w:iCs/>
           <w:sz w:val="20"/>
           <w:szCs w:val="20"/>
         </w:rPr>
+        <w:t>Older</w:t>
+      </w:r>
+      <w:proofErr w:type="spellEnd"/>
+      <w:r>
+        <w:rPr>
+          <w:rFonts w:ascii="Times New Roman" w:hAnsi="Times New Roman" w:cs="Times New Roman"/>
+          <w:i/>
+          <w:iCs/>
+          <w:sz w:val="20"/>
+          <w:szCs w:val="20"/>
+        </w:rPr>
+        <w:t xml:space="preserve"> Technology (Non)</w:t>
+      </w:r>
+      <w:proofErr w:type="spellStart"/>
+      <w:r>
+        <w:rPr>
+          <w:rFonts w:ascii="Times New Roman" w:hAnsi="Times New Roman" w:cs="Times New Roman"/>
+          <w:i/>
+          <w:iCs/>
+          <w:sz w:val="20"/>
+          <w:szCs w:val="20"/>
+        </w:rPr>
+        <w:t>Users</w:t>
+      </w:r>
+      <w:proofErr w:type="spellEnd"/>
+      <w:r>
+        <w:rPr>
+          <w:rFonts w:ascii="Times New Roman" w:hAnsi="Times New Roman" w:cs="Times New Roman"/>
+          <w:i/>
+          <w:iCs/>
+          <w:sz w:val="20"/>
+          <w:szCs w:val="20"/>
+        </w:rPr>
+        <w:t>”</w:t>
+      </w:r>
+      <w:r>
+        <w:rPr>
+          <w:rStyle w:val="Rimandonotaapidipagina"/>
+          <w:rFonts w:ascii="Times New Roman" w:hAnsi="Times New Roman" w:cs="Times New Roman"/>
+          <w:i/>
+          <w:iCs/>
+          <w:sz w:val="20"/>
+          <w:szCs w:val="20"/>
+        </w:rPr>
         <w:footnoteReference w:id="3"/>
       </w:r>
       <w:r>
@@ -1688,46 +1768,37 @@
         </w:rPr>
         <w:t xml:space="preserve">, identifichiamo dunque alcune peculiarità di tale relazione. In primo luogo, nei Non-Users vi è il sentimento di incompetenza legato al basso livello di esperienza: si percepisce un’ansia generalizzata conseguente all’idea di non padroneggiare lo strumento digitale e dunque di non comprenderne appieno i rischi.  </w:t>
       </w:r>
-      <w:commentRangeStart w:id="2"/>
-      <w:r>
-        <w:rPr>
-          <w:rFonts w:ascii="Times New Roman" w:hAnsi="Times New Roman" w:cs="Times New Roman"/>
-          <w:sz w:val="20"/>
-          <w:szCs w:val="20"/>
-        </w:rPr>
-        <w:t xml:space="preserve">È doveroso contestualizzare tale timore </w:t>
-      </w:r>
-      <w:commentRangeEnd w:id="2"/>
-      <w:r>
-        <w:rPr>
-          <w:rStyle w:val="Rimandocommento"/>
-        </w:rPr>
-        <w:commentReference w:id="2"/>
-      </w:r>
-      <w:r>
-        <w:rPr>
-          <w:rFonts w:ascii="Times New Roman" w:hAnsi="Times New Roman" w:cs="Times New Roman"/>
-          <w:sz w:val="20"/>
-          <w:szCs w:val="20"/>
-        </w:rPr>
-        <w:t>all’interno di una generazione che da sempre si è affidata alla figura dell’“esperto”, inteso come professionista formato, per gestire vari aspetti della vita (operazioni bancarie, prenotazione di viaggi, protocolli sanitari, etc.) e che oggi si ritrova a doversi assumere le responsabilità di tali azioni. Inoltre, spesso gli anziani percepiscono la tecnologia come un'erosione o una minaccia del valore sociale di alcune attività</w:t>
-      </w:r>
-      <w:r>
-        <w:rPr>
-          <w:rFonts w:ascii="Times New Roman" w:hAnsi="Times New Roman" w:cs="Times New Roman"/>
-          <w:sz w:val="20"/>
-          <w:szCs w:val="20"/>
-          <w:highlight w:val="yellow"/>
-        </w:rPr>
-        <w:t>:</w:t>
-      </w:r>
-      <w:r>
-        <w:rPr>
-          <w:rFonts w:ascii="Times New Roman" w:hAnsi="Times New Roman" w:cs="Times New Roman"/>
-          <w:sz w:val="20"/>
-          <w:szCs w:val="20"/>
-        </w:rPr>
-        <w:t xml:space="preserve"> ad esempio, ci si preoccupa che gli acquisti online sottraggano sempre più occasioni di guadagno ai negozi </w:t>
+      <w:r>
+        <w:rPr>
+          <w:rFonts w:ascii="Times New Roman" w:hAnsi="Times New Roman" w:cs="Times New Roman"/>
+          <w:sz w:val="20"/>
+          <w:szCs w:val="20"/>
+        </w:rPr>
+        <w:t>Questo timore può essere contestualizzato</w:t>
+      </w:r>
+      <w:r>
+        <w:rPr>
+          <w:rFonts w:ascii="Times New Roman" w:hAnsi="Times New Roman" w:cs="Times New Roman"/>
+          <w:sz w:val="20"/>
+          <w:szCs w:val="20"/>
+        </w:rPr>
+        <w:t xml:space="preserve"> all’interno di una generazione che da sempre si è affidata alla figura dell’“esperto”, inteso come professionista formato, per gestire vari aspetti della vita (operazioni bancarie, prenotazione di viaggi, protocolli sanitari, etc.) e che oggi si ritrova a doversi assumere le responsabilità di tali azioni. Inoltre, spesso gli anziani percepiscono la tecnologia come un'erosione o una minaccia del valore sociale di alcune attività</w:t>
+      </w:r>
+      <w:r>
+        <w:rPr>
+          <w:rFonts w:ascii="Times New Roman" w:hAnsi="Times New Roman" w:cs="Times New Roman"/>
+          <w:sz w:val="20"/>
+          <w:szCs w:val="20"/>
+        </w:rPr>
+        <w:t xml:space="preserve">: </w:t>
+      </w:r>
+      <w:r>
+        <w:rPr>
+          <w:rFonts w:ascii="Times New Roman" w:hAnsi="Times New Roman" w:cs="Times New Roman"/>
+          <w:sz w:val="20"/>
+          <w:szCs w:val="20"/>
+        </w:rPr>
+        <w:t xml:space="preserve">ad esempio, ci si preoccupa che gli acquisti online sottraggano sempre più occasioni di guadagno ai negozi </w:t>
       </w:r>
       <w:r>
         <w:rPr>
@@ -1742,17 +1813,16 @@
           <w:rFonts w:ascii="Times New Roman" w:hAnsi="Times New Roman" w:cs="Times New Roman"/>
           <w:sz w:val="20"/>
           <w:szCs w:val="20"/>
-          <w:highlight w:val="yellow"/>
-        </w:rPr>
-        <w:t>;</w:t>
-      </w:r>
-      <w:r>
-        <w:rPr>
-          <w:rFonts w:ascii="Times New Roman" w:hAnsi="Times New Roman" w:cs="Times New Roman"/>
-          <w:sz w:val="20"/>
-          <w:szCs w:val="20"/>
-        </w:rPr>
-        <w:t xml:space="preserve"> dunque,</w:t>
+        </w:rPr>
+        <w:t xml:space="preserve">; </w:t>
+      </w:r>
+      <w:r>
+        <w:rPr>
+          <w:rFonts w:ascii="Times New Roman" w:hAnsi="Times New Roman" w:cs="Times New Roman"/>
+          <w:sz w:val="20"/>
+          <w:szCs w:val="20"/>
+        </w:rPr>
+        <w:t>dunque,</w:t>
       </w:r>
       <w:r>
         <w:rPr>
@@ -1901,180 +1971,7 @@
           <w:sz w:val="20"/>
           <w:szCs w:val="20"/>
         </w:rPr>
-        <w:t xml:space="preserve">strumenti dell'era digitale e che dunque ne abbiano fatto esperienza sin dalla prima infanzia. </w:t>
-      </w:r>
-      <w:commentRangeStart w:id="3"/>
-      <w:r>
-        <w:rPr>
-          <w:rFonts w:ascii="Times New Roman" w:hAnsi="Times New Roman" w:cs="Times New Roman"/>
-          <w:sz w:val="20"/>
-          <w:szCs w:val="20"/>
-        </w:rPr>
-        <w:t>Comunemente</w:t>
-      </w:r>
-      <w:commentRangeEnd w:id="3"/>
-      <w:r>
-        <w:rPr>
-          <w:rStyle w:val="Rimandocommento"/>
-          <w:rFonts w:ascii="Times New Roman" w:hAnsi="Times New Roman" w:cs="Times New Roman"/>
-          <w:sz w:val="20"/>
-          <w:szCs w:val="20"/>
-        </w:rPr>
-        <w:commentReference w:id="3"/>
-      </w:r>
-      <w:r>
-        <w:rPr>
-          <w:rFonts w:ascii="Times New Roman" w:hAnsi="Times New Roman" w:cs="Times New Roman"/>
-          <w:sz w:val="20"/>
-          <w:szCs w:val="20"/>
-        </w:rPr>
-        <w:t xml:space="preserve"> si pensa ai ragazzi di oggi come intrinsecamente dotati di abilità digitali ma è necessario osservare che la massiccia esposizione alla tecnologia non può essere equiparata alla capacità di usarla. Nel</w:t>
-      </w:r>
-      <w:r>
-        <w:rPr>
-          <w:rFonts w:ascii="Times New Roman" w:hAnsi="Times New Roman" w:cs="Times New Roman"/>
-          <w:sz w:val="20"/>
-          <w:szCs w:val="20"/>
-        </w:rPr>
-        <w:t xml:space="preserve"> report</w:t>
-      </w:r>
-      <w:r>
-        <w:rPr>
-          <w:rFonts w:ascii="Times New Roman" w:hAnsi="Times New Roman" w:cs="Times New Roman"/>
-          <w:sz w:val="20"/>
-          <w:szCs w:val="20"/>
-        </w:rPr>
-        <w:t xml:space="preserve"> </w:t>
-      </w:r>
-      <w:r>
-        <w:rPr>
-          <w:rFonts w:ascii="Times New Roman" w:hAnsi="Times New Roman" w:cs="Times New Roman"/>
-          <w:sz w:val="20"/>
-          <w:szCs w:val="20"/>
-        </w:rPr>
-        <w:t>dell</w:t>
-      </w:r>
-      <w:r>
-        <w:rPr>
-          <w:rFonts w:ascii="Times New Roman" w:hAnsi="Times New Roman" w:cs="Times New Roman"/>
-          <w:sz w:val="20"/>
-          <w:szCs w:val="20"/>
-        </w:rPr>
-        <w:t xml:space="preserve">’ECDL </w:t>
-      </w:r>
-      <w:r>
-        <w:rPr>
-          <w:rFonts w:ascii="Times New Roman" w:hAnsi="Times New Roman" w:cs="Times New Roman"/>
-          <w:sz w:val="20"/>
-          <w:szCs w:val="20"/>
-        </w:rPr>
-        <w:t xml:space="preserve">del 2014, </w:t>
-      </w:r>
-      <w:r>
-        <w:rPr>
-          <w:rFonts w:ascii="Times New Roman" w:hAnsi="Times New Roman" w:cs="Times New Roman"/>
-          <w:i/>
-          <w:iCs/>
-          <w:sz w:val="20"/>
-          <w:szCs w:val="20"/>
-        </w:rPr>
-        <w:t xml:space="preserve">“The </w:t>
-      </w:r>
-      <w:proofErr w:type="spellStart"/>
-      <w:r>
-        <w:rPr>
-          <w:rFonts w:ascii="Times New Roman" w:hAnsi="Times New Roman" w:cs="Times New Roman"/>
-          <w:i/>
-          <w:iCs/>
-          <w:sz w:val="20"/>
-          <w:szCs w:val="20"/>
-        </w:rPr>
-        <w:t>fallacy</w:t>
-      </w:r>
-      <w:proofErr w:type="spellEnd"/>
-      <w:r>
-        <w:rPr>
-          <w:rFonts w:ascii="Times New Roman" w:hAnsi="Times New Roman" w:cs="Times New Roman"/>
-          <w:i/>
-          <w:iCs/>
-          <w:sz w:val="20"/>
-          <w:szCs w:val="20"/>
-        </w:rPr>
-        <w:t xml:space="preserve"> of the ‘digital native’”</w:t>
-      </w:r>
-      <w:r>
-        <w:rPr>
-          <w:rStyle w:val="Rimandonotaapidipagina"/>
-          <w:rFonts w:ascii="Times New Roman" w:hAnsi="Times New Roman" w:cs="Times New Roman"/>
-          <w:i/>
-          <w:iCs/>
-          <w:sz w:val="20"/>
-          <w:szCs w:val="20"/>
-        </w:rPr>
-        <w:footnoteReference w:id="5"/>
-      </w:r>
-      <w:r>
-        <w:rPr>
-          <w:rFonts w:ascii="Times New Roman" w:hAnsi="Times New Roman" w:cs="Times New Roman"/>
-          <w:sz w:val="20"/>
-          <w:szCs w:val="20"/>
-        </w:rPr>
-        <w:t xml:space="preserve">, viene sottolineato come spesso i nativi digitali non abbiano una reale percezione delle loro competenze in ambito tecnologico e vi sia un divario tra conoscenze effettive professionalmente spendibili e abilità acquisite per la tipologia di stile di vita (come il recupero di </w:t>
-      </w:r>
-      <w:r>
-        <w:rPr>
-          <w:rFonts w:ascii="Times New Roman" w:hAnsi="Times New Roman" w:cs="Times New Roman"/>
-          <w:sz w:val="20"/>
-          <w:szCs w:val="20"/>
-        </w:rPr>
-        <w:t>contenuti online, messaggi, fruizione passiva di video, etc.). Inoltre, bisogna considerare le modalità di apprendimento di cui tale categoria ha disposto</w:t>
-      </w:r>
-      <w:r>
-        <w:rPr>
-          <w:rFonts w:ascii="Times New Roman" w:hAnsi="Times New Roman" w:cs="Times New Roman"/>
-          <w:sz w:val="20"/>
-          <w:szCs w:val="20"/>
-          <w:highlight w:val="yellow"/>
-        </w:rPr>
-        <w:t>:</w:t>
-      </w:r>
-      <w:r>
-        <w:rPr>
-          <w:rFonts w:ascii="Times New Roman" w:hAnsi="Times New Roman" w:cs="Times New Roman"/>
-          <w:sz w:val="20"/>
-          <w:szCs w:val="20"/>
-        </w:rPr>
-        <w:t xml:space="preserve"> Prensky, nel suo articolo, introduce anche la figura dell’”Immigrato Digitale” riferendosi alla porzione di società nata prima dell’avvento del digitale e che si è trovata ad interfacciarsi con esso in età adulta. Proprio come un soggetto migrato in un nuovo Paese che ne impara la lingua e le usanze, manterrà sempre il suo accento e le sue radici culturali, allo stesso modo un </w:t>
-      </w:r>
-      <w:r>
-        <w:rPr>
-          <w:rFonts w:ascii="Times New Roman" w:hAnsi="Times New Roman" w:cs="Times New Roman"/>
-          <w:i/>
-          <w:iCs/>
-          <w:sz w:val="20"/>
-          <w:szCs w:val="20"/>
-        </w:rPr>
-        <w:t xml:space="preserve">digital </w:t>
-      </w:r>
-      <w:proofErr w:type="spellStart"/>
-      <w:r>
-        <w:rPr>
-          <w:rFonts w:ascii="Times New Roman" w:hAnsi="Times New Roman" w:cs="Times New Roman"/>
-          <w:i/>
-          <w:iCs/>
-          <w:sz w:val="20"/>
-          <w:szCs w:val="20"/>
-        </w:rPr>
-        <w:t>immigrant</w:t>
-      </w:r>
-      <w:proofErr w:type="spellEnd"/>
-      <w:r>
-        <w:rPr>
-          <w:rFonts w:ascii="Times New Roman" w:hAnsi="Times New Roman" w:cs="Times New Roman"/>
-          <w:sz w:val="20"/>
-          <w:szCs w:val="20"/>
-        </w:rPr>
-        <w:t xml:space="preserve"> può apprendere le terminologie e i processi digitali senza mai interiorizzarli davvero. Notiamo dunque che i nativi digitali si sono spesso relazionati e sono stati istruiti da immigrati digitali che hanno tramandato la loro conoscenza, ormai obsoleta, di tecnologia; giungiamo quindi all’idea che la conoscenza digitale dei giovani non possa che essere per lo più parziale e superficiale e che non esista, al momento, una figura sociale che detenga la “saggezza digitale”, intesa come rete di conoscenze e competenze approfondite e critiche del digitale.</w:t>
+        <w:t>strumenti dell'era digitale e che dunque ne abbiano fatto esperienza sin dalla prima infanzia.</w:t>
       </w:r>
     </w:p>
     <w:p>
@@ -2095,7 +1992,7 @@
         <w:t>Analizzando i dati del questionario si osserva che la maggior parte dei soggetti intervistati utilizza lo smartphone principalmente per messaggistica e consultazione di social network, mentre il computer viene per lo più usato a fini lavorativi e/o di studio o per la fruizione di contenuti video. In generale, comunque, si osserva che il tempo in cui ci si interfaccia con lo smartphone è mediamente maggiore di quello in cui si usa il PC.</w:t>
       </w:r>
     </w:p>
-    <w:commentRangeStart w:id="4"/>
+    <w:commentRangeStart w:id="2"/>
     <w:p>
       <w:pPr>
         <w:jc w:val="both"/>
@@ -2147,7 +2044,7 @@
           <w:lang w:eastAsia="it-IT"/>
         </w:rPr>
         <w:drawing>
-          <wp:inline distT="0" distB="0" distL="0" distR="0" wp14:anchorId="2CD83A35" wp14:editId="18A330A8">
+          <wp:inline distT="0" distB="0" distL="0" distR="0" wp14:anchorId="3F8E17B5" wp14:editId="49304981">
             <wp:extent cx="3046341" cy="1458311"/>
             <wp:effectExtent l="0" t="0" r="1905" b="2540"/>
             <wp:docPr id="1" name="Immagine 1" descr="Grafico delle risposte di Moduli. Titolo della domanda: Quante ore al giorno mediamente utilizzi lo smartphone?. Numero di risposte: 150 risposte."/>
@@ -2208,12 +2105,12 @@
         </w:rPr>
         <w:fldChar w:fldCharType="end"/>
       </w:r>
-      <w:commentRangeEnd w:id="4"/>
+      <w:commentRangeEnd w:id="2"/>
       <w:r>
         <w:rPr>
           <w:rStyle w:val="Rimandocommento"/>
         </w:rPr>
-        <w:commentReference w:id="4"/>
+        <w:commentReference w:id="2"/>
       </w:r>
     </w:p>
     <w:p>
@@ -2235,7 +2132,7 @@
           <w:lang w:eastAsia="it-IT"/>
         </w:rPr>
         <w:drawing>
-          <wp:inline distT="0" distB="0" distL="0" distR="0" wp14:anchorId="2524213B" wp14:editId="5F2D8D7D">
+          <wp:inline distT="0" distB="0" distL="0" distR="0" wp14:anchorId="5C80BB7E" wp14:editId="51A5C49D">
             <wp:extent cx="3049633" cy="1456690"/>
             <wp:effectExtent l="0" t="0" r="0" b="3810"/>
             <wp:docPr id="7" name="Immagine 7"/>
@@ -2305,9 +2202,8 @@
           <w:szCs w:val="20"/>
           <w:lang w:eastAsia="it-IT"/>
         </w:rPr>
-        <w:lastRenderedPageBreak/>
         <w:drawing>
-          <wp:inline distT="0" distB="0" distL="0" distR="0" wp14:anchorId="1C02A73F" wp14:editId="12BCB0D7">
+          <wp:inline distT="0" distB="0" distL="0" distR="0" wp14:anchorId="5F748DD4" wp14:editId="1571F335">
             <wp:extent cx="3049270" cy="1295219"/>
             <wp:effectExtent l="0" t="0" r="0" b="635"/>
             <wp:docPr id="3" name="Immagine 3"/>
@@ -2378,7 +2274,7 @@
           <w:lang w:eastAsia="it-IT"/>
         </w:rPr>
         <w:drawing>
-          <wp:inline distT="0" distB="0" distL="0" distR="0" wp14:anchorId="49E35D2E" wp14:editId="2D018E87">
+          <wp:inline distT="0" distB="0" distL="0" distR="0" wp14:anchorId="4F8BEF07" wp14:editId="465DB0EA">
             <wp:extent cx="3049270" cy="1413894"/>
             <wp:effectExtent l="0" t="0" r="0" b="0"/>
             <wp:docPr id="4" name="Immagine 4"/>
@@ -2467,7 +2363,7 @@
         </w:rPr>
         <w:t xml:space="preserve"> </w:t>
       </w:r>
-      <w:commentRangeStart w:id="5"/>
+      <w:commentRangeStart w:id="3"/>
       <w:r>
         <w:rPr>
           <w:rFonts w:ascii="Times New Roman" w:eastAsia="Times New Roman" w:hAnsi="Times New Roman" w:cs="Times New Roman"/>
@@ -2477,12 +2373,12 @@
         </w:rPr>
         <w:t>in</w:t>
       </w:r>
-      <w:commentRangeEnd w:id="5"/>
+      <w:commentRangeEnd w:id="3"/>
       <w:r>
         <w:rPr>
           <w:rStyle w:val="Rimandocommento"/>
         </w:rPr>
-        <w:commentReference w:id="5"/>
+        <w:commentReference w:id="3"/>
       </w:r>
       <w:r>
         <w:rPr>
@@ -2512,8 +2408,9 @@
           <w:szCs w:val="20"/>
           <w:lang w:eastAsia="it-IT"/>
         </w:rPr>
+        <w:lastRenderedPageBreak/>
         <w:drawing>
-          <wp:inline distT="0" distB="0" distL="0" distR="0" wp14:anchorId="1FAF54EB" wp14:editId="12D6EA58">
+          <wp:inline distT="0" distB="0" distL="0" distR="0" wp14:anchorId="1358E4E4" wp14:editId="5451B72C">
             <wp:extent cx="3158205" cy="1368524"/>
             <wp:effectExtent l="0" t="0" r="4445" b="3175"/>
             <wp:docPr id="5" name="Immagine 5"/>
@@ -2584,7 +2481,7 @@
           <w:lang w:eastAsia="it-IT"/>
         </w:rPr>
         <w:drawing>
-          <wp:inline distT="0" distB="0" distL="0" distR="0" wp14:anchorId="169F4544" wp14:editId="0E43A9AA">
+          <wp:inline distT="0" distB="0" distL="0" distR="0" wp14:anchorId="5DED039A" wp14:editId="68B00502">
             <wp:extent cx="3514410" cy="1348513"/>
             <wp:effectExtent l="0" t="0" r="3810" b="0"/>
             <wp:docPr id="6" name="Immagine 6"/>
@@ -2640,12 +2537,227 @@
       <w:pPr>
         <w:jc w:val="both"/>
         <w:rPr>
-          <w:rFonts w:ascii="Times New Roman" w:eastAsia="Times New Roman" w:hAnsi="Times New Roman" w:cs="Times New Roman"/>
-          <w:sz w:val="20"/>
-          <w:szCs w:val="20"/>
-          <w:lang w:eastAsia="it-IT"/>
+          <w:rFonts w:ascii="Times New Roman" w:hAnsi="Times New Roman" w:cs="Times New Roman"/>
+          <w:sz w:val="20"/>
+          <w:szCs w:val="20"/>
         </w:rPr>
       </w:pPr>
+      <w:commentRangeStart w:id="4"/>
+      <w:r>
+        <w:rPr>
+          <w:rFonts w:ascii="Times New Roman" w:hAnsi="Times New Roman" w:cs="Times New Roman"/>
+          <w:sz w:val="20"/>
+          <w:szCs w:val="20"/>
+        </w:rPr>
+        <w:t>Comunemente</w:t>
+      </w:r>
+      <w:commentRangeEnd w:id="4"/>
+      <w:r>
+        <w:rPr>
+          <w:rStyle w:val="Rimandocommento"/>
+          <w:rFonts w:ascii="Times New Roman" w:hAnsi="Times New Roman" w:cs="Times New Roman"/>
+          <w:sz w:val="20"/>
+          <w:szCs w:val="20"/>
+        </w:rPr>
+        <w:commentReference w:id="4"/>
+      </w:r>
+      <w:r>
+        <w:rPr>
+          <w:rFonts w:ascii="Times New Roman" w:hAnsi="Times New Roman" w:cs="Times New Roman"/>
+          <w:sz w:val="20"/>
+          <w:szCs w:val="20"/>
+        </w:rPr>
+        <w:t xml:space="preserve"> si pensa ai ragazzi di oggi come intrinsecamente dotati di abilità digitali ma è necessario osservare che la massiccia esposizione alla tecnologia non può essere equiparata alla capacità di usarla. Nel</w:t>
+      </w:r>
+      <w:r>
+        <w:rPr>
+          <w:rFonts w:ascii="Times New Roman" w:hAnsi="Times New Roman" w:cs="Times New Roman"/>
+          <w:sz w:val="20"/>
+          <w:szCs w:val="20"/>
+        </w:rPr>
+        <w:t xml:space="preserve"> report</w:t>
+      </w:r>
+      <w:r>
+        <w:rPr>
+          <w:rFonts w:ascii="Times New Roman" w:hAnsi="Times New Roman" w:cs="Times New Roman"/>
+          <w:sz w:val="20"/>
+          <w:szCs w:val="20"/>
+        </w:rPr>
+        <w:t xml:space="preserve"> </w:t>
+      </w:r>
+      <w:r>
+        <w:rPr>
+          <w:rFonts w:ascii="Times New Roman" w:hAnsi="Times New Roman" w:cs="Times New Roman"/>
+          <w:sz w:val="20"/>
+          <w:szCs w:val="20"/>
+        </w:rPr>
+        <w:t>dell</w:t>
+      </w:r>
+      <w:r>
+        <w:rPr>
+          <w:rFonts w:ascii="Times New Roman" w:hAnsi="Times New Roman" w:cs="Times New Roman"/>
+          <w:sz w:val="20"/>
+          <w:szCs w:val="20"/>
+        </w:rPr>
+        <w:t xml:space="preserve">’ECDL </w:t>
+      </w:r>
+      <w:r>
+        <w:rPr>
+          <w:rFonts w:ascii="Times New Roman" w:hAnsi="Times New Roman" w:cs="Times New Roman"/>
+          <w:sz w:val="20"/>
+          <w:szCs w:val="20"/>
+        </w:rPr>
+        <w:t xml:space="preserve">del 2014, </w:t>
+      </w:r>
+      <w:r>
+        <w:rPr>
+          <w:rFonts w:ascii="Times New Roman" w:hAnsi="Times New Roman" w:cs="Times New Roman"/>
+          <w:i/>
+          <w:iCs/>
+          <w:sz w:val="20"/>
+          <w:szCs w:val="20"/>
+        </w:rPr>
+        <w:t xml:space="preserve">“The </w:t>
+      </w:r>
+      <w:proofErr w:type="spellStart"/>
+      <w:r>
+        <w:rPr>
+          <w:rFonts w:ascii="Times New Roman" w:hAnsi="Times New Roman" w:cs="Times New Roman"/>
+          <w:i/>
+          <w:iCs/>
+          <w:sz w:val="20"/>
+          <w:szCs w:val="20"/>
+        </w:rPr>
+        <w:t>fallacy</w:t>
+      </w:r>
+      <w:proofErr w:type="spellEnd"/>
+      <w:r>
+        <w:rPr>
+          <w:rFonts w:ascii="Times New Roman" w:hAnsi="Times New Roman" w:cs="Times New Roman"/>
+          <w:i/>
+          <w:iCs/>
+          <w:sz w:val="20"/>
+          <w:szCs w:val="20"/>
+        </w:rPr>
+        <w:t xml:space="preserve"> of the ‘</w:t>
+      </w:r>
+      <w:proofErr w:type="spellStart"/>
+      <w:r>
+        <w:rPr>
+          <w:rFonts w:ascii="Times New Roman" w:hAnsi="Times New Roman" w:cs="Times New Roman"/>
+          <w:i/>
+          <w:iCs/>
+          <w:sz w:val="20"/>
+          <w:szCs w:val="20"/>
+        </w:rPr>
+        <w:t>digital</w:t>
+      </w:r>
+      <w:proofErr w:type="spellEnd"/>
+      <w:r>
+        <w:rPr>
+          <w:rFonts w:ascii="Times New Roman" w:hAnsi="Times New Roman" w:cs="Times New Roman"/>
+          <w:i/>
+          <w:iCs/>
+          <w:sz w:val="20"/>
+          <w:szCs w:val="20"/>
+        </w:rPr>
+        <w:t xml:space="preserve"> native’”</w:t>
+      </w:r>
+      <w:r>
+        <w:rPr>
+          <w:rStyle w:val="Rimandonotaapidipagina"/>
+          <w:rFonts w:ascii="Times New Roman" w:hAnsi="Times New Roman" w:cs="Times New Roman"/>
+          <w:i/>
+          <w:iCs/>
+          <w:sz w:val="20"/>
+          <w:szCs w:val="20"/>
+        </w:rPr>
+        <w:footnoteReference w:id="5"/>
+      </w:r>
+      <w:r>
+        <w:rPr>
+          <w:rFonts w:ascii="Times New Roman" w:hAnsi="Times New Roman" w:cs="Times New Roman"/>
+          <w:sz w:val="20"/>
+          <w:szCs w:val="20"/>
+        </w:rPr>
+        <w:t xml:space="preserve">, viene sottolineato come spesso i nativi digitali non abbiano una reale percezione delle loro competenze in ambito tecnologico e vi sia un divario tra conoscenze effettive professionalmente spendibili e abilità acquisite per la tipologia di stile di vita (come il recupero di contenuti online, messaggi, fruizione passiva di video, etc.). Inoltre, bisogna considerare le modalità di apprendimento di cui tale categoria ha </w:t>
+      </w:r>
+      <w:r>
+        <w:rPr>
+          <w:rFonts w:ascii="Times New Roman" w:hAnsi="Times New Roman" w:cs="Times New Roman"/>
+          <w:sz w:val="20"/>
+          <w:szCs w:val="20"/>
+        </w:rPr>
+        <w:t>disposto</w:t>
+      </w:r>
+      <w:r>
+        <w:rPr>
+          <w:rFonts w:ascii="Times New Roman" w:hAnsi="Times New Roman" w:cs="Times New Roman"/>
+          <w:sz w:val="20"/>
+          <w:szCs w:val="20"/>
+        </w:rPr>
+        <w:t xml:space="preserve">: </w:t>
+      </w:r>
+      <w:proofErr w:type="spellStart"/>
+      <w:r>
+        <w:rPr>
+          <w:rFonts w:ascii="Times New Roman" w:hAnsi="Times New Roman" w:cs="Times New Roman"/>
+          <w:sz w:val="20"/>
+          <w:szCs w:val="20"/>
+        </w:rPr>
+        <w:t>Prensky</w:t>
+      </w:r>
+      <w:proofErr w:type="spellEnd"/>
+      <w:r>
+        <w:rPr>
+          <w:rFonts w:ascii="Times New Roman" w:hAnsi="Times New Roman" w:cs="Times New Roman"/>
+          <w:sz w:val="20"/>
+          <w:szCs w:val="20"/>
+        </w:rPr>
+        <w:t xml:space="preserve">, nel suo articolo, introduce anche la figura dell’”Immigrato Digitale” riferendosi alla porzione di società nata prima dell’avvento del digitale e che si è trovata ad interfacciarsi con esso in età adulta. Proprio come un soggetto migrato in un nuovo Paese che ne impara la lingua e le usanze, manterrà sempre il suo accento e le sue radici culturali, allo stesso modo un </w:t>
+      </w:r>
+      <w:proofErr w:type="spellStart"/>
+      <w:r>
+        <w:rPr>
+          <w:rFonts w:ascii="Times New Roman" w:hAnsi="Times New Roman" w:cs="Times New Roman"/>
+          <w:i/>
+          <w:iCs/>
+          <w:sz w:val="20"/>
+          <w:szCs w:val="20"/>
+        </w:rPr>
+        <w:t>digital</w:t>
+      </w:r>
+      <w:proofErr w:type="spellEnd"/>
+      <w:r>
+        <w:rPr>
+          <w:rFonts w:ascii="Times New Roman" w:hAnsi="Times New Roman" w:cs="Times New Roman"/>
+          <w:i/>
+          <w:iCs/>
+          <w:sz w:val="20"/>
+          <w:szCs w:val="20"/>
+        </w:rPr>
+        <w:t xml:space="preserve"> </w:t>
+      </w:r>
+      <w:proofErr w:type="spellStart"/>
+      <w:r>
+        <w:rPr>
+          <w:rFonts w:ascii="Times New Roman" w:hAnsi="Times New Roman" w:cs="Times New Roman"/>
+          <w:i/>
+          <w:iCs/>
+          <w:sz w:val="20"/>
+          <w:szCs w:val="20"/>
+        </w:rPr>
+        <w:t>immigrant</w:t>
+      </w:r>
+      <w:proofErr w:type="spellEnd"/>
+      <w:r>
+        <w:rPr>
+          <w:rFonts w:ascii="Times New Roman" w:hAnsi="Times New Roman" w:cs="Times New Roman"/>
+          <w:sz w:val="20"/>
+          <w:szCs w:val="20"/>
+        </w:rPr>
+        <w:t xml:space="preserve"> può apprendere le terminologie e i processi digitali senza mai interiorizzarli davvero. Notiamo dunque che i nativi digitali si sono spesso relazionati e sono stati istruiti da immigrati digitali che hanno tramandato la loro conoscenza, ormai obsoleta, di tecnologia; giungiamo quindi all’idea che la conoscenza digitale dei giovani non possa che essere per lo più parziale e superficiale e che non esista, al momento, una figura sociale che detenga la “saggezza digitale”, intesa come rete di conoscenze e competenze approfondite e critiche del digitale.</w:t>
+      </w:r>
     </w:p>
     <w:p>
       <w:pPr>
@@ -2664,6 +2776,7 @@
         </w:rPr>
         <w:t xml:space="preserve">Ma in un mondo in cui la rivoluzione digitale ha pervaso la quotidianità delle nostre vite, questa </w:t>
       </w:r>
+      <w:commentRangeStart w:id="5"/>
       <w:commentRangeStart w:id="6"/>
       <w:commentRangeStart w:id="7"/>
       <w:r>
@@ -2674,13 +2787,20 @@
         </w:rPr>
         <w:t>mancanza</w:t>
       </w:r>
+      <w:commentRangeEnd w:id="5"/>
+      <w:r>
+        <w:rPr>
+          <w:rStyle w:val="Rimandocommento"/>
+          <w:rFonts w:ascii="Times New Roman" w:hAnsi="Times New Roman" w:cs="Times New Roman"/>
+          <w:sz w:val="20"/>
+          <w:szCs w:val="20"/>
+        </w:rPr>
+        <w:commentReference w:id="5"/>
+      </w:r>
       <w:commentRangeEnd w:id="6"/>
       <w:r>
         <w:rPr>
           <w:rStyle w:val="Rimandocommento"/>
-          <w:rFonts w:ascii="Times New Roman" w:hAnsi="Times New Roman" w:cs="Times New Roman"/>
-          <w:sz w:val="20"/>
-          <w:szCs w:val="20"/>
         </w:rPr>
         <w:commentReference w:id="6"/>
       </w:r>
@@ -2697,7 +2817,15 @@
           <w:sz w:val="20"/>
           <w:szCs w:val="20"/>
         </w:rPr>
-        <w:t xml:space="preserve"> appare di fronte ai nostri occhi come una falla imprevista, destabilizzante. Stiamo forse vivendo inerti un modello collettivo di vita di cui non abbiamo pieno controllo?</w:t>
+        <w:t xml:space="preserve"> appare di fronte ai nostri occhi come una falla imprevista, </w:t>
+      </w:r>
+      <w:r>
+        <w:rPr>
+          <w:rFonts w:ascii="Times New Roman" w:hAnsi="Times New Roman" w:cs="Times New Roman"/>
+          <w:sz w:val="20"/>
+          <w:szCs w:val="20"/>
+        </w:rPr>
+        <w:t>destabilizzante. Stiamo forse vivendo inerti un modello collettivo di vita di cui non abbiamo pieno controllo?</w:t>
       </w:r>
     </w:p>
     <w:p>
@@ -2717,15 +2845,7 @@
           <w:sz w:val="20"/>
           <w:szCs w:val="20"/>
         </w:rPr>
-        <w:t xml:space="preserve">Per comprendere più a fondo queste trasformazioni sociali occorre ritornare alle origini e ripercorrere gli </w:t>
-      </w:r>
-      <w:r>
-        <w:rPr>
-          <w:rFonts w:ascii="Times New Roman" w:hAnsi="Times New Roman" w:cs="Times New Roman"/>
-          <w:sz w:val="20"/>
-          <w:szCs w:val="20"/>
-        </w:rPr>
-        <w:t xml:space="preserve">eventi storici che hanno segnato maggiormente l’avvento del digitale. A tal proposito proponiamo una ricostruzione storica degli episodi più salienti sfruttando la traccia suggerita dall’autore Alessandro Baricco nel suo saggio </w:t>
+        <w:t xml:space="preserve">Per comprendere più a fondo queste trasformazioni sociali occorre ritornare alle origini e ripercorrere gli eventi storici che hanno segnato maggiormente l’avvento del digitale. A tal proposito proponiamo una ricostruzione storica degli episodi più salienti sfruttando la traccia suggerita dall’autore Alessandro Baricco nel suo saggio </w:t>
       </w:r>
       <w:r>
         <w:rPr>
@@ -2955,7 +3075,7 @@
           <w:sz w:val="20"/>
           <w:szCs w:val="20"/>
         </w:rPr>
-        <w:t xml:space="preserve"> access to a large </w:t>
+        <w:t xml:space="preserve"> </w:t>
       </w:r>
       <w:proofErr w:type="spellStart"/>
       <w:r>
@@ -2966,7 +3086,7 @@
           <w:sz w:val="20"/>
           <w:szCs w:val="20"/>
         </w:rPr>
-        <w:t>universe</w:t>
+        <w:t>access</w:t>
       </w:r>
       <w:proofErr w:type="spellEnd"/>
       <w:r>
@@ -2977,7 +3097,7 @@
           <w:sz w:val="20"/>
           <w:szCs w:val="20"/>
         </w:rPr>
-        <w:t xml:space="preserve"> of </w:t>
+        <w:t xml:space="preserve"> to a large </w:t>
       </w:r>
       <w:proofErr w:type="spellStart"/>
       <w:r>
@@ -2988,108 +3108,9 @@
           <w:sz w:val="20"/>
           <w:szCs w:val="20"/>
         </w:rPr>
-        <w:t>documents</w:t>
+        <w:t>universe</w:t>
       </w:r>
       <w:proofErr w:type="spellEnd"/>
-      <w:r>
-        <w:rPr>
-          <w:rFonts w:ascii="Times New Roman" w:hAnsi="Times New Roman" w:cs="Times New Roman"/>
-          <w:sz w:val="20"/>
-          <w:szCs w:val="20"/>
-        </w:rPr>
-        <w:t>”</w:t>
-      </w:r>
-      <w:r>
-        <w:rPr>
-          <w:rFonts w:ascii="Times New Roman" w:hAnsi="Times New Roman" w:cs="Times New Roman"/>
-          <w:sz w:val="20"/>
-          <w:szCs w:val="20"/>
-        </w:rPr>
-        <w:t>, testualme</w:t>
-      </w:r>
-      <w:r>
-        <w:rPr>
-          <w:rFonts w:ascii="Times New Roman" w:hAnsi="Times New Roman" w:cs="Times New Roman"/>
-          <w:sz w:val="20"/>
-          <w:szCs w:val="20"/>
-        </w:rPr>
-        <w:t>nte</w:t>
-      </w:r>
-      <w:commentRangeStart w:id="8"/>
-      <w:r>
-        <w:rPr>
-          <w:rFonts w:ascii="Times New Roman" w:hAnsi="Times New Roman" w:cs="Times New Roman"/>
-          <w:sz w:val="20"/>
-          <w:szCs w:val="20"/>
-        </w:rPr>
-        <w:t xml:space="preserve">. </w:t>
-      </w:r>
-      <w:commentRangeEnd w:id="8"/>
-      <w:r>
-        <w:rPr>
-          <w:rStyle w:val="Rimandocommento"/>
-          <w:rFonts w:ascii="Times New Roman" w:hAnsi="Times New Roman" w:cs="Times New Roman"/>
-          <w:sz w:val="20"/>
-          <w:szCs w:val="20"/>
-        </w:rPr>
-        <w:commentReference w:id="8"/>
-      </w:r>
-      <w:r>
-        <w:rPr>
-          <w:rFonts w:ascii="Times New Roman" w:hAnsi="Times New Roman" w:cs="Times New Roman"/>
-          <w:sz w:val="20"/>
-          <w:szCs w:val="20"/>
-        </w:rPr>
-        <w:t xml:space="preserve">L’obiettivo era chiarissimo: cancellare i confini alla ricerca di una fluidità che concedesse a tutti una presa diretta sul mondo; e non è un </w:t>
-      </w:r>
-      <w:r>
-        <w:rPr>
-          <w:rFonts w:ascii="Times New Roman" w:hAnsi="Times New Roman" w:cs="Times New Roman"/>
-          <w:sz w:val="20"/>
-          <w:szCs w:val="20"/>
-        </w:rPr>
-        <w:t>caso, infatti,</w:t>
-      </w:r>
-      <w:r>
-        <w:rPr>
-          <w:rFonts w:ascii="Times New Roman" w:hAnsi="Times New Roman" w:cs="Times New Roman"/>
-          <w:sz w:val="20"/>
-          <w:szCs w:val="20"/>
-        </w:rPr>
-        <w:t xml:space="preserve"> </w:t>
-      </w:r>
-      <w:r>
-        <w:rPr>
-          <w:rFonts w:ascii="Times New Roman" w:hAnsi="Times New Roman" w:cs="Times New Roman"/>
-          <w:sz w:val="20"/>
-          <w:szCs w:val="20"/>
-        </w:rPr>
-        <w:t xml:space="preserve">che </w:t>
-      </w:r>
-      <w:r>
-        <w:rPr>
-          <w:rFonts w:ascii="Times New Roman" w:hAnsi="Times New Roman" w:cs="Times New Roman"/>
-          <w:sz w:val="20"/>
-          <w:szCs w:val="20"/>
-        </w:rPr>
-        <w:t>il termine coniato</w:t>
-      </w:r>
-      <w:r>
-        <w:rPr>
-          <w:rFonts w:ascii="Times New Roman" w:hAnsi="Times New Roman" w:cs="Times New Roman"/>
-          <w:sz w:val="20"/>
-          <w:szCs w:val="20"/>
-        </w:rPr>
-        <w:t xml:space="preserve"> fosse</w:t>
-      </w:r>
-      <w:r>
-        <w:rPr>
-          <w:rFonts w:ascii="Times New Roman" w:hAnsi="Times New Roman" w:cs="Times New Roman"/>
-          <w:sz w:val="20"/>
-          <w:szCs w:val="20"/>
-        </w:rPr>
-        <w:t xml:space="preserve"> </w:t>
-      </w:r>
       <w:r>
         <w:rPr>
           <w:rFonts w:ascii="Times New Roman" w:hAnsi="Times New Roman" w:cs="Times New Roman"/>
@@ -3098,88 +3119,9 @@
           <w:sz w:val="20"/>
           <w:szCs w:val="20"/>
         </w:rPr>
-        <w:t>Personal Computer.</w:t>
-      </w:r>
-      <w:r>
-        <w:rPr>
-          <w:rFonts w:ascii="Times New Roman" w:hAnsi="Times New Roman" w:cs="Times New Roman"/>
-          <w:sz w:val="20"/>
-          <w:szCs w:val="20"/>
-        </w:rPr>
-        <w:t xml:space="preserve"> </w:t>
-      </w:r>
-      <w:r>
-        <w:rPr>
-          <w:rFonts w:ascii="Times New Roman" w:hAnsi="Times New Roman" w:cs="Times New Roman"/>
-          <w:sz w:val="20"/>
-          <w:szCs w:val="20"/>
-        </w:rPr>
-        <w:t>È</w:t>
-      </w:r>
-      <w:r>
-        <w:rPr>
-          <w:rFonts w:ascii="Times New Roman" w:hAnsi="Times New Roman" w:cs="Times New Roman"/>
-          <w:sz w:val="20"/>
-          <w:szCs w:val="20"/>
-        </w:rPr>
-        <w:t xml:space="preserve"> logico supporre che questi decenni di innovazione siano stati fortemente condizionati da un secolo atroce di guerre e distruzioni, fissità dei confini e stasi delle informazioni in un mondo, l’Occidente, che vantava il </w:t>
-      </w:r>
-      <w:r>
-        <w:rPr>
-          <w:rFonts w:ascii="Times New Roman" w:hAnsi="Times New Roman" w:cs="Times New Roman"/>
-          <w:sz w:val="20"/>
-          <w:szCs w:val="20"/>
-        </w:rPr>
-        <w:t>possesso de</w:t>
-      </w:r>
-      <w:r>
-        <w:rPr>
-          <w:rFonts w:ascii="Times New Roman" w:hAnsi="Times New Roman" w:cs="Times New Roman"/>
-          <w:sz w:val="20"/>
-          <w:szCs w:val="20"/>
-        </w:rPr>
-        <w:t>i più alti</w:t>
-      </w:r>
-      <w:r>
-        <w:rPr>
-          <w:rFonts w:ascii="Times New Roman" w:hAnsi="Times New Roman" w:cs="Times New Roman"/>
-          <w:sz w:val="20"/>
-          <w:szCs w:val="20"/>
-        </w:rPr>
-        <w:t xml:space="preserve"> valori</w:t>
-      </w:r>
-      <w:r>
-        <w:rPr>
-          <w:rFonts w:ascii="Times New Roman" w:hAnsi="Times New Roman" w:cs="Times New Roman"/>
-          <w:sz w:val="20"/>
-          <w:szCs w:val="20"/>
-        </w:rPr>
-        <w:t xml:space="preserve"> morali</w:t>
-      </w:r>
-      <w:r>
-        <w:rPr>
-          <w:rFonts w:ascii="Times New Roman" w:hAnsi="Times New Roman" w:cs="Times New Roman"/>
-          <w:sz w:val="20"/>
-          <w:szCs w:val="20"/>
-        </w:rPr>
-        <w:t xml:space="preserve">. Forse non era ancora chiara la direzione ma c’era una linea di fuga ben marcata. </w:t>
-      </w:r>
-      <w:r>
-        <w:rPr>
-          <w:rFonts w:ascii="Times New Roman" w:hAnsi="Times New Roman" w:cs="Times New Roman"/>
-          <w:sz w:val="20"/>
-          <w:szCs w:val="20"/>
-        </w:rPr>
-        <w:t>Innanzitutto,</w:t>
-      </w:r>
-      <w:r>
-        <w:rPr>
-          <w:rFonts w:ascii="Times New Roman" w:hAnsi="Times New Roman" w:cs="Times New Roman"/>
-          <w:sz w:val="20"/>
-          <w:szCs w:val="20"/>
-        </w:rPr>
-        <w:t xml:space="preserve"> si è data priorità al movimento e alla fluidità, abbattendo antichi muri con un nuovo sistema dinamico, anche a costo di sentirsi un po’ smarriti. Contemporaneamente la digitalizzazione si imponeva l’obiettivo di redistribuire ai più quel potere che prima di allora era nelle mani di pochi privilegiati, le stesse élite che in nome di un qualche ideale avevano compiuto uno sterminio di massa. Si rinunciò così ai riferimenti guida, ai passaggi intermedi, alla ricerca della libertà, dell’accessibilità, generando il </w:t>
-      </w:r>
+        <w:t xml:space="preserve"> of </w:t>
+      </w:r>
+      <w:proofErr w:type="spellStart"/>
       <w:r>
         <w:rPr>
           <w:rFonts w:ascii="Times New Roman" w:hAnsi="Times New Roman" w:cs="Times New Roman"/>
@@ -3188,6 +3130,206 @@
           <w:sz w:val="20"/>
           <w:szCs w:val="20"/>
         </w:rPr>
+        <w:t>documents</w:t>
+      </w:r>
+      <w:proofErr w:type="spellEnd"/>
+      <w:r>
+        <w:rPr>
+          <w:rFonts w:ascii="Times New Roman" w:hAnsi="Times New Roman" w:cs="Times New Roman"/>
+          <w:sz w:val="20"/>
+          <w:szCs w:val="20"/>
+        </w:rPr>
+        <w:t>”</w:t>
+      </w:r>
+      <w:r>
+        <w:rPr>
+          <w:rFonts w:ascii="Times New Roman" w:hAnsi="Times New Roman" w:cs="Times New Roman"/>
+          <w:sz w:val="20"/>
+          <w:szCs w:val="20"/>
+        </w:rPr>
+        <w:t>, testualme</w:t>
+      </w:r>
+      <w:r>
+        <w:rPr>
+          <w:rFonts w:ascii="Times New Roman" w:hAnsi="Times New Roman" w:cs="Times New Roman"/>
+          <w:sz w:val="20"/>
+          <w:szCs w:val="20"/>
+        </w:rPr>
+        <w:t>nte</w:t>
+      </w:r>
+      <w:commentRangeStart w:id="8"/>
+      <w:r>
+        <w:rPr>
+          <w:rFonts w:ascii="Times New Roman" w:hAnsi="Times New Roman" w:cs="Times New Roman"/>
+          <w:sz w:val="20"/>
+          <w:szCs w:val="20"/>
+        </w:rPr>
+        <w:t xml:space="preserve">. </w:t>
+      </w:r>
+      <w:commentRangeEnd w:id="8"/>
+      <w:r>
+        <w:rPr>
+          <w:rStyle w:val="Rimandocommento"/>
+          <w:rFonts w:ascii="Times New Roman" w:hAnsi="Times New Roman" w:cs="Times New Roman"/>
+          <w:sz w:val="20"/>
+          <w:szCs w:val="20"/>
+        </w:rPr>
+        <w:commentReference w:id="8"/>
+      </w:r>
+      <w:r>
+        <w:rPr>
+          <w:rFonts w:ascii="Times New Roman" w:hAnsi="Times New Roman" w:cs="Times New Roman"/>
+          <w:sz w:val="20"/>
+          <w:szCs w:val="20"/>
+        </w:rPr>
+        <w:t xml:space="preserve">L’obiettivo era chiarissimo: cancellare i confini alla ricerca di una fluidità che concedesse a tutti una presa diretta sul mondo; e non è un </w:t>
+      </w:r>
+      <w:r>
+        <w:rPr>
+          <w:rFonts w:ascii="Times New Roman" w:hAnsi="Times New Roman" w:cs="Times New Roman"/>
+          <w:sz w:val="20"/>
+          <w:szCs w:val="20"/>
+        </w:rPr>
+        <w:t>caso, infatti,</w:t>
+      </w:r>
+      <w:r>
+        <w:rPr>
+          <w:rFonts w:ascii="Times New Roman" w:hAnsi="Times New Roman" w:cs="Times New Roman"/>
+          <w:sz w:val="20"/>
+          <w:szCs w:val="20"/>
+        </w:rPr>
+        <w:t xml:space="preserve"> </w:t>
+      </w:r>
+      <w:r>
+        <w:rPr>
+          <w:rFonts w:ascii="Times New Roman" w:hAnsi="Times New Roman" w:cs="Times New Roman"/>
+          <w:sz w:val="20"/>
+          <w:szCs w:val="20"/>
+        </w:rPr>
+        <w:t xml:space="preserve">che </w:t>
+      </w:r>
+      <w:r>
+        <w:rPr>
+          <w:rFonts w:ascii="Times New Roman" w:hAnsi="Times New Roman" w:cs="Times New Roman"/>
+          <w:sz w:val="20"/>
+          <w:szCs w:val="20"/>
+        </w:rPr>
+        <w:t>il termine coniato</w:t>
+      </w:r>
+      <w:r>
+        <w:rPr>
+          <w:rFonts w:ascii="Times New Roman" w:hAnsi="Times New Roman" w:cs="Times New Roman"/>
+          <w:sz w:val="20"/>
+          <w:szCs w:val="20"/>
+        </w:rPr>
+        <w:t xml:space="preserve"> fosse</w:t>
+      </w:r>
+      <w:r>
+        <w:rPr>
+          <w:rFonts w:ascii="Times New Roman" w:hAnsi="Times New Roman" w:cs="Times New Roman"/>
+          <w:sz w:val="20"/>
+          <w:szCs w:val="20"/>
+        </w:rPr>
+        <w:t xml:space="preserve"> </w:t>
+      </w:r>
+      <w:r>
+        <w:rPr>
+          <w:rFonts w:ascii="Times New Roman" w:hAnsi="Times New Roman" w:cs="Times New Roman"/>
+          <w:i/>
+          <w:iCs/>
+          <w:sz w:val="20"/>
+          <w:szCs w:val="20"/>
+        </w:rPr>
+        <w:t>Personal Computer.</w:t>
+      </w:r>
+      <w:r>
+        <w:rPr>
+          <w:rFonts w:ascii="Times New Roman" w:hAnsi="Times New Roman" w:cs="Times New Roman"/>
+          <w:sz w:val="20"/>
+          <w:szCs w:val="20"/>
+        </w:rPr>
+        <w:t xml:space="preserve"> </w:t>
+      </w:r>
+      <w:r>
+        <w:rPr>
+          <w:rFonts w:ascii="Times New Roman" w:hAnsi="Times New Roman" w:cs="Times New Roman"/>
+          <w:sz w:val="20"/>
+          <w:szCs w:val="20"/>
+        </w:rPr>
+        <w:t>È</w:t>
+      </w:r>
+      <w:r>
+        <w:rPr>
+          <w:rFonts w:ascii="Times New Roman" w:hAnsi="Times New Roman" w:cs="Times New Roman"/>
+          <w:sz w:val="20"/>
+          <w:szCs w:val="20"/>
+        </w:rPr>
+        <w:t xml:space="preserve"> logico supporre che questi decenni di innovazione siano stati fortemente condizionati da un secolo atroce di guerre e distruzioni, fissità dei confini e stasi delle informazioni in un mondo, l’Occidente, che vantava il </w:t>
+      </w:r>
+      <w:r>
+        <w:rPr>
+          <w:rFonts w:ascii="Times New Roman" w:hAnsi="Times New Roman" w:cs="Times New Roman"/>
+          <w:sz w:val="20"/>
+          <w:szCs w:val="20"/>
+        </w:rPr>
+        <w:t>possesso de</w:t>
+      </w:r>
+      <w:r>
+        <w:rPr>
+          <w:rFonts w:ascii="Times New Roman" w:hAnsi="Times New Roman" w:cs="Times New Roman"/>
+          <w:sz w:val="20"/>
+          <w:szCs w:val="20"/>
+        </w:rPr>
+        <w:t>i più alti</w:t>
+      </w:r>
+      <w:r>
+        <w:rPr>
+          <w:rFonts w:ascii="Times New Roman" w:hAnsi="Times New Roman" w:cs="Times New Roman"/>
+          <w:sz w:val="20"/>
+          <w:szCs w:val="20"/>
+        </w:rPr>
+        <w:t xml:space="preserve"> valori</w:t>
+      </w:r>
+      <w:r>
+        <w:rPr>
+          <w:rFonts w:ascii="Times New Roman" w:hAnsi="Times New Roman" w:cs="Times New Roman"/>
+          <w:sz w:val="20"/>
+          <w:szCs w:val="20"/>
+        </w:rPr>
+        <w:t xml:space="preserve"> morali</w:t>
+      </w:r>
+      <w:r>
+        <w:rPr>
+          <w:rFonts w:ascii="Times New Roman" w:hAnsi="Times New Roman" w:cs="Times New Roman"/>
+          <w:sz w:val="20"/>
+          <w:szCs w:val="20"/>
+        </w:rPr>
+        <w:t xml:space="preserve">. Forse non era ancora chiara la direzione ma c’era una linea di fuga ben marcata. </w:t>
+      </w:r>
+      <w:r>
+        <w:rPr>
+          <w:rFonts w:ascii="Times New Roman" w:hAnsi="Times New Roman" w:cs="Times New Roman"/>
+          <w:sz w:val="20"/>
+          <w:szCs w:val="20"/>
+        </w:rPr>
+        <w:t>Innanzitutto,</w:t>
+      </w:r>
+      <w:r>
+        <w:rPr>
+          <w:rFonts w:ascii="Times New Roman" w:hAnsi="Times New Roman" w:cs="Times New Roman"/>
+          <w:sz w:val="20"/>
+          <w:szCs w:val="20"/>
+        </w:rPr>
+        <w:t xml:space="preserve"> si è data priorità al movimento e alla fluidità, abbattendo antichi muri con un nuovo sistema dinamico, anche a costo di sentirsi un po’ smarriti. Contemporaneamente la digitalizzazione si imponeva l’obiettivo di redistribuire ai più quel potere che prima di allora era nelle mani di pochi privilegiati, le stesse élite che in nome di un qualche ideale avevano compiuto uno sterminio di massa. Si rinunciò così ai riferimenti guida, ai passaggi intermedi, alla ricerca della libertà, dell’accessibilità, generando il </w:t>
+      </w:r>
+      <w:r>
+        <w:rPr>
+          <w:rFonts w:ascii="Times New Roman" w:hAnsi="Times New Roman" w:cs="Times New Roman"/>
+          <w:i/>
+          <w:iCs/>
+          <w:sz w:val="20"/>
+          <w:szCs w:val="20"/>
+        </w:rPr>
         <w:t>navigare</w:t>
       </w:r>
       <w:r>
@@ -3260,7 +3402,16 @@
           <w:sz w:val="20"/>
           <w:szCs w:val="20"/>
         </w:rPr>
-        <w:t xml:space="preserve"> analizzando questi due eventi che si può evincere un ulteriore dettaglio fondamentale della rivoluzione digitale: coerentemente con la volontà di smantellare ogni mediazione, i nuovi strumenti digitali non appaiono come macchine mediatrici dell’esperienza</w:t>
+        <w:t xml:space="preserve"> analizzando questi due eventi che si può evincere un ulteriore dettaglio fondamentale della rivoluzione digitale: coerentemente con la volontà di </w:t>
+      </w:r>
+      <w:r>
+        <w:rPr>
+          <w:rFonts w:ascii="Times New Roman" w:hAnsi="Times New Roman" w:cs="Times New Roman"/>
+          <w:sz w:val="20"/>
+          <w:szCs w:val="20"/>
+        </w:rPr>
+        <w:lastRenderedPageBreak/>
+        <w:t>smantellare ogni mediazione, i nuovi strumenti digitali non appaiono come macchine mediatrici dell’esperienza</w:t>
       </w:r>
       <w:r>
         <w:rPr>
@@ -3292,16 +3443,7 @@
           <w:sz w:val="20"/>
           <w:szCs w:val="20"/>
         </w:rPr>
-        <w:t xml:space="preserve">, in accordo con l’eliminazione dei confini, </w:t>
-      </w:r>
-      <w:r>
-        <w:rPr>
-          <w:rFonts w:ascii="Times New Roman" w:hAnsi="Times New Roman" w:cs="Times New Roman"/>
-          <w:sz w:val="20"/>
-          <w:szCs w:val="20"/>
-        </w:rPr>
-        <w:lastRenderedPageBreak/>
-        <w:t xml:space="preserve">evidenzia l’interconnessione tra il mondo e il nuovo </w:t>
+        <w:t xml:space="preserve">, in accordo con l’eliminazione dei confini, evidenzia l’interconnessione tra il mondo e il nuovo </w:t>
       </w:r>
       <w:proofErr w:type="spellStart"/>
       <w:r>
@@ -3601,7 +3743,15 @@
           <w:sz w:val="20"/>
           <w:szCs w:val="20"/>
         </w:rPr>
-        <w:t>n questo evento si può identificare una vera e propria inversione dell’antico paradigma. Non è più necessario un cammino di fatica e sacrificio, mediato da libri, maestri, per raggiungere l’articolazione complessa del reale; l’esperienza non è più un lusso infrequente ed esclusivo. L’essenza dell’esperienza non è stata distrutta né banalizzata, bensì liberata sulla superficie del mondo, accessibile a tutti. Questa ricerca spasmodica dell</w:t>
+        <w:t xml:space="preserve">n questo evento si può identificare una vera e propria inversione dell’antico paradigma. Non è più necessario un cammino di fatica e sacrificio, mediato da libri, maestri, </w:t>
+      </w:r>
+      <w:r>
+        <w:rPr>
+          <w:rFonts w:ascii="Times New Roman" w:hAnsi="Times New Roman" w:cs="Times New Roman"/>
+          <w:sz w:val="20"/>
+          <w:szCs w:val="20"/>
+        </w:rPr>
+        <w:t>per raggiungere l’articolazione complessa del reale; l’esperienza non è più un lusso infrequente ed esclusivo. L’essenza dell’esperienza non è stata distrutta né banalizzata, bensì liberata sulla superficie del mondo, accessibile a tutti. Questa ricerca spasmodica dell</w:t>
       </w:r>
       <w:r>
         <w:rPr>
@@ -3926,6 +4076,7 @@
         </w:rPr>
         <w:t xml:space="preserve"> </w:t>
       </w:r>
+      <w:proofErr w:type="spellStart"/>
       <w:r>
         <w:rPr>
           <w:rFonts w:ascii="Times New Roman" w:hAnsi="Times New Roman" w:cs="Times New Roman"/>
@@ -3934,7 +4085,18 @@
           <w:sz w:val="20"/>
           <w:szCs w:val="20"/>
         </w:rPr>
-        <w:t xml:space="preserve">digital </w:t>
+        <w:t>digital</w:t>
+      </w:r>
+      <w:proofErr w:type="spellEnd"/>
+      <w:r>
+        <w:rPr>
+          <w:rFonts w:ascii="Times New Roman" w:hAnsi="Times New Roman" w:cs="Times New Roman"/>
+          <w:i/>
+          <w:iCs/>
+          <w:sz w:val="20"/>
+          <w:szCs w:val="20"/>
+        </w:rPr>
+        <w:t xml:space="preserve"> </w:t>
       </w:r>
       <w:proofErr w:type="spellStart"/>
       <w:r>
@@ -4593,6 +4755,7 @@
         </w:rPr>
         <w:t xml:space="preserve"> </w:t>
       </w:r>
+      <w:proofErr w:type="spellStart"/>
       <w:r>
         <w:rPr>
           <w:rFonts w:ascii="Times New Roman" w:hAnsi="Times New Roman" w:cs="Times New Roman"/>
@@ -4607,7 +4770,16 @@
           <w:sz w:val="20"/>
           <w:szCs w:val="20"/>
         </w:rPr>
-        <w:t>s specialistiche per le ICT</w:t>
+        <w:t>s</w:t>
+      </w:r>
+      <w:proofErr w:type="spellEnd"/>
+      <w:r>
+        <w:rPr>
+          <w:rFonts w:ascii="Times New Roman" w:hAnsi="Times New Roman" w:cs="Times New Roman"/>
+          <w:sz w:val="20"/>
+          <w:szCs w:val="20"/>
+        </w:rPr>
+        <w:t xml:space="preserve"> specialistiche per le ICT</w:t>
       </w:r>
       <w:r>
         <w:rPr>
@@ -4641,13 +4813,23 @@
         </w:rPr>
         <w:t xml:space="preserve"> </w:t>
       </w:r>
-      <w:r>
-        <w:rPr>
-          <w:rFonts w:ascii="Times New Roman" w:hAnsi="Times New Roman" w:cs="Times New Roman"/>
-          <w:sz w:val="20"/>
-          <w:szCs w:val="20"/>
-        </w:rPr>
-        <w:t xml:space="preserve">skills </w:t>
+      <w:proofErr w:type="spellStart"/>
+      <w:r>
+        <w:rPr>
+          <w:rFonts w:ascii="Times New Roman" w:hAnsi="Times New Roman" w:cs="Times New Roman"/>
+          <w:sz w:val="20"/>
+          <w:szCs w:val="20"/>
+        </w:rPr>
+        <w:t>skills</w:t>
+      </w:r>
+      <w:proofErr w:type="spellEnd"/>
+      <w:r>
+        <w:rPr>
+          <w:rFonts w:ascii="Times New Roman" w:hAnsi="Times New Roman" w:cs="Times New Roman"/>
+          <w:sz w:val="20"/>
+          <w:szCs w:val="20"/>
+        </w:rPr>
+        <w:t xml:space="preserve"> </w:t>
       </w:r>
       <w:r>
         <w:rPr>
@@ -4721,7 +4903,25 @@
           <w:sz w:val="20"/>
           <w:szCs w:val="20"/>
         </w:rPr>
-        <w:t xml:space="preserve"> skills per le </w:t>
+        <w:t xml:space="preserve"> </w:t>
+      </w:r>
+      <w:proofErr w:type="spellStart"/>
+      <w:r>
+        <w:rPr>
+          <w:rFonts w:ascii="Times New Roman" w:hAnsi="Times New Roman" w:cs="Times New Roman"/>
+          <w:sz w:val="20"/>
+          <w:szCs w:val="20"/>
+        </w:rPr>
+        <w:t>skills</w:t>
+      </w:r>
+      <w:proofErr w:type="spellEnd"/>
+      <w:r>
+        <w:rPr>
+          <w:rFonts w:ascii="Times New Roman" w:hAnsi="Times New Roman" w:cs="Times New Roman"/>
+          <w:sz w:val="20"/>
+          <w:szCs w:val="20"/>
+        </w:rPr>
+        <w:t xml:space="preserve"> per le </w:t>
       </w:r>
       <w:proofErr w:type="spellStart"/>
       <w:r>
@@ -4785,8 +4985,20 @@
           <w:sz w:val="20"/>
           <w:szCs w:val="20"/>
         </w:rPr>
-        <w:t xml:space="preserve"> solving</w:t>
-      </w:r>
+        <w:t xml:space="preserve"> </w:t>
+      </w:r>
+      <w:proofErr w:type="spellStart"/>
+      <w:r>
+        <w:rPr>
+          <w:rFonts w:ascii="Times New Roman" w:hAnsi="Times New Roman" w:cs="Times New Roman"/>
+          <w:i/>
+          <w:iCs/>
+          <w:sz w:val="20"/>
+          <w:szCs w:val="20"/>
+        </w:rPr>
+        <w:t>solving</w:t>
+      </w:r>
+      <w:proofErr w:type="spellEnd"/>
       <w:r>
         <w:rPr>
           <w:rFonts w:ascii="Times New Roman" w:hAnsi="Times New Roman" w:cs="Times New Roman"/>
@@ -4965,7 +5177,15 @@
           <w:sz w:val="20"/>
           <w:szCs w:val="20"/>
         </w:rPr>
-        <w:t xml:space="preserve">sse infatti sono abilità matematiche e </w:t>
+        <w:t>sse, infatti,</w:t>
+      </w:r>
+      <w:r>
+        <w:rPr>
+          <w:rFonts w:ascii="Times New Roman" w:hAnsi="Times New Roman" w:cs="Times New Roman"/>
+          <w:sz w:val="20"/>
+          <w:szCs w:val="20"/>
+        </w:rPr>
+        <w:t xml:space="preserve"> sono abilità matematiche e </w:t>
       </w:r>
       <w:r>
         <w:rPr>
@@ -5055,6 +5275,7 @@
         </w:rPr>
         <w:t xml:space="preserve">. La </w:t>
       </w:r>
+      <w:proofErr w:type="spellStart"/>
       <w:r>
         <w:rPr>
           <w:rFonts w:ascii="Times New Roman" w:hAnsi="Times New Roman" w:cs="Times New Roman"/>
@@ -5063,9 +5284,9 @@
           <w:sz w:val="20"/>
           <w:szCs w:val="20"/>
         </w:rPr>
-        <w:t xml:space="preserve">digital </w:t>
-      </w:r>
-      <w:proofErr w:type="spellStart"/>
+        <w:t>digital</w:t>
+      </w:r>
+      <w:proofErr w:type="spellEnd"/>
       <w:r>
         <w:rPr>
           <w:rFonts w:ascii="Times New Roman" w:hAnsi="Times New Roman" w:cs="Times New Roman"/>
@@ -5074,6 +5295,17 @@
           <w:sz w:val="20"/>
           <w:szCs w:val="20"/>
         </w:rPr>
+        <w:t xml:space="preserve"> </w:t>
+      </w:r>
+      <w:proofErr w:type="spellStart"/>
+      <w:r>
+        <w:rPr>
+          <w:rFonts w:ascii="Times New Roman" w:hAnsi="Times New Roman" w:cs="Times New Roman"/>
+          <w:i/>
+          <w:iCs/>
+          <w:sz w:val="20"/>
+          <w:szCs w:val="20"/>
+        </w:rPr>
         <w:t>literacy</w:t>
       </w:r>
       <w:proofErr w:type="spellEnd"/>
@@ -5156,7 +5388,16 @@
           <w:sz w:val="20"/>
           <w:szCs w:val="20"/>
         </w:rPr>
-        <w:t xml:space="preserve"> di partecipare attivamente in una società digitalizzata</w:t>
+        <w:t xml:space="preserve"> di partecipare attivamente in una società </w:t>
+      </w:r>
+      <w:r>
+        <w:rPr>
+          <w:rFonts w:ascii="Times New Roman" w:hAnsi="Times New Roman" w:cs="Times New Roman"/>
+          <w:sz w:val="20"/>
+          <w:szCs w:val="20"/>
+        </w:rPr>
+        <w:lastRenderedPageBreak/>
+        <w:t>digitalizzata</w:t>
       </w:r>
       <w:r>
         <w:rPr>
@@ -5220,16 +5461,7 @@
           <w:sz w:val="20"/>
           <w:szCs w:val="20"/>
         </w:rPr>
-        <w:t xml:space="preserve">e abilità logico-matematiche e linguistiche di base </w:t>
-      </w:r>
-      <w:r>
-        <w:rPr>
-          <w:rFonts w:ascii="Times New Roman" w:hAnsi="Times New Roman" w:cs="Times New Roman"/>
-          <w:sz w:val="20"/>
-          <w:szCs w:val="20"/>
-        </w:rPr>
-        <w:lastRenderedPageBreak/>
-        <w:t>fungono quindi da fondamenta per l</w:t>
+        <w:t>e abilità logico-matematiche e linguistiche di base fungono quindi da fondamenta per l</w:t>
       </w:r>
       <w:r>
         <w:rPr>
@@ -5319,14 +5551,6 @@
         </w:rPr>
         <w:t xml:space="preserve"> Data la forte correlazione tra </w:t>
       </w:r>
-      <w:r>
-        <w:rPr>
-          <w:rFonts w:ascii="Times New Roman" w:hAnsi="Times New Roman" w:cs="Times New Roman"/>
-          <w:sz w:val="20"/>
-          <w:szCs w:val="20"/>
-        </w:rPr>
-        <w:t xml:space="preserve">digital </w:t>
-      </w:r>
       <w:proofErr w:type="spellStart"/>
       <w:r>
         <w:rPr>
@@ -5334,6 +5558,24 @@
           <w:sz w:val="20"/>
           <w:szCs w:val="20"/>
         </w:rPr>
+        <w:t>digital</w:t>
+      </w:r>
+      <w:proofErr w:type="spellEnd"/>
+      <w:r>
+        <w:rPr>
+          <w:rFonts w:ascii="Times New Roman" w:hAnsi="Times New Roman" w:cs="Times New Roman"/>
+          <w:sz w:val="20"/>
+          <w:szCs w:val="20"/>
+        </w:rPr>
+        <w:t xml:space="preserve"> </w:t>
+      </w:r>
+      <w:proofErr w:type="spellStart"/>
+      <w:r>
+        <w:rPr>
+          <w:rFonts w:ascii="Times New Roman" w:hAnsi="Times New Roman" w:cs="Times New Roman"/>
+          <w:sz w:val="20"/>
+          <w:szCs w:val="20"/>
+        </w:rPr>
         <w:t>literacy</w:t>
       </w:r>
       <w:proofErr w:type="spellEnd"/>
@@ -5345,6 +5587,7 @@
         </w:rPr>
         <w:t xml:space="preserve"> e lo sviluppo di </w:t>
       </w:r>
+      <w:proofErr w:type="spellStart"/>
       <w:r>
         <w:rPr>
           <w:rFonts w:ascii="Times New Roman" w:hAnsi="Times New Roman" w:cs="Times New Roman"/>
@@ -5353,6 +5596,7 @@
         </w:rPr>
         <w:t>skills</w:t>
       </w:r>
+      <w:proofErr w:type="spellEnd"/>
       <w:r>
         <w:rPr>
           <w:rFonts w:ascii="Times New Roman" w:hAnsi="Times New Roman" w:cs="Times New Roman"/>
@@ -5705,6 +5949,7 @@
         </w:rPr>
         <w:t xml:space="preserve">il </w:t>
       </w:r>
+      <w:proofErr w:type="gramStart"/>
       <w:r>
         <w:rPr>
           <w:rFonts w:ascii="Times New Roman" w:hAnsi="Times New Roman" w:cs="Times New Roman"/>
@@ -5715,6 +5960,7 @@
         </w:rPr>
         <w:t>gap</w:t>
       </w:r>
+      <w:proofErr w:type="gramEnd"/>
       <w:r>
         <w:rPr>
           <w:rFonts w:ascii="Times New Roman" w:hAnsi="Times New Roman" w:cs="Times New Roman"/>
@@ -6423,7 +6669,15 @@
           <w:sz w:val="20"/>
           <w:szCs w:val="20"/>
         </w:rPr>
-        <w:t xml:space="preserve">, nel rispetto dei principi etici di equità e inclusione. </w:t>
+        <w:t xml:space="preserve">, nel rispetto dei </w:t>
+      </w:r>
+      <w:r>
+        <w:rPr>
+          <w:rFonts w:ascii="Times New Roman" w:hAnsi="Times New Roman" w:cs="Times New Roman"/>
+          <w:sz w:val="20"/>
+          <w:szCs w:val="20"/>
+        </w:rPr>
+        <w:t xml:space="preserve">principi etici di equità e inclusione. </w:t>
       </w:r>
       <w:r>
         <w:rPr>
@@ -6739,8 +6993,20 @@
           <w:sz w:val="20"/>
           <w:szCs w:val="20"/>
         </w:rPr>
-        <w:t xml:space="preserve"> solving</w:t>
-      </w:r>
+        <w:t xml:space="preserve"> </w:t>
+      </w:r>
+      <w:proofErr w:type="spellStart"/>
+      <w:r>
+        <w:rPr>
+          <w:rFonts w:ascii="Times New Roman" w:hAnsi="Times New Roman" w:cs="Times New Roman"/>
+          <w:i/>
+          <w:iCs/>
+          <w:sz w:val="20"/>
+          <w:szCs w:val="20"/>
+        </w:rPr>
+        <w:t>solving</w:t>
+      </w:r>
+      <w:proofErr w:type="spellEnd"/>
       <w:r>
         <w:rPr>
           <w:rFonts w:ascii="Times New Roman" w:hAnsi="Times New Roman" w:cs="Times New Roman"/>
@@ -8144,7 +8410,7 @@
       </w:r>
     </w:p>
   </w:comment>
-  <w:comment w:id="2" w:author="g.carbone8@campus.unimib.it" w:date="2021-12-22T12:27:00Z" w:initials="g">
+  <w:comment w:id="2" w:author="Silvia Grosso" w:date="2021-12-22T15:03:00Z" w:initials="SG">
     <w:p>
       <w:pPr>
         <w:pStyle w:val="Testocommento"/>
@@ -8156,11 +8422,11 @@
         <w:annotationRef/>
       </w:r>
       <w:r>
-        <w:t>Questo timore può essere contestualizzato ...</w:t>
+        <w:t>Scegliere modalità per riportare i grafici</w:t>
       </w:r>
     </w:p>
   </w:comment>
-  <w:comment w:id="3" w:author="Silvia Grosso" w:date="2021-12-19T22:28:00Z" w:initials="SG">
+  <w:comment w:id="3" w:author="g.carbone8@campus.unimib.it" w:date="2021-12-22T12:45:00Z" w:initials="g">
     <w:p>
       <w:pPr>
         <w:pStyle w:val="Testocommento"/>
@@ -8172,23 +8438,11 @@
         <w:annotationRef/>
       </w:r>
       <w:r>
-        <w:t xml:space="preserve">Metterei qui la parte di analisi questionario. Così poi c’è la parte conclusiva della </w:t>
-      </w:r>
-      <w:r>
-        <w:t>‘</w:t>
-      </w:r>
-      <w:r>
-        <w:t>saggezza digitale</w:t>
-      </w:r>
-      <w:r>
-        <w:t>’</w:t>
-      </w:r>
-      <w:r>
-        <w:t xml:space="preserve"> a cui posso collegarmi</w:t>
+        <w:t>Avvenuto più che consumato ?</w:t>
       </w:r>
     </w:p>
   </w:comment>
-  <w:comment w:id="4" w:author="Silvia Grosso" w:date="2021-12-22T15:03:00Z" w:initials="SG">
+  <w:comment w:id="4" w:author="Silvia Grosso" w:date="2021-12-19T22:28:00Z" w:initials="SG">
     <w:p>
       <w:pPr>
         <w:pStyle w:val="Testocommento"/>
@@ -8200,14 +8454,23 @@
         <w:annotationRef/>
       </w:r>
       <w:r>
-        <w:t>Sceglie</w:t>
-      </w:r>
-      <w:r>
-        <w:t>re modalità per riportare i grafici</w:t>
+        <w:t xml:space="preserve">Metterei qui la parte di analisi questionario. Così poi c’è la parte conclusiva della </w:t>
+      </w:r>
+      <w:r>
+        <w:t>‘</w:t>
+      </w:r>
+      <w:r>
+        <w:t>saggezza digitale</w:t>
+      </w:r>
+      <w:r>
+        <w:t>’</w:t>
+      </w:r>
+      <w:r>
+        <w:t xml:space="preserve"> a cui posso collegarmi</w:t>
       </w:r>
     </w:p>
   </w:comment>
-  <w:comment w:id="5" w:author="g.carbone8@campus.unimib.it" w:date="2021-12-22T12:45:00Z" w:initials="g">
+  <w:comment w:id="5" w:author="g.carbone8@campus.unimib.it" w:date="2021-12-21T17:36:00Z" w:initials="g">
     <w:p>
       <w:pPr>
         <w:pStyle w:val="Testocommento"/>
@@ -8219,11 +8482,11 @@
         <w:annotationRef/>
       </w:r>
       <w:r>
-        <w:t>Avvenuto più che consumato ?</w:t>
+        <w:t>Quale mancanza?</w:t>
       </w:r>
     </w:p>
   </w:comment>
-  <w:comment w:id="6" w:author="g.carbone8@campus.unimib.it" w:date="2021-12-21T17:36:00Z" w:initials="g">
+  <w:comment w:id="6" w:author="Silvia Grosso" w:date="2021-12-22T15:02:00Z" w:initials="SG">
     <w:p>
       <w:pPr>
         <w:pStyle w:val="Testocommento"/>
@@ -8234,12 +8497,9 @@
         </w:rPr>
         <w:annotationRef/>
       </w:r>
-      <w:r>
-        <w:t>Quale mancanza?</w:t>
-      </w:r>
     </w:p>
   </w:comment>
-  <w:comment w:id="7" w:author="Silvia Grosso" w:date="2021-12-22T15:02:00Z" w:initials="SG">
+  <w:comment w:id="7" w:author="Elisa Merelli - elisa.merelli@studio.unibo.it" w:date="2021-12-23T10:08:00Z" w:initials="EMe">
     <w:p>
       <w:pPr>
         <w:pStyle w:val="Testocommento"/>
@@ -8249,6 +8509,9 @@
           <w:rStyle w:val="Rimandocommento"/>
         </w:rPr>
         <w:annotationRef/>
+      </w:r>
+      <w:r>
+        <w:t>Credo fosse riferito alla mancanza della “saggezza digitale”: ora che ho invertito l’ordine della mia parte si capisce perché viene subito dopo</w:t>
       </w:r>
     </w:p>
   </w:comment>
@@ -8298,11 +8561,9 @@
       <w:r>
         <w:t xml:space="preserve">Mi suona un po’ strano </w:t>
       </w:r>
-      <w:proofErr w:type="spellStart"/>
       <w:r>
         <w:t>ahahaha</w:t>
       </w:r>
-      <w:proofErr w:type="spellEnd"/>
       <w:r>
         <w:t xml:space="preserve"> (non esperti)</w:t>
       </w:r>
@@ -8319,13 +8580,13 @@
 <file path=word/commentsExtended.xml><?xml version="1.0" encoding="utf-8"?>
 <w15:commentsEx xmlns:wpc="http://schemas.microsoft.com/office/word/2010/wordprocessingCanvas" xmlns:cx="http://schemas.microsoft.com/office/drawing/2014/chartex" xmlns:cx1="http://schemas.microsoft.com/office/drawing/2015/9/8/chartex" xmlns:cx2="http://schemas.microsoft.com/office/drawing/2015/10/21/chartex" xmlns:cx3="http://schemas.microsoft.com/office/drawing/2016/5/9/chartex" xmlns:cx4="http://schemas.microsoft.com/office/drawing/2016/5/10/chartex" xmlns:cx5="http://schemas.microsoft.com/office/drawing/2016/5/11/chartex" xmlns:cx6="http://schemas.microsoft.com/office/drawing/2016/5/12/chartex" xmlns:cx7="http://schemas.microsoft.com/office/drawing/2016/5/13/chartex" xmlns:cx8="http://schemas.microsoft.com/office/drawing/2016/5/14/chartex" xmlns:mc="http://schemas.openxmlformats.org/markup-compatibility/2006" xmlns:aink="http://schemas.microsoft.com/office/drawing/2016/ink" xmlns:am3d="http://schemas.microsoft.com/office/drawing/2017/model3d" xmlns:o="urn:schemas-microsoft-com:office:office" xmlns:r="http://schemas.openxmlformats.org/officeDocument/2006/relationships" xmlns:m="http://schemas.openxmlformats.org/officeDocument/2006/math" xmlns:v="urn:schemas-microsoft-com:vml" xmlns:wp14="http://schemas.microsoft.com/office/word/2010/wordprocessingDrawing" xmlns:wp="http://schemas.openxmlformats.org/drawingml/2006/wordprocessingDrawing" xmlns:w10="urn:schemas-microsoft-com:office:word" xmlns:w="http://schemas.openxmlformats.org/wordprocessingml/2006/main" xmlns:w14="http://schemas.microsoft.com/office/word/2010/wordml" xmlns:w15="http://schemas.microsoft.com/office/word/2012/wordml" xmlns:w16cex="http://schemas.microsoft.com/office/word/2018/wordml/cex" xmlns:w16cid="http://schemas.microsoft.com/office/word/2016/wordml/cid" xmlns:w16="http://schemas.microsoft.com/office/word/2018/wordml" xmlns:w16sdtdh="http://schemas.microsoft.com/office/word/2020/wordml/sdtdatahash" xmlns:w16se="http://schemas.microsoft.com/office/word/2015/wordml/symex" xmlns:wpg="http://schemas.microsoft.com/office/word/2010/wordprocessingGroup" xmlns:wpi="http://schemas.microsoft.com/office/word/2010/wordprocessingInk" xmlns:wne="http://schemas.microsoft.com/office/word/2006/wordml" xmlns:wps="http://schemas.microsoft.com/office/word/2010/wordprocessingShape" mc:Ignorable="w14 w15 w16se w16cid w16 w16cex w16sdtdh wp14">
   <w15:commentEx w15:paraId="71FDB405" w15:done="0"/>
-  <w15:commentEx w15:paraId="1FB5B4B4" w15:done="0"/>
-  <w15:commentEx w15:paraId="6D616FA7" w15:done="0"/>
-  <w15:commentEx w15:paraId="6EBA7F79" w15:done="0"/>
-  <w15:commentEx w15:paraId="2AD08DA3" w15:done="0"/>
-  <w15:commentEx w15:paraId="76F12CE4" w15:done="0"/>
+  <w15:commentEx w15:paraId="1FB5B4B4" w15:done="1"/>
+  <w15:commentEx w15:paraId="43BD044E" w15:done="0"/>
+  <w15:commentEx w15:paraId="455AF15D" w15:done="1"/>
+  <w15:commentEx w15:paraId="6EBA7F79" w15:done="1"/>
   <w15:commentEx w15:paraId="1EBD77BD" w15:done="0"/>
   <w15:commentEx w15:paraId="23B47DFC" w15:paraIdParent="1EBD77BD" w15:done="0"/>
+  <w15:commentEx w15:paraId="573D88E7" w15:paraIdParent="1EBD77BD" w15:done="0"/>
   <w15:commentEx w15:paraId="7A825EA5" w15:done="0"/>
   <w15:commentEx w15:paraId="56BFA53D" w15:done="1"/>
   <w15:commentEx w15:paraId="7074F550" w15:done="0"/>
@@ -8336,12 +8597,12 @@
 <w16cex:commentsExtensible xmlns:wpc="http://schemas.microsoft.com/office/word/2010/wordprocessingCanvas" xmlns:cx="http://schemas.microsoft.com/office/drawing/2014/chartex" xmlns:cx1="http://schemas.microsoft.com/office/drawing/2015/9/8/chartex" xmlns:cx2="http://schemas.microsoft.com/office/drawing/2015/10/21/chartex" xmlns:cx3="http://schemas.microsoft.com/office/drawing/2016/5/9/chartex" xmlns:cx4="http://schemas.microsoft.com/office/drawing/2016/5/10/chartex" xmlns:cx5="http://schemas.microsoft.com/office/drawing/2016/5/11/chartex" xmlns:cx6="http://schemas.microsoft.com/office/drawing/2016/5/12/chartex" xmlns:cx7="http://schemas.microsoft.com/office/drawing/2016/5/13/chartex" xmlns:cx8="http://schemas.microsoft.com/office/drawing/2016/5/14/chartex" xmlns:mc="http://schemas.openxmlformats.org/markup-compatibility/2006" xmlns:aink="http://schemas.microsoft.com/office/drawing/2016/ink" xmlns:am3d="http://schemas.microsoft.com/office/drawing/2017/model3d" xmlns:o="urn:schemas-microsoft-com:office:office" xmlns:r="http://schemas.openxmlformats.org/officeDocument/2006/relationships" xmlns:m="http://schemas.openxmlformats.org/officeDocument/2006/math" xmlns:v="urn:schemas-microsoft-com:vml" xmlns:wp14="http://schemas.microsoft.com/office/word/2010/wordprocessingDrawing" xmlns:wp="http://schemas.openxmlformats.org/drawingml/2006/wordprocessingDrawing" xmlns:w10="urn:schemas-microsoft-com:office:word" xmlns:w="http://schemas.openxmlformats.org/wordprocessingml/2006/main" xmlns:w14="http://schemas.microsoft.com/office/word/2010/wordml" xmlns:w15="http://schemas.microsoft.com/office/word/2012/wordml" xmlns:w16cex="http://schemas.microsoft.com/office/word/2018/wordml/cex" xmlns:w16cid="http://schemas.microsoft.com/office/word/2016/wordml/cid" xmlns:w16="http://schemas.microsoft.com/office/word/2018/wordml" xmlns:w16sdtdh="http://schemas.microsoft.com/office/word/2020/wordml/sdtdatahash" xmlns:w16se="http://schemas.microsoft.com/office/word/2015/wordml/symex" xmlns:wpg="http://schemas.microsoft.com/office/word/2010/wordprocessingGroup" xmlns:wpi="http://schemas.microsoft.com/office/word/2010/wordprocessingInk" xmlns:wne="http://schemas.microsoft.com/office/word/2006/wordml" xmlns:wps="http://schemas.microsoft.com/office/word/2010/wordprocessingShape" mc:Ignorable="w14 w15 w16se w16cid w16 w16cex w16sdtdh wp14">
   <w16cex:commentExtensible w16cex:durableId="256DBAC7" w16cex:dateUtc="2021-12-22T13:55:00Z"/>
   <w16cex:commentExtensible w16cex:durableId="256D9733" w16cex:dateUtc="2021-12-22T11:23:00Z"/>
-  <w16cex:commentExtensible w16cex:durableId="256D9843" w16cex:dateUtc="2021-12-22T11:27:00Z"/>
-  <w16cex:commentExtensible w16cex:durableId="256A309F" w16cex:dateUtc="2021-12-19T21:28:00Z"/>
   <w16cex:commentExtensible w16cex:durableId="256DBCC3" w16cex:dateUtc="2021-12-22T14:03:00Z"/>
   <w16cex:commentExtensible w16cex:durableId="256D9C6A" w16cex:dateUtc="2021-12-22T11:45:00Z"/>
+  <w16cex:commentExtensible w16cex:durableId="256A309F" w16cex:dateUtc="2021-12-19T21:28:00Z"/>
   <w16cex:commentExtensible w16cex:durableId="256C8F1B" w16cex:dateUtc="2021-12-21T16:36:00Z"/>
   <w16cex:commentExtensible w16cex:durableId="256DBC84" w16cex:dateUtc="2021-12-22T14:02:00Z"/>
+  <w16cex:commentExtensible w16cex:durableId="256EC908" w16cex:dateUtc="2021-12-23T09:08:00Z"/>
   <w16cex:commentExtensible w16cex:durableId="256C8F7B" w16cex:dateUtc="2021-12-21T16:38:00Z"/>
   <w16cex:commentExtensible w16cex:durableId="256C9131" w16cex:dateUtc="2021-12-21T16:45:00Z"/>
   <w16cex:commentExtensible w16cex:durableId="256DC74E" w16cex:dateUtc="2021-12-22T14:48:00Z"/>
@@ -8352,12 +8613,12 @@
 <w16cid:commentsIds xmlns:wpc="http://schemas.microsoft.com/office/word/2010/wordprocessingCanvas" xmlns:cx="http://schemas.microsoft.com/office/drawing/2014/chartex" xmlns:cx1="http://schemas.microsoft.com/office/drawing/2015/9/8/chartex" xmlns:cx2="http://schemas.microsoft.com/office/drawing/2015/10/21/chartex" xmlns:cx3="http://schemas.microsoft.com/office/drawing/2016/5/9/chartex" xmlns:cx4="http://schemas.microsoft.com/office/drawing/2016/5/10/chartex" xmlns:cx5="http://schemas.microsoft.com/office/drawing/2016/5/11/chartex" xmlns:cx6="http://schemas.microsoft.com/office/drawing/2016/5/12/chartex" xmlns:cx7="http://schemas.microsoft.com/office/drawing/2016/5/13/chartex" xmlns:cx8="http://schemas.microsoft.com/office/drawing/2016/5/14/chartex" xmlns:mc="http://schemas.openxmlformats.org/markup-compatibility/2006" xmlns:aink="http://schemas.microsoft.com/office/drawing/2016/ink" xmlns:am3d="http://schemas.microsoft.com/office/drawing/2017/model3d" xmlns:o="urn:schemas-microsoft-com:office:office" xmlns:r="http://schemas.openxmlformats.org/officeDocument/2006/relationships" xmlns:m="http://schemas.openxmlformats.org/officeDocument/2006/math" xmlns:v="urn:schemas-microsoft-com:vml" xmlns:wp14="http://schemas.microsoft.com/office/word/2010/wordprocessingDrawing" xmlns:wp="http://schemas.openxmlformats.org/drawingml/2006/wordprocessingDrawing" xmlns:w10="urn:schemas-microsoft-com:office:word" xmlns:w="http://schemas.openxmlformats.org/wordprocessingml/2006/main" xmlns:w14="http://schemas.microsoft.com/office/word/2010/wordml" xmlns:w15="http://schemas.microsoft.com/office/word/2012/wordml" xmlns:w16cex="http://schemas.microsoft.com/office/word/2018/wordml/cex" xmlns:w16cid="http://schemas.microsoft.com/office/word/2016/wordml/cid" xmlns:w16="http://schemas.microsoft.com/office/word/2018/wordml" xmlns:w16sdtdh="http://schemas.microsoft.com/office/word/2020/wordml/sdtdatahash" xmlns:w16se="http://schemas.microsoft.com/office/word/2015/wordml/symex" xmlns:wpg="http://schemas.microsoft.com/office/word/2010/wordprocessingGroup" xmlns:wpi="http://schemas.microsoft.com/office/word/2010/wordprocessingInk" xmlns:wne="http://schemas.microsoft.com/office/word/2006/wordml" xmlns:wps="http://schemas.microsoft.com/office/word/2010/wordprocessingShape" mc:Ignorable="w14 w15 w16se w16cid w16 w16cex w16sdtdh wp14">
   <w16cid:commentId w16cid:paraId="71FDB405" w16cid:durableId="256DBAC7"/>
   <w16cid:commentId w16cid:paraId="1FB5B4B4" w16cid:durableId="256D9733"/>
-  <w16cid:commentId w16cid:paraId="6D616FA7" w16cid:durableId="256D9843"/>
+  <w16cid:commentId w16cid:paraId="43BD044E" w16cid:durableId="256DBCC3"/>
+  <w16cid:commentId w16cid:paraId="455AF15D" w16cid:durableId="256D9C6A"/>
   <w16cid:commentId w16cid:paraId="6EBA7F79" w16cid:durableId="256A309F"/>
-  <w16cid:commentId w16cid:paraId="2AD08DA3" w16cid:durableId="256DBCC3"/>
-  <w16cid:commentId w16cid:paraId="76F12CE4" w16cid:durableId="256D9C6A"/>
   <w16cid:commentId w16cid:paraId="1EBD77BD" w16cid:durableId="256C8F1B"/>
   <w16cid:commentId w16cid:paraId="23B47DFC" w16cid:durableId="256DBC84"/>
+  <w16cid:commentId w16cid:paraId="573D88E7" w16cid:durableId="256EC908"/>
   <w16cid:commentId w16cid:paraId="7A825EA5" w16cid:durableId="256C8F7B"/>
   <w16cid:commentId w16cid:paraId="56BFA53D" w16cid:durableId="256C9131"/>
   <w16cid:commentId w16cid:paraId="7074F550" w16cid:durableId="256DC74E"/>
@@ -8921,6 +9182,9 @@
   </w15:person>
   <w15:person w15:author="g.carbone8@campus.unimib.it">
     <w15:presenceInfo w15:providerId="None" w15:userId="g.carbone8@campus.unimib.it"/>
+  </w15:person>
+  <w15:person w15:author="Elisa Merelli - elisa.merelli@studio.unibo.it">
+    <w15:presenceInfo w15:providerId="AD" w15:userId="S::elisa.merelli@studio.unibo.it::5cc3ea2d-a010-496f-a718-56aa6537fdcb"/>
   </w15:person>
 </w15:people>
 </file>

</xml_diff>

<commit_message>
modfiche definitive report e pres
</commit_message>
<xml_diff>
--- a/Report.docx
+++ b/Report.docx
@@ -306,7 +306,29 @@
           <w:szCs w:val="20"/>
           <w:lang w:eastAsia="it-IT"/>
         </w:rPr>
-        <w:t>In questo contesto le nuove generazioni, naturalmente più esposte e ricettive, sono sistematicamente indotte ad insegnare alle precedenti, apparentemente incapaci di adempiere al ruolo di educatore all’uso delle ICTs.</w:t>
+        <w:t xml:space="preserve">In questo contesto le nuove generazioni, naturalmente più esposte e ricettive, sono sistematicamente indotte ad insegnare alle precedenti, apparentemente incapaci di adempiere al ruolo di educatore all’uso delle </w:t>
+      </w:r>
+      <w:proofErr w:type="spellStart"/>
+      <w:r>
+        <w:rPr>
+          <w:rFonts w:ascii="Times New Roman" w:eastAsia="Times New Roman" w:hAnsi="Times New Roman" w:cs="Times New Roman"/>
+          <w:color w:val="000000"/>
+          <w:sz w:val="20"/>
+          <w:szCs w:val="20"/>
+          <w:lang w:eastAsia="it-IT"/>
+        </w:rPr>
+        <w:t>ICTs</w:t>
+      </w:r>
+      <w:proofErr w:type="spellEnd"/>
+      <w:r>
+        <w:rPr>
+          <w:rFonts w:ascii="Times New Roman" w:eastAsia="Times New Roman" w:hAnsi="Times New Roman" w:cs="Times New Roman"/>
+          <w:color w:val="000000"/>
+          <w:sz w:val="20"/>
+          <w:szCs w:val="20"/>
+          <w:lang w:eastAsia="it-IT"/>
+        </w:rPr>
+        <w:t>.</w:t>
       </w:r>
     </w:p>
     <w:p>
@@ -341,7 +363,29 @@
           <w:szCs w:val="20"/>
           <w:lang w:eastAsia="it-IT"/>
         </w:rPr>
-        <w:t>Per indagare tali questioni strutturiamo il nostro elaborato nel modo seguente. Individueremo diverse classi di utenti sulla base di come si interfacciano con le tecnologie dell’informazione. Cercheremo, in particolar modo, di riconoscere e distinguere per ogni classe le circostanze che inducono gli utenti ad un primo approccio, le diverse modalità e scopi principali di utilizzo delle ICTs.</w:t>
+        <w:t xml:space="preserve">Per indagare tali questioni strutturiamo il nostro elaborato nel modo seguente. Individueremo diverse classi di utenti sulla base di come si interfacciano con le tecnologie dell’informazione. Cercheremo, in particolar modo, di riconoscere e distinguere per ogni classe le circostanze che inducono gli utenti ad un primo approccio, le diverse modalità e scopi principali di utilizzo delle </w:t>
+      </w:r>
+      <w:proofErr w:type="spellStart"/>
+      <w:r>
+        <w:rPr>
+          <w:rFonts w:ascii="Times New Roman" w:eastAsia="Times New Roman" w:hAnsi="Times New Roman" w:cs="Times New Roman"/>
+          <w:color w:val="000000"/>
+          <w:sz w:val="20"/>
+          <w:szCs w:val="20"/>
+          <w:lang w:eastAsia="it-IT"/>
+        </w:rPr>
+        <w:t>ICTs</w:t>
+      </w:r>
+      <w:proofErr w:type="spellEnd"/>
+      <w:r>
+        <w:rPr>
+          <w:rFonts w:ascii="Times New Roman" w:eastAsia="Times New Roman" w:hAnsi="Times New Roman" w:cs="Times New Roman"/>
+          <w:color w:val="000000"/>
+          <w:sz w:val="20"/>
+          <w:szCs w:val="20"/>
+          <w:lang w:eastAsia="it-IT"/>
+        </w:rPr>
+        <w:t>.</w:t>
       </w:r>
     </w:p>
     <w:p>
@@ -454,7 +498,29 @@
           <w:szCs w:val="20"/>
           <w:lang w:eastAsia="it-IT"/>
         </w:rPr>
-        <w:t>Inoltre, tenteremo di introdurre dati quantitativi raccolti con l’ausilio di sondaggi che verranno tenuti in considerazione solo se significativi. Somministreremo un Modulo Google a un campione di popolazione appartenente alla Generazione Y e Z, investigando la natura soggettiva dell’approccio e della relazione con le ICTs.</w:t>
+        <w:t xml:space="preserve">Inoltre, tenteremo di introdurre dati quantitativi raccolti con l’ausilio di sondaggi che verranno tenuti in considerazione solo se significativi. Somministreremo un Modulo Google a un campione di popolazione appartenente alla Generazione Y e Z, investigando la natura soggettiva dell’approccio e della relazione con le </w:t>
+      </w:r>
+      <w:proofErr w:type="spellStart"/>
+      <w:r>
+        <w:rPr>
+          <w:rFonts w:ascii="Times New Roman" w:eastAsia="Times New Roman" w:hAnsi="Times New Roman" w:cs="Times New Roman"/>
+          <w:color w:val="000000"/>
+          <w:sz w:val="20"/>
+          <w:szCs w:val="20"/>
+          <w:lang w:eastAsia="it-IT"/>
+        </w:rPr>
+        <w:t>ICTs</w:t>
+      </w:r>
+      <w:proofErr w:type="spellEnd"/>
+      <w:r>
+        <w:rPr>
+          <w:rFonts w:ascii="Times New Roman" w:eastAsia="Times New Roman" w:hAnsi="Times New Roman" w:cs="Times New Roman"/>
+          <w:color w:val="000000"/>
+          <w:sz w:val="20"/>
+          <w:szCs w:val="20"/>
+          <w:lang w:eastAsia="it-IT"/>
+        </w:rPr>
+        <w:t>.</w:t>
       </w:r>
     </w:p>
     <w:p>
@@ -1267,6 +1333,7 @@
         </w:rPr>
         <w:t xml:space="preserve">un </w:t>
       </w:r>
+      <w:proofErr w:type="spellStart"/>
       <w:r>
         <w:rPr>
           <w:rFonts w:ascii="Times New Roman" w:hAnsi="Times New Roman" w:cs="Times New Roman"/>
@@ -1277,6 +1344,7 @@
         </w:rPr>
         <w:t>form</w:t>
       </w:r>
+      <w:proofErr w:type="spellEnd"/>
       <w:r>
         <w:rPr>
           <w:rFonts w:ascii="Times New Roman" w:hAnsi="Times New Roman" w:cs="Times New Roman"/>
@@ -1650,7 +1718,23 @@
           <w:sz w:val="20"/>
           <w:szCs w:val="20"/>
         </w:rPr>
-        <w:t xml:space="preserve"> Tuttavia, tale interpretazione potrebbe risultare superficiale, nonché rischiosa: infatti scegliere di non approfondire il rapporto tra la tecnologia e questa tipologia di utenti significherebbe perdere l’occasione di studiare un aspetto della nuova società digitale ed eventualmente delineare caratteristiche che possano essere rilevanti anche in futuro quando le attuali generazioni “giovani” invecchieranno. </w:t>
+        <w:t xml:space="preserve"> Tuttavia</w:t>
+      </w:r>
+      <w:r>
+        <w:rPr>
+          <w:rFonts w:ascii="Times New Roman" w:hAnsi="Times New Roman" w:cs="Times New Roman"/>
+          <w:sz w:val="20"/>
+          <w:szCs w:val="20"/>
+        </w:rPr>
+        <w:t xml:space="preserve"> </w:t>
+      </w:r>
+      <w:r>
+        <w:rPr>
+          <w:rFonts w:ascii="Times New Roman" w:hAnsi="Times New Roman" w:cs="Times New Roman"/>
+          <w:sz w:val="20"/>
+          <w:szCs w:val="20"/>
+        </w:rPr>
+        <w:t xml:space="preserve">tale interpretazione potrebbe risultare superficiale, nonché rischiosa: infatti scegliere di non approfondire il rapporto tra la tecnologia e questa tipologia di utenti significherebbe perdere l’occasione di studiare un aspetto della nuova società digitale ed eventualmente delineare caratteristiche che possano essere rilevanti anche in futuro quando le attuali generazioni “giovani” invecchieranno. </w:t>
       </w:r>
     </w:p>
     <w:p>
@@ -1668,7 +1752,25 @@
           <w:sz w:val="20"/>
           <w:szCs w:val="20"/>
         </w:rPr>
-        <w:t xml:space="preserve">In accordo con Bran Knowles e Vicki L. Hanson, autori dell’articolo </w:t>
+        <w:t xml:space="preserve">In accordo con </w:t>
+      </w:r>
+      <w:proofErr w:type="spellStart"/>
+      <w:r>
+        <w:rPr>
+          <w:rFonts w:ascii="Times New Roman" w:hAnsi="Times New Roman" w:cs="Times New Roman"/>
+          <w:sz w:val="20"/>
+          <w:szCs w:val="20"/>
+        </w:rPr>
+        <w:t>Bran</w:t>
+      </w:r>
+      <w:proofErr w:type="spellEnd"/>
+      <w:r>
+        <w:rPr>
+          <w:rFonts w:ascii="Times New Roman" w:hAnsi="Times New Roman" w:cs="Times New Roman"/>
+          <w:sz w:val="20"/>
+          <w:szCs w:val="20"/>
+        </w:rPr>
+        <w:t xml:space="preserve"> Knowles e Vicki L. Hanson, autori dell’articolo </w:t>
       </w:r>
       <w:r>
         <w:rPr>
@@ -1678,17 +1780,39 @@
           <w:sz w:val="20"/>
           <w:szCs w:val="20"/>
         </w:rPr>
-        <w:t>“The Wisdom of Older Technology (Non)Users”</w:t>
-      </w:r>
-      <w:r>
-        <w:rPr>
-          <w:rStyle w:val="Rimandonotaapidipagina"/>
+        <w:t xml:space="preserve">“The Wisdom of </w:t>
+      </w:r>
+      <w:proofErr w:type="spellStart"/>
+      <w:r>
+        <w:rPr>
           <w:rFonts w:ascii="Times New Roman" w:hAnsi="Times New Roman" w:cs="Times New Roman"/>
           <w:i/>
           <w:iCs/>
           <w:sz w:val="20"/>
           <w:szCs w:val="20"/>
         </w:rPr>
+        <w:t>Older</w:t>
+      </w:r>
+      <w:proofErr w:type="spellEnd"/>
+      <w:r>
+        <w:rPr>
+          <w:rFonts w:ascii="Times New Roman" w:hAnsi="Times New Roman" w:cs="Times New Roman"/>
+          <w:i/>
+          <w:iCs/>
+          <w:sz w:val="20"/>
+          <w:szCs w:val="20"/>
+        </w:rPr>
+        <w:t xml:space="preserve"> Technology (Non)Users”</w:t>
+      </w:r>
+      <w:r>
+        <w:rPr>
+          <w:rStyle w:val="Rimandonotaapidipagina"/>
+          <w:rFonts w:ascii="Times New Roman" w:hAnsi="Times New Roman" w:cs="Times New Roman"/>
+          <w:i/>
+          <w:iCs/>
+          <w:sz w:val="20"/>
+          <w:szCs w:val="20"/>
+        </w:rPr>
         <w:footnoteReference w:id="3"/>
       </w:r>
       <w:r>
@@ -1721,15 +1845,15 @@
           <w:sz w:val="20"/>
           <w:szCs w:val="20"/>
         </w:rPr>
-        <w:t xml:space="preserve">: </w:t>
-      </w:r>
-      <w:r>
-        <w:rPr>
-          <w:rFonts w:ascii="Times New Roman" w:hAnsi="Times New Roman" w:cs="Times New Roman"/>
-          <w:sz w:val="20"/>
-          <w:szCs w:val="20"/>
-        </w:rPr>
-        <w:t xml:space="preserve">ad esempio, ci si preoccupa che gli acquisti online sottraggano sempre più occasioni di guadagno ai negozi </w:t>
+        <w:t>. Essi temono, ad esempio,</w:t>
+      </w:r>
+      <w:r>
+        <w:rPr>
+          <w:rFonts w:ascii="Times New Roman" w:hAnsi="Times New Roman" w:cs="Times New Roman"/>
+          <w:sz w:val="20"/>
+          <w:szCs w:val="20"/>
+        </w:rPr>
+        <w:t xml:space="preserve"> che gli acquisti online sottraggano sempre più occasioni di guadagno ai negozi </w:t>
       </w:r>
       <w:r>
         <w:rPr>
@@ -1745,15 +1869,15 @@
           <w:sz w:val="20"/>
           <w:szCs w:val="20"/>
         </w:rPr>
-        <w:t xml:space="preserve">; </w:t>
-      </w:r>
-      <w:r>
-        <w:rPr>
-          <w:rFonts w:ascii="Times New Roman" w:hAnsi="Times New Roman" w:cs="Times New Roman"/>
-          <w:sz w:val="20"/>
-          <w:szCs w:val="20"/>
-        </w:rPr>
-        <w:t>dunque,</w:t>
+        <w:t xml:space="preserve"> e che, di conseguenza</w:t>
+      </w:r>
+      <w:r>
+        <w:rPr>
+          <w:rFonts w:ascii="Times New Roman" w:hAnsi="Times New Roman" w:cs="Times New Roman"/>
+          <w:sz w:val="20"/>
+          <w:szCs w:val="20"/>
+        </w:rPr>
+        <w:t>,</w:t>
       </w:r>
       <w:r>
         <w:rPr>
@@ -1777,7 +1901,25 @@
           <w:sz w:val="20"/>
           <w:szCs w:val="20"/>
         </w:rPr>
-        <w:t>la chiusura di centri commerciali urbani che favoriscono la socializzazione. Infine, si osserva che per soggetti in età avanzata la rinuncia all’uso di tecnologie si adatta alle aspettative culturali e dunque offre il privilegio di “essere giustificati”. Gli stessi anziani prendono parte a tale prospettiva e nella relazione con le ICTs sono scoraggiati e disincentivati, pur potendone trarre potenzialmente grandi benefici come alleviare la solitudine e l'isolamento, vivere in modo indipendente e partecipare alla società.</w:t>
+        <w:t xml:space="preserve">la chiusura di centri commerciali urbani che favoriscono la socializzazione. Infine, si osserva che per soggetti in età avanzata la rinuncia all’uso di tecnologie si adatta alle aspettative culturali e dunque offre il privilegio di “essere giustificati”. Gli stessi anziani prendono parte a tale prospettiva e nella relazione con le </w:t>
+      </w:r>
+      <w:proofErr w:type="spellStart"/>
+      <w:r>
+        <w:rPr>
+          <w:rFonts w:ascii="Times New Roman" w:hAnsi="Times New Roman" w:cs="Times New Roman"/>
+          <w:sz w:val="20"/>
+          <w:szCs w:val="20"/>
+        </w:rPr>
+        <w:t>ICTs</w:t>
+      </w:r>
+      <w:proofErr w:type="spellEnd"/>
+      <w:r>
+        <w:rPr>
+          <w:rFonts w:ascii="Times New Roman" w:hAnsi="Times New Roman" w:cs="Times New Roman"/>
+          <w:sz w:val="20"/>
+          <w:szCs w:val="20"/>
+        </w:rPr>
+        <w:t xml:space="preserve"> sono scoraggiati e disincentivati, pur potendone trarre potenzialmente grandi benefici come alleviare la solitudine e l'isolamento, vivere in modo indipendente e partecipare alla società.</w:t>
       </w:r>
     </w:p>
     <w:p>
@@ -1805,7 +1947,29 @@
           <w:sz w:val="20"/>
           <w:szCs w:val="20"/>
         </w:rPr>
-        <w:t>"Digital Natives, Digital Immigrants"</w:t>
+        <w:t xml:space="preserve">"Digital Natives, Digital </w:t>
+      </w:r>
+      <w:proofErr w:type="spellStart"/>
+      <w:r>
+        <w:rPr>
+          <w:rFonts w:ascii="Times New Roman" w:hAnsi="Times New Roman" w:cs="Times New Roman"/>
+          <w:i/>
+          <w:iCs/>
+          <w:sz w:val="20"/>
+          <w:szCs w:val="20"/>
+        </w:rPr>
+        <w:t>Immigrants</w:t>
+      </w:r>
+      <w:proofErr w:type="spellEnd"/>
+      <w:r>
+        <w:rPr>
+          <w:rFonts w:ascii="Times New Roman" w:hAnsi="Times New Roman" w:cs="Times New Roman"/>
+          <w:i/>
+          <w:iCs/>
+          <w:sz w:val="20"/>
+          <w:szCs w:val="20"/>
+        </w:rPr>
+        <w:t>"</w:t>
       </w:r>
       <w:r>
         <w:rPr>
@@ -2473,83 +2637,20 @@
           <w:sz w:val="20"/>
           <w:szCs w:val="20"/>
         </w:rPr>
-        <w:t>The fallacy of the ‘digital native’”</w:t>
-      </w:r>
-      <w:r>
-        <w:rPr>
-          <w:rStyle w:val="Rimandonotaapidipagina"/>
+        <w:t xml:space="preserve">The </w:t>
+      </w:r>
+      <w:proofErr w:type="spellStart"/>
+      <w:r>
+        <w:rPr>
           <w:rFonts w:ascii="Times New Roman" w:hAnsi="Times New Roman" w:cs="Times New Roman"/>
           <w:i/>
           <w:iCs/>
           <w:sz w:val="20"/>
           <w:szCs w:val="20"/>
         </w:rPr>
-        <w:footnoteReference w:id="5"/>
-      </w:r>
-      <w:r>
-        <w:rPr>
-          <w:rFonts w:ascii="Times New Roman" w:hAnsi="Times New Roman" w:cs="Times New Roman"/>
-          <w:sz w:val="20"/>
-          <w:szCs w:val="20"/>
-        </w:rPr>
-        <w:t xml:space="preserve">, viene sottolineato come spesso i nativi digitali non abbiano una reale percezione delle loro competenze in ambito tecnologico e vi sia un divario tra conoscenze effettive professionalmente spendibili e abilità acquisite per la tipologia di stile di vita (come il recupero di contenuti online, messaggi, fruizione passiva di video, etc.). Inoltre, bisogna considerare le modalità di apprendimento di cui tale categoria ha </w:t>
-      </w:r>
-      <w:r>
-        <w:rPr>
-          <w:rFonts w:ascii="Times New Roman" w:hAnsi="Times New Roman" w:cs="Times New Roman"/>
-          <w:sz w:val="20"/>
-          <w:szCs w:val="20"/>
-        </w:rPr>
-        <w:t>disposto</w:t>
-      </w:r>
-      <w:r>
-        <w:rPr>
-          <w:rFonts w:ascii="Times New Roman" w:hAnsi="Times New Roman" w:cs="Times New Roman"/>
-          <w:sz w:val="20"/>
-          <w:szCs w:val="20"/>
-        </w:rPr>
-        <w:t>: Prensky</w:t>
-      </w:r>
-      <w:r>
-        <w:rPr>
-          <w:rFonts w:ascii="Times New Roman" w:hAnsi="Times New Roman" w:cs="Times New Roman"/>
-          <w:sz w:val="20"/>
-          <w:szCs w:val="20"/>
-        </w:rPr>
-        <w:t>, nel suo articolo, introduce anche la figura dell’</w:t>
-      </w:r>
-      <w:r>
-        <w:rPr>
-          <w:rFonts w:ascii="Times New Roman" w:hAnsi="Times New Roman" w:cs="Times New Roman"/>
-          <w:sz w:val="20"/>
-          <w:szCs w:val="20"/>
-        </w:rPr>
-        <w:t>“</w:t>
-      </w:r>
-      <w:r>
-        <w:rPr>
-          <w:rFonts w:ascii="Times New Roman" w:hAnsi="Times New Roman" w:cs="Times New Roman"/>
-          <w:sz w:val="20"/>
-          <w:szCs w:val="20"/>
-        </w:rPr>
-        <w:t>Immigrato Digitale</w:t>
-      </w:r>
-      <w:r>
-        <w:rPr>
-          <w:rFonts w:ascii="Times New Roman" w:hAnsi="Times New Roman" w:cs="Times New Roman"/>
-          <w:sz w:val="20"/>
-          <w:szCs w:val="20"/>
-        </w:rPr>
-        <w:t>”</w:t>
-      </w:r>
-      <w:r>
-        <w:rPr>
-          <w:rFonts w:ascii="Times New Roman" w:hAnsi="Times New Roman" w:cs="Times New Roman"/>
-          <w:sz w:val="20"/>
-          <w:szCs w:val="20"/>
-        </w:rPr>
-        <w:t xml:space="preserve"> riferendosi alla porzione di società nata prima dell’avvento del digitale e che si è trovata ad interfacciarsi con esso in età adulta. Proprio come un soggetto migrato in un nuovo Paese che ne impara la lingua e le usanze, manterrà sempre il suo accento e le sue radici culturali, allo stesso modo un </w:t>
-      </w:r>
+        <w:t>fallacy</w:t>
+      </w:r>
+      <w:proofErr w:type="spellEnd"/>
       <w:r>
         <w:rPr>
           <w:rFonts w:ascii="Times New Roman" w:hAnsi="Times New Roman" w:cs="Times New Roman"/>
@@ -2558,8 +2659,105 @@
           <w:sz w:val="20"/>
           <w:szCs w:val="20"/>
         </w:rPr>
-        <w:t>digital immigrant</w:t>
-      </w:r>
+        <w:t xml:space="preserve"> of the ‘digital native’”</w:t>
+      </w:r>
+      <w:r>
+        <w:rPr>
+          <w:rStyle w:val="Rimandonotaapidipagina"/>
+          <w:rFonts w:ascii="Times New Roman" w:hAnsi="Times New Roman" w:cs="Times New Roman"/>
+          <w:i/>
+          <w:iCs/>
+          <w:sz w:val="20"/>
+          <w:szCs w:val="20"/>
+        </w:rPr>
+        <w:footnoteReference w:id="5"/>
+      </w:r>
+      <w:r>
+        <w:rPr>
+          <w:rFonts w:ascii="Times New Roman" w:hAnsi="Times New Roman" w:cs="Times New Roman"/>
+          <w:sz w:val="20"/>
+          <w:szCs w:val="20"/>
+        </w:rPr>
+        <w:t xml:space="preserve">, viene sottolineato come spesso i nativi digitali non abbiano una reale percezione delle loro competenze in ambito tecnologico e vi sia un divario tra conoscenze effettive professionalmente spendibili e abilità acquisite per la tipologia di stile di vita (come il recupero di contenuti online, messaggi, fruizione passiva di video, etc.). Inoltre, bisogna considerare le modalità di apprendimento di cui tale categoria ha </w:t>
+      </w:r>
+      <w:r>
+        <w:rPr>
+          <w:rFonts w:ascii="Times New Roman" w:hAnsi="Times New Roman" w:cs="Times New Roman"/>
+          <w:sz w:val="20"/>
+          <w:szCs w:val="20"/>
+        </w:rPr>
+        <w:t>disposto</w:t>
+      </w:r>
+      <w:r>
+        <w:rPr>
+          <w:rFonts w:ascii="Times New Roman" w:hAnsi="Times New Roman" w:cs="Times New Roman"/>
+          <w:sz w:val="20"/>
+          <w:szCs w:val="20"/>
+        </w:rPr>
+        <w:t>: Prensky</w:t>
+      </w:r>
+      <w:r>
+        <w:rPr>
+          <w:rFonts w:ascii="Times New Roman" w:hAnsi="Times New Roman" w:cs="Times New Roman"/>
+          <w:sz w:val="20"/>
+          <w:szCs w:val="20"/>
+        </w:rPr>
+        <w:t>, nel suo articolo, introduce anche la figura dell’</w:t>
+      </w:r>
+      <w:r>
+        <w:rPr>
+          <w:rFonts w:ascii="Times New Roman" w:hAnsi="Times New Roman" w:cs="Times New Roman"/>
+          <w:sz w:val="20"/>
+          <w:szCs w:val="20"/>
+        </w:rPr>
+        <w:t>“</w:t>
+      </w:r>
+      <w:r>
+        <w:rPr>
+          <w:rFonts w:ascii="Times New Roman" w:hAnsi="Times New Roman" w:cs="Times New Roman"/>
+          <w:sz w:val="20"/>
+          <w:szCs w:val="20"/>
+        </w:rPr>
+        <w:t>Immigrato Digitale</w:t>
+      </w:r>
+      <w:r>
+        <w:rPr>
+          <w:rFonts w:ascii="Times New Roman" w:hAnsi="Times New Roman" w:cs="Times New Roman"/>
+          <w:sz w:val="20"/>
+          <w:szCs w:val="20"/>
+        </w:rPr>
+        <w:t>”</w:t>
+      </w:r>
+      <w:r>
+        <w:rPr>
+          <w:rFonts w:ascii="Times New Roman" w:hAnsi="Times New Roman" w:cs="Times New Roman"/>
+          <w:sz w:val="20"/>
+          <w:szCs w:val="20"/>
+        </w:rPr>
+        <w:t xml:space="preserve"> riferendosi alla porzione di società nata prima dell’avvento del digitale e che si è trovata ad interfacciarsi con esso in età adulta. Proprio come un soggetto migrato in un nuovo Paese che ne impara la lingua e le usanze manterrà sempre il suo accento e le sue radici culturali, allo stesso modo un </w:t>
+      </w:r>
+      <w:r>
+        <w:rPr>
+          <w:rFonts w:ascii="Times New Roman" w:hAnsi="Times New Roman" w:cs="Times New Roman"/>
+          <w:i/>
+          <w:iCs/>
+          <w:sz w:val="20"/>
+          <w:szCs w:val="20"/>
+        </w:rPr>
+        <w:t xml:space="preserve">digital </w:t>
+      </w:r>
+      <w:proofErr w:type="spellStart"/>
+      <w:r>
+        <w:rPr>
+          <w:rFonts w:ascii="Times New Roman" w:hAnsi="Times New Roman" w:cs="Times New Roman"/>
+          <w:i/>
+          <w:iCs/>
+          <w:sz w:val="20"/>
+          <w:szCs w:val="20"/>
+        </w:rPr>
+        <w:t>immigrant</w:t>
+      </w:r>
+      <w:proofErr w:type="spellEnd"/>
       <w:r>
         <w:rPr>
           <w:rFonts w:ascii="Times New Roman" w:hAnsi="Times New Roman" w:cs="Times New Roman"/>
@@ -2632,7 +2830,43 @@
           <w:sz w:val="20"/>
           <w:szCs w:val="20"/>
         </w:rPr>
-        <w:t xml:space="preserve">Ritorniamo così al 1978, anno in cui venne sviluppato dall’ingegnere giapponese Nishikado Tomohiro il videogioco </w:t>
+        <w:t xml:space="preserve">Ritorniamo così al 1978, anno in cui venne sviluppato dall’ingegnere giapponese </w:t>
+      </w:r>
+      <w:proofErr w:type="spellStart"/>
+      <w:r>
+        <w:rPr>
+          <w:rFonts w:ascii="Times New Roman" w:hAnsi="Times New Roman" w:cs="Times New Roman"/>
+          <w:sz w:val="20"/>
+          <w:szCs w:val="20"/>
+        </w:rPr>
+        <w:t>Nishikado</w:t>
+      </w:r>
+      <w:proofErr w:type="spellEnd"/>
+      <w:r>
+        <w:rPr>
+          <w:rFonts w:ascii="Times New Roman" w:hAnsi="Times New Roman" w:cs="Times New Roman"/>
+          <w:sz w:val="20"/>
+          <w:szCs w:val="20"/>
+        </w:rPr>
+        <w:t xml:space="preserve"> </w:t>
+      </w:r>
+      <w:proofErr w:type="spellStart"/>
+      <w:r>
+        <w:rPr>
+          <w:rFonts w:ascii="Times New Roman" w:hAnsi="Times New Roman" w:cs="Times New Roman"/>
+          <w:sz w:val="20"/>
+          <w:szCs w:val="20"/>
+        </w:rPr>
+        <w:t>Tomohiro</w:t>
+      </w:r>
+      <w:proofErr w:type="spellEnd"/>
+      <w:r>
+        <w:rPr>
+          <w:rFonts w:ascii="Times New Roman" w:hAnsi="Times New Roman" w:cs="Times New Roman"/>
+          <w:sz w:val="20"/>
+          <w:szCs w:val="20"/>
+        </w:rPr>
+        <w:t xml:space="preserve"> il videogioco </w:t>
       </w:r>
       <w:r>
         <w:rPr>
@@ -2642,16 +2876,9 @@
           <w:sz w:val="20"/>
           <w:szCs w:val="20"/>
         </w:rPr>
-        <w:t xml:space="preserve">Space Invaders </w:t>
-      </w:r>
-      <w:r>
-        <w:rPr>
-          <w:rFonts w:ascii="Times New Roman" w:hAnsi="Times New Roman" w:cs="Times New Roman"/>
-          <w:sz w:val="20"/>
-          <w:szCs w:val="20"/>
-        </w:rPr>
-        <w:t xml:space="preserve">che nel giro di pochi anni, raggiungendo anche l’Italia, generò un fatturato di 500 milioni di dollari decretando l’inizio di un periodo di grande fortuna per i videogiochi. Le armi vincenti erano a dir poco innovative: semplicità, velocità, fluidità. Dodici anni dopo, passando per l’avvento dei primi </w:t>
-      </w:r>
+        <w:t xml:space="preserve">Space </w:t>
+      </w:r>
+      <w:proofErr w:type="spellStart"/>
       <w:r>
         <w:rPr>
           <w:rFonts w:ascii="Times New Roman" w:hAnsi="Times New Roman" w:cs="Times New Roman"/>
@@ -2660,16 +2887,9 @@
           <w:sz w:val="20"/>
           <w:szCs w:val="20"/>
         </w:rPr>
-        <w:t>Personal Computer</w:t>
-      </w:r>
-      <w:r>
-        <w:rPr>
-          <w:rFonts w:ascii="Times New Roman" w:hAnsi="Times New Roman" w:cs="Times New Roman"/>
-          <w:sz w:val="20"/>
-          <w:szCs w:val="20"/>
-        </w:rPr>
-        <w:t xml:space="preserve">, del CD e della prima fotocamera interamente digitale Fuji, un ingegnere informatico inglese di nome Tim Berners-Lee inaugura il </w:t>
-      </w:r>
+        <w:t>Invaders</w:t>
+      </w:r>
+      <w:proofErr w:type="spellEnd"/>
       <w:r>
         <w:rPr>
           <w:rFonts w:ascii="Times New Roman" w:hAnsi="Times New Roman" w:cs="Times New Roman"/>
@@ -2678,15 +2898,15 @@
           <w:sz w:val="20"/>
           <w:szCs w:val="20"/>
         </w:rPr>
-        <w:t xml:space="preserve">World Wide Web. </w:t>
-      </w:r>
-      <w:r>
-        <w:rPr>
-          <w:rFonts w:ascii="Times New Roman" w:hAnsi="Times New Roman" w:cs="Times New Roman"/>
-          <w:sz w:val="20"/>
-          <w:szCs w:val="20"/>
-        </w:rPr>
-        <w:t>Nel dicembre del 1990 nasce la prima pagina Web: una manciata di link</w:t>
+        <w:t xml:space="preserve"> </w:t>
+      </w:r>
+      <w:r>
+        <w:rPr>
+          <w:rFonts w:ascii="Times New Roman" w:hAnsi="Times New Roman" w:cs="Times New Roman"/>
+          <w:sz w:val="20"/>
+          <w:szCs w:val="20"/>
+        </w:rPr>
+        <w:t xml:space="preserve">che nel giro di pochi anni, raggiungendo anche l’Italia, generò un fatturato di 500 milioni di dollari decretando l’inizio di un periodo di grande fortuna per i videogiochi. Le armi vincenti erano a dir poco innovative: semplicità, velocità, fluidità. Dodici anni dopo, passando per l’avvento dei primi </w:t>
       </w:r>
       <w:r>
         <w:rPr>
@@ -2696,15 +2916,33 @@
           <w:sz w:val="20"/>
           <w:szCs w:val="20"/>
         </w:rPr>
-        <w:t xml:space="preserve"> </w:t>
-      </w:r>
-      <w:r>
-        <w:rPr>
-          <w:rFonts w:ascii="Times New Roman" w:hAnsi="Times New Roman" w:cs="Times New Roman"/>
-          <w:sz w:val="20"/>
-          <w:szCs w:val="20"/>
-        </w:rPr>
-        <w:t>e parole “</w:t>
+        <w:t>Personal Computer</w:t>
+      </w:r>
+      <w:r>
+        <w:rPr>
+          <w:rFonts w:ascii="Times New Roman" w:hAnsi="Times New Roman" w:cs="Times New Roman"/>
+          <w:sz w:val="20"/>
+          <w:szCs w:val="20"/>
+        </w:rPr>
+        <w:t xml:space="preserve">, del CD e della prima fotocamera interamente digitale Fuji, un ingegnere informatico inglese di nome Tim </w:t>
+      </w:r>
+      <w:proofErr w:type="spellStart"/>
+      <w:r>
+        <w:rPr>
+          <w:rFonts w:ascii="Times New Roman" w:hAnsi="Times New Roman" w:cs="Times New Roman"/>
+          <w:sz w:val="20"/>
+          <w:szCs w:val="20"/>
+        </w:rPr>
+        <w:t>Berners</w:t>
+      </w:r>
+      <w:proofErr w:type="spellEnd"/>
+      <w:r>
+        <w:rPr>
+          <w:rFonts w:ascii="Times New Roman" w:hAnsi="Times New Roman" w:cs="Times New Roman"/>
+          <w:sz w:val="20"/>
+          <w:szCs w:val="20"/>
+        </w:rPr>
+        <w:t xml:space="preserve">-Lee inaugura il </w:t>
       </w:r>
       <w:r>
         <w:rPr>
@@ -2714,119 +2952,15 @@
           <w:sz w:val="20"/>
           <w:szCs w:val="20"/>
         </w:rPr>
-        <w:t>to give universal access to a large universe of documents</w:t>
-      </w:r>
-      <w:r>
-        <w:rPr>
-          <w:rFonts w:ascii="Times New Roman" w:hAnsi="Times New Roman" w:cs="Times New Roman"/>
-          <w:sz w:val="20"/>
-          <w:szCs w:val="20"/>
-        </w:rPr>
-        <w:t>”</w:t>
-      </w:r>
-      <w:r>
-        <w:rPr>
-          <w:rFonts w:ascii="Times New Roman" w:hAnsi="Times New Roman" w:cs="Times New Roman"/>
-          <w:sz w:val="20"/>
-          <w:szCs w:val="20"/>
-        </w:rPr>
-        <w:t>, testualme</w:t>
-      </w:r>
-      <w:r>
-        <w:rPr>
-          <w:rFonts w:ascii="Times New Roman" w:hAnsi="Times New Roman" w:cs="Times New Roman"/>
-          <w:sz w:val="20"/>
-          <w:szCs w:val="20"/>
-        </w:rPr>
-        <w:t>nte</w:t>
-      </w:r>
-      <w:r>
-        <w:rPr>
-          <w:rFonts w:ascii="Times New Roman" w:hAnsi="Times New Roman" w:cs="Times New Roman"/>
-          <w:sz w:val="20"/>
-          <w:szCs w:val="20"/>
-        </w:rPr>
-        <w:t xml:space="preserve">. L’obiettivo era chiarissimo: cancellare i confini alla ricerca di una fluidità che concedesse a </w:t>
-      </w:r>
-      <w:r>
-        <w:rPr>
-          <w:rFonts w:ascii="Times New Roman" w:hAnsi="Times New Roman" w:cs="Times New Roman"/>
-          <w:sz w:val="20"/>
-          <w:szCs w:val="20"/>
-        </w:rPr>
-        <w:t>ogni singolo individuo</w:t>
-      </w:r>
-      <w:r>
-        <w:rPr>
-          <w:rFonts w:ascii="Times New Roman" w:hAnsi="Times New Roman" w:cs="Times New Roman"/>
-          <w:sz w:val="20"/>
-          <w:szCs w:val="20"/>
-        </w:rPr>
-        <w:t xml:space="preserve"> una presa diretta sul mondo; e non è un </w:t>
-      </w:r>
-      <w:r>
-        <w:rPr>
-          <w:rFonts w:ascii="Times New Roman" w:hAnsi="Times New Roman" w:cs="Times New Roman"/>
-          <w:sz w:val="20"/>
-          <w:szCs w:val="20"/>
-        </w:rPr>
-        <w:t>caso, infatti,</w:t>
-      </w:r>
-      <w:r>
-        <w:rPr>
-          <w:rFonts w:ascii="Times New Roman" w:hAnsi="Times New Roman" w:cs="Times New Roman"/>
-          <w:sz w:val="20"/>
-          <w:szCs w:val="20"/>
-        </w:rPr>
-        <w:t xml:space="preserve"> </w:t>
-      </w:r>
-      <w:r>
-        <w:rPr>
-          <w:rFonts w:ascii="Times New Roman" w:hAnsi="Times New Roman" w:cs="Times New Roman"/>
-          <w:sz w:val="20"/>
-          <w:szCs w:val="20"/>
-        </w:rPr>
-        <w:t>che</w:t>
-      </w:r>
-      <w:r>
-        <w:rPr>
-          <w:rFonts w:ascii="Times New Roman" w:hAnsi="Times New Roman" w:cs="Times New Roman"/>
-          <w:sz w:val="20"/>
-          <w:szCs w:val="20"/>
-        </w:rPr>
-        <w:t xml:space="preserve"> </w:t>
-      </w:r>
-      <w:r>
-        <w:rPr>
-          <w:rFonts w:ascii="Times New Roman" w:hAnsi="Times New Roman" w:cs="Times New Roman"/>
-          <w:sz w:val="20"/>
-          <w:szCs w:val="20"/>
-        </w:rPr>
-        <w:t>fosse</w:t>
-      </w:r>
-      <w:r>
-        <w:rPr>
-          <w:rFonts w:ascii="Times New Roman" w:hAnsi="Times New Roman" w:cs="Times New Roman"/>
-          <w:sz w:val="20"/>
-          <w:szCs w:val="20"/>
-        </w:rPr>
-        <w:t xml:space="preserve"> stato appena coniato</w:t>
-      </w:r>
-      <w:r>
-        <w:rPr>
-          <w:rFonts w:ascii="Times New Roman" w:hAnsi="Times New Roman" w:cs="Times New Roman"/>
-          <w:sz w:val="20"/>
-          <w:szCs w:val="20"/>
-        </w:rPr>
-        <w:t xml:space="preserve"> </w:t>
-      </w:r>
-      <w:r>
-        <w:rPr>
-          <w:rFonts w:ascii="Times New Roman" w:hAnsi="Times New Roman" w:cs="Times New Roman"/>
-          <w:sz w:val="20"/>
-          <w:szCs w:val="20"/>
-        </w:rPr>
-        <w:t xml:space="preserve">il termine </w:t>
+        <w:t xml:space="preserve">World Wide Web. </w:t>
+      </w:r>
+      <w:r>
+        <w:rPr>
+          <w:rFonts w:ascii="Times New Roman" w:hAnsi="Times New Roman" w:cs="Times New Roman"/>
+          <w:sz w:val="20"/>
+          <w:szCs w:val="20"/>
+        </w:rPr>
+        <w:t>Nel dicembre del 1990 nasce la prima pagina Web: una manciata di link</w:t>
       </w:r>
       <w:r>
         <w:rPr>
@@ -2836,14 +2970,6 @@
           <w:sz w:val="20"/>
           <w:szCs w:val="20"/>
         </w:rPr>
-        <w:t>Personal Computer.</w:t>
-      </w:r>
-      <w:r>
-        <w:rPr>
-          <w:rFonts w:ascii="Times New Roman" w:hAnsi="Times New Roman" w:cs="Times New Roman"/>
-          <w:sz w:val="20"/>
-          <w:szCs w:val="20"/>
-        </w:rPr>
         <w:t xml:space="preserve"> </w:t>
       </w:r>
       <w:r>
@@ -2852,103 +2978,7 @@
           <w:sz w:val="20"/>
           <w:szCs w:val="20"/>
         </w:rPr>
-        <w:t>È</w:t>
-      </w:r>
-      <w:r>
-        <w:rPr>
-          <w:rFonts w:ascii="Times New Roman" w:hAnsi="Times New Roman" w:cs="Times New Roman"/>
-          <w:sz w:val="20"/>
-          <w:szCs w:val="20"/>
-        </w:rPr>
-        <w:t xml:space="preserve"> logico supporre che questi decenni di innovazione siano stati fortemente condizionati da un secolo atroce di guerre e distruzioni, fissità dei confini e stasi delle informazioni in un mondo, l’Occidente, che vantava il </w:t>
-      </w:r>
-      <w:r>
-        <w:rPr>
-          <w:rFonts w:ascii="Times New Roman" w:hAnsi="Times New Roman" w:cs="Times New Roman"/>
-          <w:sz w:val="20"/>
-          <w:szCs w:val="20"/>
-        </w:rPr>
-        <w:t>possesso de</w:t>
-      </w:r>
-      <w:r>
-        <w:rPr>
-          <w:rFonts w:ascii="Times New Roman" w:hAnsi="Times New Roman" w:cs="Times New Roman"/>
-          <w:sz w:val="20"/>
-          <w:szCs w:val="20"/>
-        </w:rPr>
-        <w:t>i più alti</w:t>
-      </w:r>
-      <w:r>
-        <w:rPr>
-          <w:rFonts w:ascii="Times New Roman" w:hAnsi="Times New Roman" w:cs="Times New Roman"/>
-          <w:sz w:val="20"/>
-          <w:szCs w:val="20"/>
-        </w:rPr>
-        <w:t xml:space="preserve"> valori</w:t>
-      </w:r>
-      <w:r>
-        <w:rPr>
-          <w:rFonts w:ascii="Times New Roman" w:hAnsi="Times New Roman" w:cs="Times New Roman"/>
-          <w:sz w:val="20"/>
-          <w:szCs w:val="20"/>
-        </w:rPr>
-        <w:t xml:space="preserve"> morali</w:t>
-      </w:r>
-      <w:r>
-        <w:rPr>
-          <w:rFonts w:ascii="Times New Roman" w:hAnsi="Times New Roman" w:cs="Times New Roman"/>
-          <w:sz w:val="20"/>
-          <w:szCs w:val="20"/>
-        </w:rPr>
-        <w:t xml:space="preserve">. Forse non era ancora chiara la direzione ma c’era una linea di fuga ben marcata. </w:t>
-      </w:r>
-      <w:r>
-        <w:rPr>
-          <w:rFonts w:ascii="Times New Roman" w:hAnsi="Times New Roman" w:cs="Times New Roman"/>
-          <w:sz w:val="20"/>
-          <w:szCs w:val="20"/>
-        </w:rPr>
-        <w:t>Innanzitutto,</w:t>
-      </w:r>
-      <w:r>
-        <w:rPr>
-          <w:rFonts w:ascii="Times New Roman" w:hAnsi="Times New Roman" w:cs="Times New Roman"/>
-          <w:sz w:val="20"/>
-          <w:szCs w:val="20"/>
-        </w:rPr>
-        <w:t xml:space="preserve"> si è data priorità al movimento e alla fluidità, abbattendo antichi muri con un nuovo sistema dinamico, anche a costo di sentirsi un po’ smarriti. Contemporaneamente la digitalizzazione si imponeva l’obiettivo di redistribuire ai più quel potere che prima di allora era nelle mani di pochi privilegiati, le stesse élite che in nome di un qualche ideale avevano compiuto uno sterminio di massa. Si rinunciò così ai riferimenti guida, ai passaggi intermedi, </w:t>
-      </w:r>
-      <w:r>
-        <w:rPr>
-          <w:rFonts w:ascii="Times New Roman" w:hAnsi="Times New Roman" w:cs="Times New Roman"/>
-          <w:sz w:val="20"/>
-          <w:szCs w:val="20"/>
-        </w:rPr>
-        <w:t>per</w:t>
-      </w:r>
-      <w:r>
-        <w:rPr>
-          <w:rFonts w:ascii="Times New Roman" w:hAnsi="Times New Roman" w:cs="Times New Roman"/>
-          <w:sz w:val="20"/>
-          <w:szCs w:val="20"/>
-        </w:rPr>
-        <w:t xml:space="preserve"> </w:t>
-      </w:r>
-      <w:r>
-        <w:rPr>
-          <w:rFonts w:ascii="Times New Roman" w:hAnsi="Times New Roman" w:cs="Times New Roman"/>
-          <w:sz w:val="20"/>
-          <w:szCs w:val="20"/>
-        </w:rPr>
-        <w:t>preservare</w:t>
-      </w:r>
-      <w:r>
-        <w:rPr>
-          <w:rFonts w:ascii="Times New Roman" w:hAnsi="Times New Roman" w:cs="Times New Roman"/>
-          <w:sz w:val="20"/>
-          <w:szCs w:val="20"/>
-        </w:rPr>
-        <w:t xml:space="preserve"> la libertà, l’accessibilità, generando il </w:t>
+        <w:t>e parole “</w:t>
       </w:r>
       <w:r>
         <w:rPr>
@@ -2958,6 +2988,328 @@
           <w:sz w:val="20"/>
           <w:szCs w:val="20"/>
         </w:rPr>
+        <w:t xml:space="preserve">to </w:t>
+      </w:r>
+      <w:proofErr w:type="spellStart"/>
+      <w:r>
+        <w:rPr>
+          <w:rFonts w:ascii="Times New Roman" w:hAnsi="Times New Roman" w:cs="Times New Roman"/>
+          <w:i/>
+          <w:iCs/>
+          <w:sz w:val="20"/>
+          <w:szCs w:val="20"/>
+        </w:rPr>
+        <w:t>give</w:t>
+      </w:r>
+      <w:proofErr w:type="spellEnd"/>
+      <w:r>
+        <w:rPr>
+          <w:rFonts w:ascii="Times New Roman" w:hAnsi="Times New Roman" w:cs="Times New Roman"/>
+          <w:i/>
+          <w:iCs/>
+          <w:sz w:val="20"/>
+          <w:szCs w:val="20"/>
+        </w:rPr>
+        <w:t xml:space="preserve"> </w:t>
+      </w:r>
+      <w:proofErr w:type="spellStart"/>
+      <w:r>
+        <w:rPr>
+          <w:rFonts w:ascii="Times New Roman" w:hAnsi="Times New Roman" w:cs="Times New Roman"/>
+          <w:i/>
+          <w:iCs/>
+          <w:sz w:val="20"/>
+          <w:szCs w:val="20"/>
+        </w:rPr>
+        <w:t>universal</w:t>
+      </w:r>
+      <w:proofErr w:type="spellEnd"/>
+      <w:r>
+        <w:rPr>
+          <w:rFonts w:ascii="Times New Roman" w:hAnsi="Times New Roman" w:cs="Times New Roman"/>
+          <w:i/>
+          <w:iCs/>
+          <w:sz w:val="20"/>
+          <w:szCs w:val="20"/>
+        </w:rPr>
+        <w:t xml:space="preserve"> access to a large </w:t>
+      </w:r>
+      <w:proofErr w:type="spellStart"/>
+      <w:r>
+        <w:rPr>
+          <w:rFonts w:ascii="Times New Roman" w:hAnsi="Times New Roman" w:cs="Times New Roman"/>
+          <w:i/>
+          <w:iCs/>
+          <w:sz w:val="20"/>
+          <w:szCs w:val="20"/>
+        </w:rPr>
+        <w:t>universe</w:t>
+      </w:r>
+      <w:proofErr w:type="spellEnd"/>
+      <w:r>
+        <w:rPr>
+          <w:rFonts w:ascii="Times New Roman" w:hAnsi="Times New Roman" w:cs="Times New Roman"/>
+          <w:i/>
+          <w:iCs/>
+          <w:sz w:val="20"/>
+          <w:szCs w:val="20"/>
+        </w:rPr>
+        <w:t xml:space="preserve"> of </w:t>
+      </w:r>
+      <w:proofErr w:type="spellStart"/>
+      <w:r>
+        <w:rPr>
+          <w:rFonts w:ascii="Times New Roman" w:hAnsi="Times New Roman" w:cs="Times New Roman"/>
+          <w:i/>
+          <w:iCs/>
+          <w:sz w:val="20"/>
+          <w:szCs w:val="20"/>
+        </w:rPr>
+        <w:t>documents</w:t>
+      </w:r>
+      <w:proofErr w:type="spellEnd"/>
+      <w:r>
+        <w:rPr>
+          <w:rFonts w:ascii="Times New Roman" w:hAnsi="Times New Roman" w:cs="Times New Roman"/>
+          <w:sz w:val="20"/>
+          <w:szCs w:val="20"/>
+        </w:rPr>
+        <w:t>”</w:t>
+      </w:r>
+      <w:r>
+        <w:rPr>
+          <w:rFonts w:ascii="Times New Roman" w:hAnsi="Times New Roman" w:cs="Times New Roman"/>
+          <w:sz w:val="20"/>
+          <w:szCs w:val="20"/>
+        </w:rPr>
+        <w:t>, testualme</w:t>
+      </w:r>
+      <w:r>
+        <w:rPr>
+          <w:rFonts w:ascii="Times New Roman" w:hAnsi="Times New Roman" w:cs="Times New Roman"/>
+          <w:sz w:val="20"/>
+          <w:szCs w:val="20"/>
+        </w:rPr>
+        <w:t>nte</w:t>
+      </w:r>
+      <w:r>
+        <w:rPr>
+          <w:rFonts w:ascii="Times New Roman" w:hAnsi="Times New Roman" w:cs="Times New Roman"/>
+          <w:sz w:val="20"/>
+          <w:szCs w:val="20"/>
+        </w:rPr>
+        <w:t xml:space="preserve">. L’obiettivo era chiarissimo: cancellare i confini alla ricerca di una fluidità che concedesse a </w:t>
+      </w:r>
+      <w:r>
+        <w:rPr>
+          <w:rFonts w:ascii="Times New Roman" w:hAnsi="Times New Roman" w:cs="Times New Roman"/>
+          <w:sz w:val="20"/>
+          <w:szCs w:val="20"/>
+        </w:rPr>
+        <w:t>ogni singolo individuo</w:t>
+      </w:r>
+      <w:r>
+        <w:rPr>
+          <w:rFonts w:ascii="Times New Roman" w:hAnsi="Times New Roman" w:cs="Times New Roman"/>
+          <w:sz w:val="20"/>
+          <w:szCs w:val="20"/>
+        </w:rPr>
+        <w:t xml:space="preserve"> una presa diretta sul mondo; e non è un </w:t>
+      </w:r>
+      <w:r>
+        <w:rPr>
+          <w:rFonts w:ascii="Times New Roman" w:hAnsi="Times New Roman" w:cs="Times New Roman"/>
+          <w:sz w:val="20"/>
+          <w:szCs w:val="20"/>
+        </w:rPr>
+        <w:t>caso, infatti,</w:t>
+      </w:r>
+      <w:r>
+        <w:rPr>
+          <w:rFonts w:ascii="Times New Roman" w:hAnsi="Times New Roman" w:cs="Times New Roman"/>
+          <w:sz w:val="20"/>
+          <w:szCs w:val="20"/>
+        </w:rPr>
+        <w:t xml:space="preserve"> </w:t>
+      </w:r>
+      <w:r>
+        <w:rPr>
+          <w:rFonts w:ascii="Times New Roman" w:hAnsi="Times New Roman" w:cs="Times New Roman"/>
+          <w:sz w:val="20"/>
+          <w:szCs w:val="20"/>
+        </w:rPr>
+        <w:t>che</w:t>
+      </w:r>
+      <w:r>
+        <w:rPr>
+          <w:rFonts w:ascii="Times New Roman" w:hAnsi="Times New Roman" w:cs="Times New Roman"/>
+          <w:sz w:val="20"/>
+          <w:szCs w:val="20"/>
+        </w:rPr>
+        <w:t xml:space="preserve"> </w:t>
+      </w:r>
+      <w:r>
+        <w:rPr>
+          <w:rFonts w:ascii="Times New Roman" w:hAnsi="Times New Roman" w:cs="Times New Roman"/>
+          <w:sz w:val="20"/>
+          <w:szCs w:val="20"/>
+        </w:rPr>
+        <w:t>fosse</w:t>
+      </w:r>
+      <w:r>
+        <w:rPr>
+          <w:rFonts w:ascii="Times New Roman" w:hAnsi="Times New Roman" w:cs="Times New Roman"/>
+          <w:sz w:val="20"/>
+          <w:szCs w:val="20"/>
+        </w:rPr>
+        <w:t xml:space="preserve"> stato appena coniato</w:t>
+      </w:r>
+      <w:r>
+        <w:rPr>
+          <w:rFonts w:ascii="Times New Roman" w:hAnsi="Times New Roman" w:cs="Times New Roman"/>
+          <w:sz w:val="20"/>
+          <w:szCs w:val="20"/>
+        </w:rPr>
+        <w:t xml:space="preserve"> </w:t>
+      </w:r>
+      <w:r>
+        <w:rPr>
+          <w:rFonts w:ascii="Times New Roman" w:hAnsi="Times New Roman" w:cs="Times New Roman"/>
+          <w:sz w:val="20"/>
+          <w:szCs w:val="20"/>
+        </w:rPr>
+        <w:t xml:space="preserve">il termine </w:t>
+      </w:r>
+      <w:r>
+        <w:rPr>
+          <w:rFonts w:ascii="Times New Roman" w:hAnsi="Times New Roman" w:cs="Times New Roman"/>
+          <w:i/>
+          <w:iCs/>
+          <w:sz w:val="20"/>
+          <w:szCs w:val="20"/>
+        </w:rPr>
+        <w:t>Personal Computer.</w:t>
+      </w:r>
+      <w:r>
+        <w:rPr>
+          <w:rFonts w:ascii="Times New Roman" w:hAnsi="Times New Roman" w:cs="Times New Roman"/>
+          <w:sz w:val="20"/>
+          <w:szCs w:val="20"/>
+        </w:rPr>
+        <w:t xml:space="preserve"> </w:t>
+      </w:r>
+      <w:r>
+        <w:rPr>
+          <w:rFonts w:ascii="Times New Roman" w:hAnsi="Times New Roman" w:cs="Times New Roman"/>
+          <w:sz w:val="20"/>
+          <w:szCs w:val="20"/>
+        </w:rPr>
+        <w:t>È</w:t>
+      </w:r>
+      <w:r>
+        <w:rPr>
+          <w:rFonts w:ascii="Times New Roman" w:hAnsi="Times New Roman" w:cs="Times New Roman"/>
+          <w:sz w:val="20"/>
+          <w:szCs w:val="20"/>
+        </w:rPr>
+        <w:t xml:space="preserve"> logico supporre che questi decenni di innovazione siano stati fortemente condizionati da un secolo atroce di guerre e distruzioni, fissità dei confini e stasi delle informazioni in un mondo, l’Occidente, che vantava il </w:t>
+      </w:r>
+      <w:r>
+        <w:rPr>
+          <w:rFonts w:ascii="Times New Roman" w:hAnsi="Times New Roman" w:cs="Times New Roman"/>
+          <w:sz w:val="20"/>
+          <w:szCs w:val="20"/>
+        </w:rPr>
+        <w:t>possesso de</w:t>
+      </w:r>
+      <w:r>
+        <w:rPr>
+          <w:rFonts w:ascii="Times New Roman" w:hAnsi="Times New Roman" w:cs="Times New Roman"/>
+          <w:sz w:val="20"/>
+          <w:szCs w:val="20"/>
+        </w:rPr>
+        <w:t>i più alti</w:t>
+      </w:r>
+      <w:r>
+        <w:rPr>
+          <w:rFonts w:ascii="Times New Roman" w:hAnsi="Times New Roman" w:cs="Times New Roman"/>
+          <w:sz w:val="20"/>
+          <w:szCs w:val="20"/>
+        </w:rPr>
+        <w:t xml:space="preserve"> valori</w:t>
+      </w:r>
+      <w:r>
+        <w:rPr>
+          <w:rFonts w:ascii="Times New Roman" w:hAnsi="Times New Roman" w:cs="Times New Roman"/>
+          <w:sz w:val="20"/>
+          <w:szCs w:val="20"/>
+        </w:rPr>
+        <w:t xml:space="preserve"> morali</w:t>
+      </w:r>
+      <w:r>
+        <w:rPr>
+          <w:rFonts w:ascii="Times New Roman" w:hAnsi="Times New Roman" w:cs="Times New Roman"/>
+          <w:sz w:val="20"/>
+          <w:szCs w:val="20"/>
+        </w:rPr>
+        <w:t xml:space="preserve">. Forse non era ancora chiara la direzione ma c’era una linea di fuga ben marcata. </w:t>
+      </w:r>
+      <w:r>
+        <w:rPr>
+          <w:rFonts w:ascii="Times New Roman" w:hAnsi="Times New Roman" w:cs="Times New Roman"/>
+          <w:sz w:val="20"/>
+          <w:szCs w:val="20"/>
+        </w:rPr>
+        <w:t>Innanzitutto,</w:t>
+      </w:r>
+      <w:r>
+        <w:rPr>
+          <w:rFonts w:ascii="Times New Roman" w:hAnsi="Times New Roman" w:cs="Times New Roman"/>
+          <w:sz w:val="20"/>
+          <w:szCs w:val="20"/>
+        </w:rPr>
+        <w:t xml:space="preserve"> si è data priorità al movimento e alla fluidità, abbattendo antichi muri con un nuovo sistema dinamico, anche a costo di sentirsi un po’ smarriti. Contemporaneamente la digitalizzazione si imponeva l’obiettivo di redistribuire ai più quel potere che prima di allora era nelle mani di pochi privilegiati, le stesse élite che in nome di un qualche ideale avevano compiuto uno sterminio di massa. Si rinunciò così ai riferimenti guida, ai passaggi intermedi, </w:t>
+      </w:r>
+      <w:r>
+        <w:rPr>
+          <w:rFonts w:ascii="Times New Roman" w:hAnsi="Times New Roman" w:cs="Times New Roman"/>
+          <w:sz w:val="20"/>
+          <w:szCs w:val="20"/>
+        </w:rPr>
+        <w:t>per</w:t>
+      </w:r>
+      <w:r>
+        <w:rPr>
+          <w:rFonts w:ascii="Times New Roman" w:hAnsi="Times New Roman" w:cs="Times New Roman"/>
+          <w:sz w:val="20"/>
+          <w:szCs w:val="20"/>
+        </w:rPr>
+        <w:t xml:space="preserve"> </w:t>
+      </w:r>
+      <w:r>
+        <w:rPr>
+          <w:rFonts w:ascii="Times New Roman" w:hAnsi="Times New Roman" w:cs="Times New Roman"/>
+          <w:sz w:val="20"/>
+          <w:szCs w:val="20"/>
+        </w:rPr>
+        <w:t>preservare</w:t>
+      </w:r>
+      <w:r>
+        <w:rPr>
+          <w:rFonts w:ascii="Times New Roman" w:hAnsi="Times New Roman" w:cs="Times New Roman"/>
+          <w:sz w:val="20"/>
+          <w:szCs w:val="20"/>
+        </w:rPr>
+        <w:t xml:space="preserve"> la libertà, l’accessibilità, generando il </w:t>
+      </w:r>
+      <w:r>
+        <w:rPr>
+          <w:rFonts w:ascii="Times New Roman" w:hAnsi="Times New Roman" w:cs="Times New Roman"/>
+          <w:i/>
+          <w:iCs/>
+          <w:sz w:val="20"/>
+          <w:szCs w:val="20"/>
+        </w:rPr>
         <w:t>navigare</w:t>
       </w:r>
       <w:r>
@@ -3073,6 +3425,7 @@
         </w:rPr>
         <w:t xml:space="preserve">, in accordo con l’eliminazione dei confini, evidenzia l’interconnessione tra il mondo e il nuovo </w:t>
       </w:r>
+      <w:proofErr w:type="spellStart"/>
       <w:r>
         <w:rPr>
           <w:rFonts w:ascii="Times New Roman" w:hAnsi="Times New Roman" w:cs="Times New Roman"/>
@@ -3083,6 +3436,7 @@
         </w:rPr>
         <w:t>oltremondo</w:t>
       </w:r>
+      <w:proofErr w:type="spellEnd"/>
       <w:r>
         <w:rPr>
           <w:rFonts w:ascii="Times New Roman" w:hAnsi="Times New Roman" w:cs="Times New Roman"/>
@@ -3431,7 +3785,25 @@
           <w:sz w:val="20"/>
           <w:szCs w:val="20"/>
         </w:rPr>
-        <w:t xml:space="preserve"> mondo e oltremondo è diventata impercettibile.</w:t>
+        <w:t xml:space="preserve"> mondo e </w:t>
+      </w:r>
+      <w:proofErr w:type="spellStart"/>
+      <w:r>
+        <w:rPr>
+          <w:rFonts w:ascii="Times New Roman" w:hAnsi="Times New Roman" w:cs="Times New Roman"/>
+          <w:sz w:val="20"/>
+          <w:szCs w:val="20"/>
+        </w:rPr>
+        <w:t>oltremondo</w:t>
+      </w:r>
+      <w:proofErr w:type="spellEnd"/>
+      <w:r>
+        <w:rPr>
+          <w:rFonts w:ascii="Times New Roman" w:hAnsi="Times New Roman" w:cs="Times New Roman"/>
+          <w:sz w:val="20"/>
+          <w:szCs w:val="20"/>
+        </w:rPr>
+        <w:t xml:space="preserve"> è diventata impercettibile.</w:t>
       </w:r>
     </w:p>
     <w:p>
@@ -3685,241 +4057,9 @@
           <w:sz w:val="20"/>
           <w:szCs w:val="20"/>
         </w:rPr>
-        <w:t>digital transformation</w:t>
-      </w:r>
-      <w:r>
-        <w:rPr>
-          <w:rFonts w:ascii="Times New Roman" w:hAnsi="Times New Roman" w:cs="Times New Roman"/>
-          <w:sz w:val="20"/>
-          <w:szCs w:val="20"/>
-        </w:rPr>
-        <w:t xml:space="preserve"> sta</w:t>
-      </w:r>
-      <w:r>
-        <w:rPr>
-          <w:rFonts w:ascii="Times New Roman" w:hAnsi="Times New Roman" w:cs="Times New Roman"/>
-          <w:sz w:val="20"/>
-          <w:szCs w:val="20"/>
-        </w:rPr>
-        <w:t xml:space="preserve"> </w:t>
-      </w:r>
-      <w:r>
-        <w:rPr>
-          <w:rFonts w:ascii="Times New Roman" w:hAnsi="Times New Roman" w:cs="Times New Roman"/>
-          <w:sz w:val="20"/>
-          <w:szCs w:val="20"/>
-        </w:rPr>
-        <w:t xml:space="preserve">generando radicali cambiamenti </w:t>
-      </w:r>
-      <w:r>
-        <w:rPr>
-          <w:rFonts w:ascii="Times New Roman" w:hAnsi="Times New Roman" w:cs="Times New Roman"/>
-          <w:sz w:val="20"/>
-          <w:szCs w:val="20"/>
-        </w:rPr>
-        <w:t>organizzativi</w:t>
-      </w:r>
-      <w:r>
-        <w:rPr>
-          <w:rFonts w:ascii="Times New Roman" w:hAnsi="Times New Roman" w:cs="Times New Roman"/>
-          <w:sz w:val="20"/>
-          <w:szCs w:val="20"/>
-        </w:rPr>
-        <w:t xml:space="preserve">, </w:t>
-      </w:r>
-      <w:r>
-        <w:rPr>
-          <w:rFonts w:ascii="Times New Roman" w:hAnsi="Times New Roman" w:cs="Times New Roman"/>
-          <w:sz w:val="20"/>
-          <w:szCs w:val="20"/>
-        </w:rPr>
-        <w:t>manageriali</w:t>
-      </w:r>
-      <w:r>
-        <w:rPr>
-          <w:rFonts w:ascii="Times New Roman" w:hAnsi="Times New Roman" w:cs="Times New Roman"/>
-          <w:sz w:val="20"/>
-          <w:szCs w:val="20"/>
-        </w:rPr>
-        <w:t xml:space="preserve"> e strutturali</w:t>
-      </w:r>
-      <w:r>
-        <w:rPr>
-          <w:rFonts w:ascii="Times New Roman" w:hAnsi="Times New Roman" w:cs="Times New Roman"/>
-          <w:sz w:val="20"/>
-          <w:szCs w:val="20"/>
-        </w:rPr>
-        <w:t xml:space="preserve"> nel</w:t>
-      </w:r>
-      <w:r>
-        <w:rPr>
-          <w:rFonts w:ascii="Times New Roman" w:hAnsi="Times New Roman" w:cs="Times New Roman"/>
-          <w:sz w:val="20"/>
-          <w:szCs w:val="20"/>
-        </w:rPr>
-        <w:t>la società</w:t>
-      </w:r>
-      <w:r>
-        <w:rPr>
-          <w:rFonts w:ascii="Times New Roman" w:hAnsi="Times New Roman" w:cs="Times New Roman"/>
-          <w:sz w:val="20"/>
-          <w:szCs w:val="20"/>
-        </w:rPr>
-        <w:t xml:space="preserve"> e</w:t>
-      </w:r>
-      <w:r>
-        <w:rPr>
-          <w:rFonts w:ascii="Times New Roman" w:hAnsi="Times New Roman" w:cs="Times New Roman"/>
-          <w:sz w:val="20"/>
-          <w:szCs w:val="20"/>
-        </w:rPr>
-        <w:t xml:space="preserve"> nel </w:t>
-      </w:r>
-      <w:r>
-        <w:rPr>
-          <w:rFonts w:ascii="Times New Roman" w:hAnsi="Times New Roman" w:cs="Times New Roman"/>
-          <w:sz w:val="20"/>
-          <w:szCs w:val="20"/>
-        </w:rPr>
-        <w:t>mondo del lavoro</w:t>
-      </w:r>
-      <w:r>
-        <w:rPr>
-          <w:rStyle w:val="Rimandonotaapidipagina"/>
-          <w:rFonts w:ascii="Times New Roman" w:hAnsi="Times New Roman" w:cs="Times New Roman"/>
-          <w:sz w:val="20"/>
-          <w:szCs w:val="20"/>
-        </w:rPr>
-        <w:footnoteReference w:id="6"/>
-      </w:r>
-      <w:r>
-        <w:rPr>
-          <w:rFonts w:ascii="Times New Roman" w:hAnsi="Times New Roman" w:cs="Times New Roman"/>
-          <w:sz w:val="20"/>
-          <w:szCs w:val="20"/>
-        </w:rPr>
-        <w:t>.</w:t>
-      </w:r>
-      <w:r>
-        <w:rPr>
-          <w:rFonts w:ascii="Times New Roman" w:hAnsi="Times New Roman" w:cs="Times New Roman"/>
-          <w:sz w:val="20"/>
-          <w:szCs w:val="20"/>
-        </w:rPr>
-        <w:t xml:space="preserve"> </w:t>
-      </w:r>
-      <w:r>
-        <w:rPr>
-          <w:rFonts w:ascii="Times New Roman" w:hAnsi="Times New Roman" w:cs="Times New Roman"/>
-          <w:sz w:val="20"/>
-          <w:szCs w:val="20"/>
-        </w:rPr>
-        <w:t xml:space="preserve">Questo </w:t>
-      </w:r>
-      <w:r>
-        <w:rPr>
-          <w:rFonts w:ascii="Times New Roman" w:hAnsi="Times New Roman" w:cs="Times New Roman"/>
-          <w:sz w:val="20"/>
-          <w:szCs w:val="20"/>
-        </w:rPr>
-        <w:t xml:space="preserve">fa </w:t>
-      </w:r>
-      <w:r>
-        <w:rPr>
-          <w:rFonts w:ascii="Times New Roman" w:hAnsi="Times New Roman" w:cs="Times New Roman"/>
-          <w:sz w:val="20"/>
-          <w:szCs w:val="20"/>
-        </w:rPr>
-        <w:t>sì</w:t>
-      </w:r>
-      <w:r>
-        <w:rPr>
-          <w:rFonts w:ascii="Times New Roman" w:hAnsi="Times New Roman" w:cs="Times New Roman"/>
-          <w:sz w:val="20"/>
-          <w:szCs w:val="20"/>
-        </w:rPr>
-        <w:t xml:space="preserve"> che </w:t>
-      </w:r>
-      <w:r>
-        <w:rPr>
-          <w:rFonts w:ascii="Times New Roman" w:hAnsi="Times New Roman" w:cs="Times New Roman"/>
-          <w:sz w:val="20"/>
-          <w:szCs w:val="20"/>
-        </w:rPr>
-        <w:t>gli individui</w:t>
-      </w:r>
-      <w:r>
-        <w:rPr>
-          <w:rFonts w:ascii="Times New Roman" w:hAnsi="Times New Roman" w:cs="Times New Roman"/>
-          <w:sz w:val="20"/>
-          <w:szCs w:val="20"/>
-        </w:rPr>
-        <w:t xml:space="preserve"> </w:t>
-      </w:r>
-      <w:r>
-        <w:rPr>
-          <w:rFonts w:ascii="Times New Roman" w:hAnsi="Times New Roman" w:cs="Times New Roman"/>
-          <w:sz w:val="20"/>
-          <w:szCs w:val="20"/>
-        </w:rPr>
-        <w:t xml:space="preserve">debbano </w:t>
-      </w:r>
-      <w:r>
-        <w:rPr>
-          <w:rFonts w:ascii="Times New Roman" w:hAnsi="Times New Roman" w:cs="Times New Roman"/>
-          <w:sz w:val="20"/>
-          <w:szCs w:val="20"/>
-        </w:rPr>
-        <w:t xml:space="preserve">sviluppare e </w:t>
-      </w:r>
-      <w:r>
-        <w:rPr>
-          <w:rFonts w:ascii="Times New Roman" w:hAnsi="Times New Roman" w:cs="Times New Roman"/>
-          <w:sz w:val="20"/>
-          <w:szCs w:val="20"/>
-        </w:rPr>
-        <w:t xml:space="preserve">aggiornare </w:t>
-      </w:r>
-      <w:r>
-        <w:rPr>
-          <w:rFonts w:ascii="Times New Roman" w:hAnsi="Times New Roman" w:cs="Times New Roman"/>
-          <w:sz w:val="20"/>
-          <w:szCs w:val="20"/>
-        </w:rPr>
-        <w:t>periodicamente</w:t>
-      </w:r>
-      <w:r>
-        <w:rPr>
-          <w:rFonts w:ascii="Times New Roman" w:hAnsi="Times New Roman" w:cs="Times New Roman"/>
-          <w:sz w:val="20"/>
-          <w:szCs w:val="20"/>
-        </w:rPr>
-        <w:t xml:space="preserve"> </w:t>
-      </w:r>
-      <w:r>
-        <w:rPr>
-          <w:rFonts w:ascii="Times New Roman" w:hAnsi="Times New Roman" w:cs="Times New Roman"/>
-          <w:sz w:val="20"/>
-          <w:szCs w:val="20"/>
-        </w:rPr>
-        <w:t xml:space="preserve">il </w:t>
-      </w:r>
-      <w:r>
-        <w:rPr>
-          <w:rFonts w:ascii="Times New Roman" w:hAnsi="Times New Roman" w:cs="Times New Roman"/>
-          <w:sz w:val="20"/>
-          <w:szCs w:val="20"/>
-        </w:rPr>
-        <w:t>proprio</w:t>
-      </w:r>
-      <w:r>
-        <w:rPr>
-          <w:rFonts w:ascii="Times New Roman" w:hAnsi="Times New Roman" w:cs="Times New Roman"/>
-          <w:sz w:val="20"/>
-          <w:szCs w:val="20"/>
-        </w:rPr>
-        <w:t xml:space="preserve"> set di </w:t>
-      </w:r>
+        <w:t xml:space="preserve">digital </w:t>
+      </w:r>
+      <w:proofErr w:type="spellStart"/>
       <w:r>
         <w:rPr>
           <w:rFonts w:ascii="Times New Roman" w:hAnsi="Times New Roman" w:cs="Times New Roman"/>
@@ -3928,7 +4068,16 @@
           <w:sz w:val="20"/>
           <w:szCs w:val="20"/>
         </w:rPr>
-        <w:t>digital</w:t>
+        <w:t>transformation</w:t>
+      </w:r>
+      <w:proofErr w:type="spellEnd"/>
+      <w:r>
+        <w:rPr>
+          <w:rFonts w:ascii="Times New Roman" w:hAnsi="Times New Roman" w:cs="Times New Roman"/>
+          <w:sz w:val="20"/>
+          <w:szCs w:val="20"/>
+        </w:rPr>
+        <w:t xml:space="preserve"> sta</w:t>
       </w:r>
       <w:r>
         <w:rPr>
@@ -3937,6 +4086,223 @@
           <w:szCs w:val="20"/>
         </w:rPr>
         <w:t xml:space="preserve"> </w:t>
+      </w:r>
+      <w:r>
+        <w:rPr>
+          <w:rFonts w:ascii="Times New Roman" w:hAnsi="Times New Roman" w:cs="Times New Roman"/>
+          <w:sz w:val="20"/>
+          <w:szCs w:val="20"/>
+        </w:rPr>
+        <w:t xml:space="preserve">generando radicali cambiamenti </w:t>
+      </w:r>
+      <w:r>
+        <w:rPr>
+          <w:rFonts w:ascii="Times New Roman" w:hAnsi="Times New Roman" w:cs="Times New Roman"/>
+          <w:sz w:val="20"/>
+          <w:szCs w:val="20"/>
+        </w:rPr>
+        <w:t>organizzativi</w:t>
+      </w:r>
+      <w:r>
+        <w:rPr>
+          <w:rFonts w:ascii="Times New Roman" w:hAnsi="Times New Roman" w:cs="Times New Roman"/>
+          <w:sz w:val="20"/>
+          <w:szCs w:val="20"/>
+        </w:rPr>
+        <w:t xml:space="preserve">, </w:t>
+      </w:r>
+      <w:r>
+        <w:rPr>
+          <w:rFonts w:ascii="Times New Roman" w:hAnsi="Times New Roman" w:cs="Times New Roman"/>
+          <w:sz w:val="20"/>
+          <w:szCs w:val="20"/>
+        </w:rPr>
+        <w:t>manageriali</w:t>
+      </w:r>
+      <w:r>
+        <w:rPr>
+          <w:rFonts w:ascii="Times New Roman" w:hAnsi="Times New Roman" w:cs="Times New Roman"/>
+          <w:sz w:val="20"/>
+          <w:szCs w:val="20"/>
+        </w:rPr>
+        <w:t xml:space="preserve"> e strutturali</w:t>
+      </w:r>
+      <w:r>
+        <w:rPr>
+          <w:rFonts w:ascii="Times New Roman" w:hAnsi="Times New Roman" w:cs="Times New Roman"/>
+          <w:sz w:val="20"/>
+          <w:szCs w:val="20"/>
+        </w:rPr>
+        <w:t xml:space="preserve"> nel</w:t>
+      </w:r>
+      <w:r>
+        <w:rPr>
+          <w:rFonts w:ascii="Times New Roman" w:hAnsi="Times New Roman" w:cs="Times New Roman"/>
+          <w:sz w:val="20"/>
+          <w:szCs w:val="20"/>
+        </w:rPr>
+        <w:t>la società</w:t>
+      </w:r>
+      <w:r>
+        <w:rPr>
+          <w:rFonts w:ascii="Times New Roman" w:hAnsi="Times New Roman" w:cs="Times New Roman"/>
+          <w:sz w:val="20"/>
+          <w:szCs w:val="20"/>
+        </w:rPr>
+        <w:t xml:space="preserve"> e</w:t>
+      </w:r>
+      <w:r>
+        <w:rPr>
+          <w:rFonts w:ascii="Times New Roman" w:hAnsi="Times New Roman" w:cs="Times New Roman"/>
+          <w:sz w:val="20"/>
+          <w:szCs w:val="20"/>
+        </w:rPr>
+        <w:t xml:space="preserve"> nel </w:t>
+      </w:r>
+      <w:r>
+        <w:rPr>
+          <w:rFonts w:ascii="Times New Roman" w:hAnsi="Times New Roman" w:cs="Times New Roman"/>
+          <w:sz w:val="20"/>
+          <w:szCs w:val="20"/>
+        </w:rPr>
+        <w:t>mondo del lavoro</w:t>
+      </w:r>
+      <w:r>
+        <w:rPr>
+          <w:rStyle w:val="Rimandonotaapidipagina"/>
+          <w:rFonts w:ascii="Times New Roman" w:hAnsi="Times New Roman" w:cs="Times New Roman"/>
+          <w:sz w:val="20"/>
+          <w:szCs w:val="20"/>
+        </w:rPr>
+        <w:footnoteReference w:id="6"/>
+      </w:r>
+      <w:r>
+        <w:rPr>
+          <w:rFonts w:ascii="Times New Roman" w:hAnsi="Times New Roman" w:cs="Times New Roman"/>
+          <w:sz w:val="20"/>
+          <w:szCs w:val="20"/>
+        </w:rPr>
+        <w:t>.</w:t>
+      </w:r>
+      <w:r>
+        <w:rPr>
+          <w:rFonts w:ascii="Times New Roman" w:hAnsi="Times New Roman" w:cs="Times New Roman"/>
+          <w:sz w:val="20"/>
+          <w:szCs w:val="20"/>
+        </w:rPr>
+        <w:t xml:space="preserve"> </w:t>
+      </w:r>
+      <w:r>
+        <w:rPr>
+          <w:rFonts w:ascii="Times New Roman" w:hAnsi="Times New Roman" w:cs="Times New Roman"/>
+          <w:sz w:val="20"/>
+          <w:szCs w:val="20"/>
+        </w:rPr>
+        <w:t xml:space="preserve">Questo </w:t>
+      </w:r>
+      <w:r>
+        <w:rPr>
+          <w:rFonts w:ascii="Times New Roman" w:hAnsi="Times New Roman" w:cs="Times New Roman"/>
+          <w:sz w:val="20"/>
+          <w:szCs w:val="20"/>
+        </w:rPr>
+        <w:t xml:space="preserve">fa </w:t>
+      </w:r>
+      <w:r>
+        <w:rPr>
+          <w:rFonts w:ascii="Times New Roman" w:hAnsi="Times New Roman" w:cs="Times New Roman"/>
+          <w:sz w:val="20"/>
+          <w:szCs w:val="20"/>
+        </w:rPr>
+        <w:t>sì</w:t>
+      </w:r>
+      <w:r>
+        <w:rPr>
+          <w:rFonts w:ascii="Times New Roman" w:hAnsi="Times New Roman" w:cs="Times New Roman"/>
+          <w:sz w:val="20"/>
+          <w:szCs w:val="20"/>
+        </w:rPr>
+        <w:t xml:space="preserve"> che </w:t>
+      </w:r>
+      <w:r>
+        <w:rPr>
+          <w:rFonts w:ascii="Times New Roman" w:hAnsi="Times New Roman" w:cs="Times New Roman"/>
+          <w:sz w:val="20"/>
+          <w:szCs w:val="20"/>
+        </w:rPr>
+        <w:t>gli individui</w:t>
+      </w:r>
+      <w:r>
+        <w:rPr>
+          <w:rFonts w:ascii="Times New Roman" w:hAnsi="Times New Roman" w:cs="Times New Roman"/>
+          <w:sz w:val="20"/>
+          <w:szCs w:val="20"/>
+        </w:rPr>
+        <w:t xml:space="preserve"> </w:t>
+      </w:r>
+      <w:r>
+        <w:rPr>
+          <w:rFonts w:ascii="Times New Roman" w:hAnsi="Times New Roman" w:cs="Times New Roman"/>
+          <w:sz w:val="20"/>
+          <w:szCs w:val="20"/>
+        </w:rPr>
+        <w:t xml:space="preserve">debbano </w:t>
+      </w:r>
+      <w:r>
+        <w:rPr>
+          <w:rFonts w:ascii="Times New Roman" w:hAnsi="Times New Roman" w:cs="Times New Roman"/>
+          <w:sz w:val="20"/>
+          <w:szCs w:val="20"/>
+        </w:rPr>
+        <w:t xml:space="preserve">sviluppare e </w:t>
+      </w:r>
+      <w:r>
+        <w:rPr>
+          <w:rFonts w:ascii="Times New Roman" w:hAnsi="Times New Roman" w:cs="Times New Roman"/>
+          <w:sz w:val="20"/>
+          <w:szCs w:val="20"/>
+        </w:rPr>
+        <w:t xml:space="preserve">aggiornare </w:t>
+      </w:r>
+      <w:r>
+        <w:rPr>
+          <w:rFonts w:ascii="Times New Roman" w:hAnsi="Times New Roman" w:cs="Times New Roman"/>
+          <w:sz w:val="20"/>
+          <w:szCs w:val="20"/>
+        </w:rPr>
+        <w:t>periodicamente</w:t>
+      </w:r>
+      <w:r>
+        <w:rPr>
+          <w:rFonts w:ascii="Times New Roman" w:hAnsi="Times New Roman" w:cs="Times New Roman"/>
+          <w:sz w:val="20"/>
+          <w:szCs w:val="20"/>
+        </w:rPr>
+        <w:t xml:space="preserve"> </w:t>
+      </w:r>
+      <w:r>
+        <w:rPr>
+          <w:rFonts w:ascii="Times New Roman" w:hAnsi="Times New Roman" w:cs="Times New Roman"/>
+          <w:sz w:val="20"/>
+          <w:szCs w:val="20"/>
+        </w:rPr>
+        <w:t xml:space="preserve">il </w:t>
+      </w:r>
+      <w:r>
+        <w:rPr>
+          <w:rFonts w:ascii="Times New Roman" w:hAnsi="Times New Roman" w:cs="Times New Roman"/>
+          <w:sz w:val="20"/>
+          <w:szCs w:val="20"/>
+        </w:rPr>
+        <w:t>proprio</w:t>
+      </w:r>
+      <w:r>
+        <w:rPr>
+          <w:rFonts w:ascii="Times New Roman" w:hAnsi="Times New Roman" w:cs="Times New Roman"/>
+          <w:sz w:val="20"/>
+          <w:szCs w:val="20"/>
+        </w:rPr>
+        <w:t xml:space="preserve"> set di </w:t>
       </w:r>
       <w:r>
         <w:rPr>
@@ -3946,31 +4312,7 @@
           <w:sz w:val="20"/>
           <w:szCs w:val="20"/>
         </w:rPr>
-        <w:t>skills</w:t>
-      </w:r>
-      <w:r>
-        <w:rPr>
-          <w:rFonts w:ascii="Times New Roman" w:hAnsi="Times New Roman" w:cs="Times New Roman"/>
-          <w:sz w:val="20"/>
-          <w:szCs w:val="20"/>
-        </w:rPr>
-        <w:t>, attraverso un processo di apprendimento continuo</w:t>
-      </w:r>
-      <w:r>
-        <w:rPr>
-          <w:rFonts w:ascii="Times New Roman" w:hAnsi="Times New Roman" w:cs="Times New Roman"/>
-          <w:sz w:val="20"/>
-          <w:szCs w:val="20"/>
-        </w:rPr>
-        <w:t>,</w:t>
-      </w:r>
-      <w:r>
-        <w:rPr>
-          <w:rFonts w:ascii="Times New Roman" w:hAnsi="Times New Roman" w:cs="Times New Roman"/>
-          <w:sz w:val="20"/>
-          <w:szCs w:val="20"/>
-        </w:rPr>
-        <w:t xml:space="preserve"> con lo scopo</w:t>
+        <w:t>digital</w:t>
       </w:r>
       <w:r>
         <w:rPr>
@@ -3979,134 +4321,6 @@
           <w:szCs w:val="20"/>
         </w:rPr>
         <w:t xml:space="preserve"> </w:t>
-      </w:r>
-      <w:r>
-        <w:rPr>
-          <w:rFonts w:ascii="Times New Roman" w:hAnsi="Times New Roman" w:cs="Times New Roman"/>
-          <w:sz w:val="20"/>
-          <w:szCs w:val="20"/>
-        </w:rPr>
-        <w:t xml:space="preserve">di </w:t>
-      </w:r>
-      <w:r>
-        <w:rPr>
-          <w:rFonts w:ascii="Times New Roman" w:hAnsi="Times New Roman" w:cs="Times New Roman"/>
-          <w:sz w:val="20"/>
-          <w:szCs w:val="20"/>
-        </w:rPr>
-        <w:t>u</w:t>
-      </w:r>
-      <w:r>
-        <w:rPr>
-          <w:rFonts w:ascii="Times New Roman" w:hAnsi="Times New Roman" w:cs="Times New Roman"/>
-          <w:sz w:val="20"/>
-          <w:szCs w:val="20"/>
-        </w:rPr>
-        <w:t>tilizz</w:t>
-      </w:r>
-      <w:r>
-        <w:rPr>
-          <w:rFonts w:ascii="Times New Roman" w:hAnsi="Times New Roman" w:cs="Times New Roman"/>
-          <w:sz w:val="20"/>
-          <w:szCs w:val="20"/>
-        </w:rPr>
-        <w:t xml:space="preserve">are in modo </w:t>
-      </w:r>
-      <w:r>
-        <w:rPr>
-          <w:rFonts w:ascii="Times New Roman" w:hAnsi="Times New Roman" w:cs="Times New Roman"/>
-          <w:sz w:val="20"/>
-          <w:szCs w:val="20"/>
-        </w:rPr>
-        <w:t xml:space="preserve">proficuo </w:t>
-      </w:r>
-      <w:r>
-        <w:rPr>
-          <w:rFonts w:ascii="Times New Roman" w:hAnsi="Times New Roman" w:cs="Times New Roman"/>
-          <w:sz w:val="20"/>
-          <w:szCs w:val="20"/>
-        </w:rPr>
-        <w:t>le</w:t>
-      </w:r>
-      <w:r>
-        <w:rPr>
-          <w:rFonts w:ascii="Times New Roman" w:hAnsi="Times New Roman" w:cs="Times New Roman"/>
-          <w:sz w:val="20"/>
-          <w:szCs w:val="20"/>
-        </w:rPr>
-        <w:t xml:space="preserve"> nuove</w:t>
-      </w:r>
-      <w:r>
-        <w:rPr>
-          <w:rFonts w:ascii="Times New Roman" w:hAnsi="Times New Roman" w:cs="Times New Roman"/>
-          <w:sz w:val="20"/>
-          <w:szCs w:val="20"/>
-        </w:rPr>
-        <w:t xml:space="preserve"> tecnologie</w:t>
-      </w:r>
-      <w:r>
-        <w:rPr>
-          <w:rFonts w:ascii="Times New Roman" w:hAnsi="Times New Roman" w:cs="Times New Roman"/>
-          <w:sz w:val="20"/>
-          <w:szCs w:val="20"/>
-        </w:rPr>
-        <w:t xml:space="preserve">, </w:t>
-      </w:r>
-      <w:r>
-        <w:rPr>
-          <w:rFonts w:ascii="Times New Roman" w:hAnsi="Times New Roman" w:cs="Times New Roman"/>
-          <w:sz w:val="20"/>
-          <w:szCs w:val="20"/>
-        </w:rPr>
-        <w:t xml:space="preserve">di non essere </w:t>
-      </w:r>
-      <w:r>
-        <w:rPr>
-          <w:rFonts w:ascii="Times New Roman" w:hAnsi="Times New Roman" w:cs="Times New Roman"/>
-          <w:sz w:val="20"/>
-          <w:szCs w:val="20"/>
-        </w:rPr>
-        <w:t xml:space="preserve">travolti </w:t>
-      </w:r>
-      <w:r>
-        <w:rPr>
-          <w:rFonts w:ascii="Times New Roman" w:hAnsi="Times New Roman" w:cs="Times New Roman"/>
-          <w:sz w:val="20"/>
-          <w:szCs w:val="20"/>
-        </w:rPr>
-        <w:t xml:space="preserve">dal cambiamento </w:t>
-      </w:r>
-      <w:r>
-        <w:rPr>
-          <w:rFonts w:ascii="Times New Roman" w:hAnsi="Times New Roman" w:cs="Times New Roman"/>
-          <w:sz w:val="20"/>
-          <w:szCs w:val="20"/>
-        </w:rPr>
-        <w:t xml:space="preserve">e </w:t>
-      </w:r>
-      <w:r>
-        <w:rPr>
-          <w:rFonts w:ascii="Times New Roman" w:hAnsi="Times New Roman" w:cs="Times New Roman"/>
-          <w:sz w:val="20"/>
-          <w:szCs w:val="20"/>
-        </w:rPr>
-        <w:t xml:space="preserve">non essere </w:t>
-      </w:r>
-      <w:r>
-        <w:rPr>
-          <w:rFonts w:ascii="Times New Roman" w:hAnsi="Times New Roman" w:cs="Times New Roman"/>
-          <w:sz w:val="20"/>
-          <w:szCs w:val="20"/>
-        </w:rPr>
-        <w:t xml:space="preserve">esclusi </w:t>
-      </w:r>
-      <w:r>
-        <w:rPr>
-          <w:rFonts w:ascii="Times New Roman" w:hAnsi="Times New Roman" w:cs="Times New Roman"/>
-          <w:sz w:val="20"/>
-          <w:szCs w:val="20"/>
-        </w:rPr>
-        <w:t xml:space="preserve">dal </w:t>
       </w:r>
       <w:r>
         <w:rPr>
@@ -4116,7 +4330,189 @@
           <w:sz w:val="20"/>
           <w:szCs w:val="20"/>
         </w:rPr>
-        <w:t xml:space="preserve">workplace </w:t>
+        <w:t>skills</w:t>
+      </w:r>
+      <w:r>
+        <w:rPr>
+          <w:rFonts w:ascii="Times New Roman" w:hAnsi="Times New Roman" w:cs="Times New Roman"/>
+          <w:sz w:val="20"/>
+          <w:szCs w:val="20"/>
+        </w:rPr>
+        <w:t>, attraverso un processo di apprendimento continuo</w:t>
+      </w:r>
+      <w:r>
+        <w:rPr>
+          <w:rFonts w:ascii="Times New Roman" w:hAnsi="Times New Roman" w:cs="Times New Roman"/>
+          <w:sz w:val="20"/>
+          <w:szCs w:val="20"/>
+        </w:rPr>
+        <w:t>,</w:t>
+      </w:r>
+      <w:r>
+        <w:rPr>
+          <w:rFonts w:ascii="Times New Roman" w:hAnsi="Times New Roman" w:cs="Times New Roman"/>
+          <w:sz w:val="20"/>
+          <w:szCs w:val="20"/>
+        </w:rPr>
+        <w:t xml:space="preserve"> con lo scopo</w:t>
+      </w:r>
+      <w:r>
+        <w:rPr>
+          <w:rFonts w:ascii="Times New Roman" w:hAnsi="Times New Roman" w:cs="Times New Roman"/>
+          <w:sz w:val="20"/>
+          <w:szCs w:val="20"/>
+        </w:rPr>
+        <w:t xml:space="preserve"> </w:t>
+      </w:r>
+      <w:r>
+        <w:rPr>
+          <w:rFonts w:ascii="Times New Roman" w:hAnsi="Times New Roman" w:cs="Times New Roman"/>
+          <w:sz w:val="20"/>
+          <w:szCs w:val="20"/>
+        </w:rPr>
+        <w:t xml:space="preserve">di </w:t>
+      </w:r>
+      <w:r>
+        <w:rPr>
+          <w:rFonts w:ascii="Times New Roman" w:hAnsi="Times New Roman" w:cs="Times New Roman"/>
+          <w:sz w:val="20"/>
+          <w:szCs w:val="20"/>
+        </w:rPr>
+        <w:t>u</w:t>
+      </w:r>
+      <w:r>
+        <w:rPr>
+          <w:rFonts w:ascii="Times New Roman" w:hAnsi="Times New Roman" w:cs="Times New Roman"/>
+          <w:sz w:val="20"/>
+          <w:szCs w:val="20"/>
+        </w:rPr>
+        <w:t>tilizz</w:t>
+      </w:r>
+      <w:r>
+        <w:rPr>
+          <w:rFonts w:ascii="Times New Roman" w:hAnsi="Times New Roman" w:cs="Times New Roman"/>
+          <w:sz w:val="20"/>
+          <w:szCs w:val="20"/>
+        </w:rPr>
+        <w:t xml:space="preserve">are in modo </w:t>
+      </w:r>
+      <w:r>
+        <w:rPr>
+          <w:rFonts w:ascii="Times New Roman" w:hAnsi="Times New Roman" w:cs="Times New Roman"/>
+          <w:sz w:val="20"/>
+          <w:szCs w:val="20"/>
+        </w:rPr>
+        <w:t xml:space="preserve">proficuo </w:t>
+      </w:r>
+      <w:r>
+        <w:rPr>
+          <w:rFonts w:ascii="Times New Roman" w:hAnsi="Times New Roman" w:cs="Times New Roman"/>
+          <w:sz w:val="20"/>
+          <w:szCs w:val="20"/>
+        </w:rPr>
+        <w:t>le</w:t>
+      </w:r>
+      <w:r>
+        <w:rPr>
+          <w:rFonts w:ascii="Times New Roman" w:hAnsi="Times New Roman" w:cs="Times New Roman"/>
+          <w:sz w:val="20"/>
+          <w:szCs w:val="20"/>
+        </w:rPr>
+        <w:t xml:space="preserve"> nuove</w:t>
+      </w:r>
+      <w:r>
+        <w:rPr>
+          <w:rFonts w:ascii="Times New Roman" w:hAnsi="Times New Roman" w:cs="Times New Roman"/>
+          <w:sz w:val="20"/>
+          <w:szCs w:val="20"/>
+        </w:rPr>
+        <w:t xml:space="preserve"> tecnologie</w:t>
+      </w:r>
+      <w:r>
+        <w:rPr>
+          <w:rFonts w:ascii="Times New Roman" w:hAnsi="Times New Roman" w:cs="Times New Roman"/>
+          <w:sz w:val="20"/>
+          <w:szCs w:val="20"/>
+        </w:rPr>
+        <w:t xml:space="preserve">, </w:t>
+      </w:r>
+      <w:r>
+        <w:rPr>
+          <w:rFonts w:ascii="Times New Roman" w:hAnsi="Times New Roman" w:cs="Times New Roman"/>
+          <w:sz w:val="20"/>
+          <w:szCs w:val="20"/>
+        </w:rPr>
+        <w:t xml:space="preserve">di non essere </w:t>
+      </w:r>
+      <w:r>
+        <w:rPr>
+          <w:rFonts w:ascii="Times New Roman" w:hAnsi="Times New Roman" w:cs="Times New Roman"/>
+          <w:sz w:val="20"/>
+          <w:szCs w:val="20"/>
+        </w:rPr>
+        <w:t xml:space="preserve">travolti </w:t>
+      </w:r>
+      <w:r>
+        <w:rPr>
+          <w:rFonts w:ascii="Times New Roman" w:hAnsi="Times New Roman" w:cs="Times New Roman"/>
+          <w:sz w:val="20"/>
+          <w:szCs w:val="20"/>
+        </w:rPr>
+        <w:t xml:space="preserve">dal cambiamento </w:t>
+      </w:r>
+      <w:r>
+        <w:rPr>
+          <w:rFonts w:ascii="Times New Roman" w:hAnsi="Times New Roman" w:cs="Times New Roman"/>
+          <w:sz w:val="20"/>
+          <w:szCs w:val="20"/>
+        </w:rPr>
+        <w:t xml:space="preserve">e </w:t>
+      </w:r>
+      <w:r>
+        <w:rPr>
+          <w:rFonts w:ascii="Times New Roman" w:hAnsi="Times New Roman" w:cs="Times New Roman"/>
+          <w:sz w:val="20"/>
+          <w:szCs w:val="20"/>
+        </w:rPr>
+        <w:t xml:space="preserve">non essere </w:t>
+      </w:r>
+      <w:r>
+        <w:rPr>
+          <w:rFonts w:ascii="Times New Roman" w:hAnsi="Times New Roman" w:cs="Times New Roman"/>
+          <w:sz w:val="20"/>
+          <w:szCs w:val="20"/>
+        </w:rPr>
+        <w:t xml:space="preserve">esclusi </w:t>
+      </w:r>
+      <w:r>
+        <w:rPr>
+          <w:rFonts w:ascii="Times New Roman" w:hAnsi="Times New Roman" w:cs="Times New Roman"/>
+          <w:sz w:val="20"/>
+          <w:szCs w:val="20"/>
+        </w:rPr>
+        <w:t xml:space="preserve">dal </w:t>
+      </w:r>
+      <w:proofErr w:type="spellStart"/>
+      <w:r>
+        <w:rPr>
+          <w:rFonts w:ascii="Times New Roman" w:hAnsi="Times New Roman" w:cs="Times New Roman"/>
+          <w:i/>
+          <w:iCs/>
+          <w:sz w:val="20"/>
+          <w:szCs w:val="20"/>
+        </w:rPr>
+        <w:t>workplace</w:t>
+      </w:r>
+      <w:proofErr w:type="spellEnd"/>
+      <w:r>
+        <w:rPr>
+          <w:rFonts w:ascii="Times New Roman" w:hAnsi="Times New Roman" w:cs="Times New Roman"/>
+          <w:i/>
+          <w:iCs/>
+          <w:sz w:val="20"/>
+          <w:szCs w:val="20"/>
+        </w:rPr>
+        <w:t xml:space="preserve"> </w:t>
       </w:r>
       <w:r>
         <w:rPr>
@@ -4292,7 +4688,25 @@
           <w:sz w:val="20"/>
           <w:szCs w:val="20"/>
         </w:rPr>
-        <w:t xml:space="preserve"> con l’avvento delle ICTs:</w:t>
+        <w:t xml:space="preserve"> con l’avvento delle </w:t>
+      </w:r>
+      <w:proofErr w:type="spellStart"/>
+      <w:r>
+        <w:rPr>
+          <w:rFonts w:ascii="Times New Roman" w:hAnsi="Times New Roman" w:cs="Times New Roman"/>
+          <w:sz w:val="20"/>
+          <w:szCs w:val="20"/>
+        </w:rPr>
+        <w:t>ICTs</w:t>
+      </w:r>
+      <w:proofErr w:type="spellEnd"/>
+      <w:r>
+        <w:rPr>
+          <w:rFonts w:ascii="Times New Roman" w:hAnsi="Times New Roman" w:cs="Times New Roman"/>
+          <w:sz w:val="20"/>
+          <w:szCs w:val="20"/>
+        </w:rPr>
+        <w:t>:</w:t>
       </w:r>
       <w:r>
         <w:rPr>
@@ -4364,15 +4778,33 @@
           <w:sz w:val="20"/>
           <w:szCs w:val="20"/>
         </w:rPr>
-        <w:t>per le ICT</w:t>
-      </w:r>
-      <w:r>
-        <w:rPr>
-          <w:rFonts w:ascii="Times New Roman" w:hAnsi="Times New Roman" w:cs="Times New Roman"/>
-          <w:sz w:val="20"/>
-          <w:szCs w:val="20"/>
-        </w:rPr>
-        <w:t>s generiche (</w:t>
+        <w:t xml:space="preserve">per le </w:t>
+      </w:r>
+      <w:proofErr w:type="spellStart"/>
+      <w:r>
+        <w:rPr>
+          <w:rFonts w:ascii="Times New Roman" w:hAnsi="Times New Roman" w:cs="Times New Roman"/>
+          <w:sz w:val="20"/>
+          <w:szCs w:val="20"/>
+        </w:rPr>
+        <w:t>ICT</w:t>
+      </w:r>
+      <w:r>
+        <w:rPr>
+          <w:rFonts w:ascii="Times New Roman" w:hAnsi="Times New Roman" w:cs="Times New Roman"/>
+          <w:sz w:val="20"/>
+          <w:szCs w:val="20"/>
+        </w:rPr>
+        <w:t>s</w:t>
+      </w:r>
+      <w:proofErr w:type="spellEnd"/>
+      <w:r>
+        <w:rPr>
+          <w:rFonts w:ascii="Times New Roman" w:hAnsi="Times New Roman" w:cs="Times New Roman"/>
+          <w:sz w:val="20"/>
+          <w:szCs w:val="20"/>
+        </w:rPr>
+        <w:t xml:space="preserve"> generiche (</w:t>
       </w:r>
       <w:r>
         <w:rPr>
@@ -4412,7 +4844,25 @@
           <w:sz w:val="20"/>
           <w:szCs w:val="20"/>
         </w:rPr>
-        <w:t xml:space="preserve"> skills per le ICTs complementari</w:t>
+        <w:t xml:space="preserve"> skills per le </w:t>
+      </w:r>
+      <w:proofErr w:type="spellStart"/>
+      <w:r>
+        <w:rPr>
+          <w:rFonts w:ascii="Times New Roman" w:hAnsi="Times New Roman" w:cs="Times New Roman"/>
+          <w:sz w:val="20"/>
+          <w:szCs w:val="20"/>
+        </w:rPr>
+        <w:t>ICTs</w:t>
+      </w:r>
+      <w:proofErr w:type="spellEnd"/>
+      <w:r>
+        <w:rPr>
+          <w:rFonts w:ascii="Times New Roman" w:hAnsi="Times New Roman" w:cs="Times New Roman"/>
+          <w:sz w:val="20"/>
+          <w:szCs w:val="20"/>
+        </w:rPr>
+        <w:t xml:space="preserve"> complementari</w:t>
       </w:r>
       <w:r>
         <w:rPr>
@@ -4438,6 +4888,7 @@
         </w:rPr>
         <w:t xml:space="preserve">, abilità comunicative, abilità di </w:t>
       </w:r>
+      <w:proofErr w:type="spellStart"/>
       <w:r>
         <w:rPr>
           <w:rFonts w:ascii="Times New Roman" w:hAnsi="Times New Roman" w:cs="Times New Roman"/>
@@ -4446,56 +4897,9 @@
           <w:sz w:val="20"/>
           <w:szCs w:val="20"/>
         </w:rPr>
-        <w:t>problem solving</w:t>
-      </w:r>
-      <w:r>
-        <w:rPr>
-          <w:rFonts w:ascii="Times New Roman" w:hAnsi="Times New Roman" w:cs="Times New Roman"/>
-          <w:sz w:val="20"/>
-          <w:szCs w:val="20"/>
-        </w:rPr>
-        <w:t xml:space="preserve"> e di pianificazione)</w:t>
-      </w:r>
-      <w:r>
-        <w:rPr>
-          <w:rFonts w:ascii="Times New Roman" w:hAnsi="Times New Roman" w:cs="Times New Roman"/>
-          <w:sz w:val="20"/>
-          <w:szCs w:val="20"/>
-        </w:rPr>
-        <w:t>;</w:t>
-      </w:r>
-      <w:r>
-        <w:rPr>
-          <w:rFonts w:ascii="Times New Roman" w:hAnsi="Times New Roman" w:cs="Times New Roman"/>
-          <w:sz w:val="20"/>
-          <w:szCs w:val="20"/>
-        </w:rPr>
-        <w:t xml:space="preserve"> </w:t>
-      </w:r>
-      <w:r>
-        <w:rPr>
-          <w:rFonts w:ascii="Times New Roman" w:hAnsi="Times New Roman" w:cs="Times New Roman"/>
-          <w:sz w:val="20"/>
-          <w:szCs w:val="20"/>
-        </w:rPr>
-        <w:t>una serie di abilità</w:t>
-      </w:r>
-      <w:r>
-        <w:rPr>
-          <w:rFonts w:ascii="Times New Roman" w:hAnsi="Times New Roman" w:cs="Times New Roman"/>
-          <w:sz w:val="20"/>
-          <w:szCs w:val="20"/>
-        </w:rPr>
-        <w:t xml:space="preserve"> cognitive</w:t>
-      </w:r>
-      <w:r>
-        <w:rPr>
-          <w:rFonts w:ascii="Times New Roman" w:hAnsi="Times New Roman" w:cs="Times New Roman"/>
-          <w:sz w:val="20"/>
-          <w:szCs w:val="20"/>
-        </w:rPr>
-        <w:t xml:space="preserve"> di base o </w:t>
-      </w:r>
+        <w:t>problem</w:t>
+      </w:r>
+      <w:proofErr w:type="spellEnd"/>
       <w:r>
         <w:rPr>
           <w:rFonts w:ascii="Times New Roman" w:hAnsi="Times New Roman" w:cs="Times New Roman"/>
@@ -4504,8 +4908,57 @@
           <w:sz w:val="20"/>
           <w:szCs w:val="20"/>
         </w:rPr>
-        <w:t>f</w:t>
-      </w:r>
+        <w:t xml:space="preserve"> solving</w:t>
+      </w:r>
+      <w:r>
+        <w:rPr>
+          <w:rFonts w:ascii="Times New Roman" w:hAnsi="Times New Roman" w:cs="Times New Roman"/>
+          <w:sz w:val="20"/>
+          <w:szCs w:val="20"/>
+        </w:rPr>
+        <w:t xml:space="preserve"> e di pianificazione)</w:t>
+      </w:r>
+      <w:r>
+        <w:rPr>
+          <w:rFonts w:ascii="Times New Roman" w:hAnsi="Times New Roman" w:cs="Times New Roman"/>
+          <w:sz w:val="20"/>
+          <w:szCs w:val="20"/>
+        </w:rPr>
+        <w:t>;</w:t>
+      </w:r>
+      <w:r>
+        <w:rPr>
+          <w:rFonts w:ascii="Times New Roman" w:hAnsi="Times New Roman" w:cs="Times New Roman"/>
+          <w:sz w:val="20"/>
+          <w:szCs w:val="20"/>
+        </w:rPr>
+        <w:t xml:space="preserve"> </w:t>
+      </w:r>
+      <w:r>
+        <w:rPr>
+          <w:rFonts w:ascii="Times New Roman" w:hAnsi="Times New Roman" w:cs="Times New Roman"/>
+          <w:sz w:val="20"/>
+          <w:szCs w:val="20"/>
+        </w:rPr>
+        <w:t>una serie di abilità</w:t>
+      </w:r>
+      <w:r>
+        <w:rPr>
+          <w:rFonts w:ascii="Times New Roman" w:hAnsi="Times New Roman" w:cs="Times New Roman"/>
+          <w:sz w:val="20"/>
+          <w:szCs w:val="20"/>
+        </w:rPr>
+        <w:t xml:space="preserve"> cognitive</w:t>
+      </w:r>
+      <w:r>
+        <w:rPr>
+          <w:rFonts w:ascii="Times New Roman" w:hAnsi="Times New Roman" w:cs="Times New Roman"/>
+          <w:sz w:val="20"/>
+          <w:szCs w:val="20"/>
+        </w:rPr>
+        <w:t xml:space="preserve"> di base o </w:t>
+      </w:r>
+      <w:proofErr w:type="spellStart"/>
       <w:r>
         <w:rPr>
           <w:rFonts w:ascii="Times New Roman" w:hAnsi="Times New Roman" w:cs="Times New Roman"/>
@@ -4514,7 +4967,28 @@
           <w:sz w:val="20"/>
           <w:szCs w:val="20"/>
         </w:rPr>
-        <w:t xml:space="preserve">oundation </w:t>
+        <w:t>f</w:t>
+      </w:r>
+      <w:r>
+        <w:rPr>
+          <w:rFonts w:ascii="Times New Roman" w:hAnsi="Times New Roman" w:cs="Times New Roman"/>
+          <w:i/>
+          <w:iCs/>
+          <w:sz w:val="20"/>
+          <w:szCs w:val="20"/>
+        </w:rPr>
+        <w:t>oundation</w:t>
+      </w:r>
+      <w:proofErr w:type="spellEnd"/>
+      <w:r>
+        <w:rPr>
+          <w:rFonts w:ascii="Times New Roman" w:hAnsi="Times New Roman" w:cs="Times New Roman"/>
+          <w:i/>
+          <w:iCs/>
+          <w:sz w:val="20"/>
+          <w:szCs w:val="20"/>
+        </w:rPr>
+        <w:t xml:space="preserve"> </w:t>
       </w:r>
       <w:r>
         <w:rPr>
@@ -4638,6 +5112,7 @@
         </w:rPr>
         <w:t xml:space="preserve">È importante porre l’attenzione sulle </w:t>
       </w:r>
+      <w:proofErr w:type="spellStart"/>
       <w:r>
         <w:rPr>
           <w:rFonts w:ascii="Times New Roman" w:hAnsi="Times New Roman" w:cs="Times New Roman"/>
@@ -4652,7 +5127,16 @@
           <w:sz w:val="20"/>
           <w:szCs w:val="20"/>
         </w:rPr>
-        <w:t xml:space="preserve">oundation </w:t>
+        <w:t>oundation</w:t>
+      </w:r>
+      <w:proofErr w:type="spellEnd"/>
+      <w:r>
+        <w:rPr>
+          <w:rFonts w:ascii="Times New Roman" w:hAnsi="Times New Roman" w:cs="Times New Roman"/>
+          <w:sz w:val="20"/>
+          <w:szCs w:val="20"/>
+        </w:rPr>
+        <w:t xml:space="preserve"> </w:t>
       </w:r>
       <w:r>
         <w:rPr>
@@ -4802,6 +5286,7 @@
         </w:rPr>
         <w:t xml:space="preserve">digital </w:t>
       </w:r>
+      <w:proofErr w:type="spellStart"/>
       <w:r>
         <w:rPr>
           <w:rFonts w:ascii="Times New Roman" w:hAnsi="Times New Roman" w:cs="Times New Roman"/>
@@ -4812,6 +5297,7 @@
         </w:rPr>
         <w:t>literacy</w:t>
       </w:r>
+      <w:proofErr w:type="spellEnd"/>
       <w:r>
         <w:rPr>
           <w:rFonts w:ascii="Times New Roman" w:hAnsi="Times New Roman" w:cs="Times New Roman"/>
@@ -5164,8 +5650,18 @@
           <w:sz w:val="20"/>
           <w:szCs w:val="20"/>
         </w:rPr>
-        <w:t>digital literacy</w:t>
-      </w:r>
+        <w:t xml:space="preserve">digital </w:t>
+      </w:r>
+      <w:proofErr w:type="spellStart"/>
+      <w:r>
+        <w:rPr>
+          <w:rFonts w:ascii="Times New Roman" w:hAnsi="Times New Roman" w:cs="Times New Roman"/>
+          <w:sz w:val="20"/>
+          <w:szCs w:val="20"/>
+        </w:rPr>
+        <w:t>literacy</w:t>
+      </w:r>
+      <w:proofErr w:type="spellEnd"/>
       <w:r>
         <w:rPr>
           <w:rFonts w:ascii="Times New Roman" w:hAnsi="Times New Roman" w:cs="Times New Roman"/>
@@ -5198,7 +5694,25 @@
           <w:sz w:val="20"/>
           <w:szCs w:val="20"/>
         </w:rPr>
-        <w:t>per le ICTs generiche, complementari e specialistiche, risulta evidente</w:t>
+        <w:t xml:space="preserve">per le </w:t>
+      </w:r>
+      <w:proofErr w:type="spellStart"/>
+      <w:r>
+        <w:rPr>
+          <w:rFonts w:ascii="Times New Roman" w:hAnsi="Times New Roman" w:cs="Times New Roman"/>
+          <w:sz w:val="20"/>
+          <w:szCs w:val="20"/>
+        </w:rPr>
+        <w:t>ICTs</w:t>
+      </w:r>
+      <w:proofErr w:type="spellEnd"/>
+      <w:r>
+        <w:rPr>
+          <w:rFonts w:ascii="Times New Roman" w:hAnsi="Times New Roman" w:cs="Times New Roman"/>
+          <w:sz w:val="20"/>
+          <w:szCs w:val="20"/>
+        </w:rPr>
+        <w:t xml:space="preserve"> generiche, complementari e specialistiche, risulta evidente</w:t>
       </w:r>
       <w:r>
         <w:rPr>
@@ -5224,6 +5738,7 @@
         </w:rPr>
         <w:t xml:space="preserve"> adeguate </w:t>
       </w:r>
+      <w:proofErr w:type="spellStart"/>
       <w:r>
         <w:rPr>
           <w:rFonts w:ascii="Times New Roman" w:hAnsi="Times New Roman" w:cs="Times New Roman"/>
@@ -5238,7 +5753,16 @@
           <w:sz w:val="20"/>
           <w:szCs w:val="20"/>
         </w:rPr>
-        <w:t xml:space="preserve">oundation </w:t>
+        <w:t>oundation</w:t>
+      </w:r>
+      <w:proofErr w:type="spellEnd"/>
+      <w:r>
+        <w:rPr>
+          <w:rFonts w:ascii="Times New Roman" w:hAnsi="Times New Roman" w:cs="Times New Roman"/>
+          <w:sz w:val="20"/>
+          <w:szCs w:val="20"/>
+        </w:rPr>
+        <w:t xml:space="preserve"> </w:t>
       </w:r>
       <w:r>
         <w:rPr>
@@ -6284,6 +6808,7 @@
         </w:rPr>
         <w:t xml:space="preserve"> Individui equipaggiati con forti </w:t>
       </w:r>
+      <w:proofErr w:type="spellStart"/>
       <w:r>
         <w:rPr>
           <w:rFonts w:ascii="Times New Roman" w:hAnsi="Times New Roman" w:cs="Times New Roman"/>
@@ -6298,7 +6823,16 @@
           <w:sz w:val="20"/>
           <w:szCs w:val="20"/>
         </w:rPr>
-        <w:t xml:space="preserve">oundation </w:t>
+        <w:t>oundation</w:t>
+      </w:r>
+      <w:proofErr w:type="spellEnd"/>
+      <w:r>
+        <w:rPr>
+          <w:rFonts w:ascii="Times New Roman" w:hAnsi="Times New Roman" w:cs="Times New Roman"/>
+          <w:sz w:val="20"/>
+          <w:szCs w:val="20"/>
+        </w:rPr>
+        <w:t xml:space="preserve"> </w:t>
       </w:r>
       <w:r>
         <w:rPr>
@@ -6428,15 +6962,15 @@
           <w:sz w:val="20"/>
           <w:szCs w:val="20"/>
         </w:rPr>
-        <w:t>de</w:t>
-      </w:r>
-      <w:r>
-        <w:rPr>
-          <w:rFonts w:ascii="Times New Roman" w:hAnsi="Times New Roman" w:cs="Times New Roman"/>
-          <w:sz w:val="20"/>
-          <w:szCs w:val="20"/>
-        </w:rPr>
-        <w:t>gli insiemi</w:t>
+        <w:t>agli</w:t>
+      </w:r>
+      <w:r>
+        <w:rPr>
+          <w:rFonts w:ascii="Times New Roman" w:hAnsi="Times New Roman" w:cs="Times New Roman"/>
+          <w:sz w:val="20"/>
+          <w:szCs w:val="20"/>
+        </w:rPr>
+        <w:t xml:space="preserve"> insiemi</w:t>
       </w:r>
       <w:r>
         <w:rPr>
@@ -6656,8 +7190,18 @@
           <w:sz w:val="20"/>
           <w:szCs w:val="20"/>
         </w:rPr>
-        <w:t>le ICTs</w:t>
-      </w:r>
+        <w:t xml:space="preserve">le </w:t>
+      </w:r>
+      <w:proofErr w:type="spellStart"/>
+      <w:r>
+        <w:rPr>
+          <w:rFonts w:ascii="Times New Roman" w:hAnsi="Times New Roman" w:cs="Times New Roman"/>
+          <w:sz w:val="20"/>
+          <w:szCs w:val="20"/>
+        </w:rPr>
+        <w:t>ICTs</w:t>
+      </w:r>
+      <w:proofErr w:type="spellEnd"/>
       <w:r>
         <w:rPr>
           <w:rFonts w:ascii="Times New Roman" w:hAnsi="Times New Roman" w:cs="Times New Roman"/>
@@ -6868,6 +7412,7 @@
         </w:rPr>
         <w:t xml:space="preserve">di abilità di </w:t>
       </w:r>
+      <w:proofErr w:type="spellStart"/>
       <w:r>
         <w:rPr>
           <w:rFonts w:ascii="Times New Roman" w:hAnsi="Times New Roman" w:cs="Times New Roman"/>
@@ -6876,7 +7421,18 @@
           <w:sz w:val="20"/>
           <w:szCs w:val="20"/>
         </w:rPr>
-        <w:t>problem solving</w:t>
+        <w:t>problem</w:t>
+      </w:r>
+      <w:proofErr w:type="spellEnd"/>
+      <w:r>
+        <w:rPr>
+          <w:rFonts w:ascii="Times New Roman" w:hAnsi="Times New Roman" w:cs="Times New Roman"/>
+          <w:i/>
+          <w:iCs/>
+          <w:sz w:val="20"/>
+          <w:szCs w:val="20"/>
+        </w:rPr>
+        <w:t xml:space="preserve"> solving</w:t>
       </w:r>
       <w:r>
         <w:rPr>
@@ -6926,7 +7482,25 @@
           <w:sz w:val="20"/>
           <w:szCs w:val="20"/>
         </w:rPr>
-        <w:t xml:space="preserve"> ICTs </w:t>
+        <w:t xml:space="preserve"> </w:t>
+      </w:r>
+      <w:proofErr w:type="spellStart"/>
+      <w:r>
+        <w:rPr>
+          <w:rFonts w:ascii="Times New Roman" w:hAnsi="Times New Roman" w:cs="Times New Roman"/>
+          <w:sz w:val="20"/>
+          <w:szCs w:val="20"/>
+        </w:rPr>
+        <w:t>ICTs</w:t>
+      </w:r>
+      <w:proofErr w:type="spellEnd"/>
+      <w:r>
+        <w:rPr>
+          <w:rFonts w:ascii="Times New Roman" w:hAnsi="Times New Roman" w:cs="Times New Roman"/>
+          <w:sz w:val="20"/>
+          <w:szCs w:val="20"/>
+        </w:rPr>
+        <w:t xml:space="preserve"> </w:t>
       </w:r>
       <w:r>
         <w:rPr>
@@ -7055,8 +7629,18 @@
           <w:sz w:val="20"/>
           <w:szCs w:val="20"/>
         </w:rPr>
-        <w:t xml:space="preserve"> è la piattaforma Reddit</w:t>
-      </w:r>
+        <w:t xml:space="preserve"> è la piattaforma </w:t>
+      </w:r>
+      <w:proofErr w:type="spellStart"/>
+      <w:r>
+        <w:rPr>
+          <w:rFonts w:ascii="Times New Roman" w:hAnsi="Times New Roman" w:cs="Times New Roman"/>
+          <w:sz w:val="20"/>
+          <w:szCs w:val="20"/>
+        </w:rPr>
+        <w:t>Reddit</w:t>
+      </w:r>
+      <w:proofErr w:type="spellEnd"/>
       <w:r>
         <w:rPr>
           <w:rFonts w:ascii="Times New Roman" w:hAnsi="Times New Roman" w:cs="Times New Roman"/>
@@ -7145,7 +7729,25 @@
           <w:sz w:val="20"/>
           <w:szCs w:val="20"/>
         </w:rPr>
-        <w:t>Le ICTs inoltre facilita</w:t>
+        <w:t xml:space="preserve">Le </w:t>
+      </w:r>
+      <w:proofErr w:type="spellStart"/>
+      <w:r>
+        <w:rPr>
+          <w:rFonts w:ascii="Times New Roman" w:hAnsi="Times New Roman" w:cs="Times New Roman"/>
+          <w:sz w:val="20"/>
+          <w:szCs w:val="20"/>
+        </w:rPr>
+        <w:t>ICTs</w:t>
+      </w:r>
+      <w:proofErr w:type="spellEnd"/>
+      <w:r>
+        <w:rPr>
+          <w:rFonts w:ascii="Times New Roman" w:hAnsi="Times New Roman" w:cs="Times New Roman"/>
+          <w:sz w:val="20"/>
+          <w:szCs w:val="20"/>
+        </w:rPr>
+        <w:t xml:space="preserve"> inoltre facilita</w:t>
       </w:r>
       <w:r>
         <w:rPr>
@@ -7518,7 +8120,29 @@
           <w:szCs w:val="20"/>
           <w:lang w:eastAsia="it-IT"/>
         </w:rPr>
-        <w:t>L’utente medio non è stimolato a raffinare le sue competenze perché le interfacce delle tecnologie digitali sono volutamente semplificate dagli sviluppatori. Egli, inoltre, non possiede un set di skills spendibile e utile alla fruizione consapevole e informata delle ICTs e quando posto in un contesto non familiare si limita ad attuare un approccio diretto e intuitivo.</w:t>
+        <w:t xml:space="preserve">L’utente medio non è stimolato a raffinare le sue competenze perché le interfacce delle tecnologie digitali sono volutamente semplificate dagli sviluppatori. Egli, inoltre, non possiede un set di skills spendibile e utile alla fruizione consapevole e informata delle </w:t>
+      </w:r>
+      <w:proofErr w:type="spellStart"/>
+      <w:r>
+        <w:rPr>
+          <w:rFonts w:ascii="Times New Roman" w:eastAsia="Times New Roman" w:hAnsi="Times New Roman" w:cs="Times New Roman"/>
+          <w:color w:val="000000"/>
+          <w:sz w:val="20"/>
+          <w:szCs w:val="20"/>
+          <w:lang w:eastAsia="it-IT"/>
+        </w:rPr>
+        <w:t>ICTs</w:t>
+      </w:r>
+      <w:proofErr w:type="spellEnd"/>
+      <w:r>
+        <w:rPr>
+          <w:rFonts w:ascii="Times New Roman" w:eastAsia="Times New Roman" w:hAnsi="Times New Roman" w:cs="Times New Roman"/>
+          <w:color w:val="000000"/>
+          <w:sz w:val="20"/>
+          <w:szCs w:val="20"/>
+          <w:lang w:eastAsia="it-IT"/>
+        </w:rPr>
+        <w:t xml:space="preserve"> e quando posto in un contesto non familiare si limita ad attuare un approccio diretto e intuitivo.</w:t>
       </w:r>
     </w:p>
     <w:p>

</xml_diff>